<commit_message>
Cleanup and more additions to the Assignment 3 write-up
</commit_message>
<xml_diff>
--- a/Assignments/Assignment 3/COSC 757 Data Mining Assignment 3 - MJS.docx
+++ b/Assignments/Assignment 3/COSC 757 Data Mining Assignment 3 - MJS.docx
@@ -286,6 +286,12 @@
         </w:rPr>
         <w:t>;</w:t>
       </w:r>
+      <w:r>
+        <w:rPr>
+          <w:color w:val="FF0000"/>
+        </w:rPr>
+        <w:t xml:space="preserve"> I NEED EVEN MORE KEYWORDS TO EVEN OUT THE PAGES NOW THAT I ADDED IN A FIGURE FOR ALL ATTRIBUTES AND CLUSTERING :P</w:t>
+      </w:r>
     </w:p>
     <w:p>
       <w:pPr>
@@ -488,7 +494,43 @@
         <w:t xml:space="preserve">The dataset </w:t>
       </w:r>
       <w:r>
-        <w:t xml:space="preserve">contained two different keyword attributes as well as the title and abstract information. Since in most cases the title would be a unique value, I eliminated it as a possible clustering attribute. Similarly, the abstract contained a description of the paper that would mostly likely be unique, so it </w:t>
+        <w:t>contain</w:t>
+      </w:r>
+      <w:r>
+        <w:t>s</w:t>
+      </w:r>
+      <w:r>
+        <w:t xml:space="preserve"> two different keyword attributes as well as the title and abstract information</w:t>
+      </w:r>
+      <w:r>
+        <w:t xml:space="preserve"> (see </w:t>
+      </w:r>
+      <w:r>
+        <w:fldChar w:fldCharType="begin"/>
+      </w:r>
+      <w:r>
+        <w:instrText xml:space="preserve"> REF _Ref448312262 \h </w:instrText>
+      </w:r>
+      <w:r>
+        <w:fldChar w:fldCharType="separate"/>
+      </w:r>
+      <w:r>
+        <w:t xml:space="preserve">Figure </w:t>
+      </w:r>
+      <w:r>
+        <w:rPr>
+          <w:noProof/>
+        </w:rPr>
+        <w:t>1</w:t>
+      </w:r>
+      <w:r>
+        <w:fldChar w:fldCharType="end"/>
+      </w:r>
+      <w:r>
+        <w:t>)</w:t>
+      </w:r>
+      <w:r>
+        <w:t xml:space="preserve">. Since in most cases the title would be a unique value, I eliminated it as a possible clustering attribute. Similarly, the abstract contained a description of the paper that would mostly likely be unique, so it </w:t>
       </w:r>
       <w:proofErr w:type="gramStart"/>
       <w:r>
@@ -496,7 +538,17 @@
       </w:r>
       <w:proofErr w:type="gramEnd"/>
       <w:r>
-        <w:t xml:space="preserve"> from the clustering attribute selection as well. There were two keyword attributes, which varied in their degree of granularity, </w:t>
+        <w:t xml:space="preserve"> from the clustering attribute selection as well. </w:t>
+      </w:r>
+      <w:r>
+        <w:lastRenderedPageBreak/>
+        <w:t xml:space="preserve">There </w:t>
+      </w:r>
+      <w:r>
+        <w:t>are</w:t>
+      </w:r>
+      <w:r>
+        <w:t xml:space="preserve"> two keyword attributes, which varied in their degree of granularity, </w:t>
       </w:r>
       <w:r>
         <w:t>one more simplistic (</w:t>
@@ -519,11 +571,7 @@
         <w:t>eliminate</w:t>
       </w:r>
       <w:r>
-        <w:t xml:space="preserve"> the more simplistic </w:t>
-      </w:r>
-      <w:r>
-        <w:lastRenderedPageBreak/>
-        <w:t>Keywords</w:t>
+        <w:t xml:space="preserve"> the more simplistic Keywords</w:t>
       </w:r>
       <w:r>
         <w:t xml:space="preserve"> attribute </w:t>
@@ -537,7 +585,267 @@
       </w:r>
       <w:proofErr w:type="gramEnd"/>
       <w:r>
-        <w:t>, so I chose to pair it with the High-Level Keyword(s) for the analysis.</w:t>
+        <w:t>, so I chose to pair it with the High-Level Keyword(s) for the analysis</w:t>
+      </w:r>
+      <w:r>
+        <w:t xml:space="preserve"> (see </w:t>
+      </w:r>
+      <w:r>
+        <w:fldChar w:fldCharType="begin"/>
+      </w:r>
+      <w:r>
+        <w:instrText xml:space="preserve"> REF _Ref448312478 \h </w:instrText>
+      </w:r>
+      <w:r>
+        <w:fldChar w:fldCharType="separate"/>
+      </w:r>
+      <w:r>
+        <w:t xml:space="preserve">Figure </w:t>
+      </w:r>
+      <w:r>
+        <w:rPr>
+          <w:noProof/>
+        </w:rPr>
+        <w:t>2</w:t>
+      </w:r>
+      <w:r>
+        <w:fldChar w:fldCharType="end"/>
+      </w:r>
+      <w:r>
+        <w:t>)</w:t>
+      </w:r>
+      <w:r>
+        <w:t>.</w:t>
+      </w:r>
+    </w:p>
+    <w:p>
+      <w:pPr>
+        <w:keepNext/>
+      </w:pPr>
+      <w:r>
+        <w:rPr>
+          <w:noProof/>
+        </w:rPr>
+        <w:drawing>
+          <wp:inline distT="0" distB="0" distL="0" distR="0" wp14:anchorId="33BADC1C" wp14:editId="229AFC49">
+            <wp:extent cx="3049270" cy="2016125"/>
+            <wp:effectExtent l="0" t="0" r="0" b="3175"/>
+            <wp:docPr id="1" name="Picture 1"/>
+            <wp:cNvGraphicFramePr>
+              <a:graphicFrameLocks xmlns:a="http://schemas.openxmlformats.org/drawingml/2006/main" noChangeAspect="1"/>
+            </wp:cNvGraphicFramePr>
+            <a:graphic xmlns:a="http://schemas.openxmlformats.org/drawingml/2006/main">
+              <a:graphicData uri="http://schemas.openxmlformats.org/drawingml/2006/picture">
+                <pic:pic xmlns:pic="http://schemas.openxmlformats.org/drawingml/2006/picture">
+                  <pic:nvPicPr>
+                    <pic:cNvPr id="0" name="Rplot01.png"/>
+                    <pic:cNvPicPr/>
+                  </pic:nvPicPr>
+                  <pic:blipFill>
+                    <a:blip r:embed="rId10" cstate="print">
+                      <a:extLst>
+                        <a:ext uri="{28A0092B-C50C-407E-A947-70E740481C1C}">
+                          <a14:useLocalDpi xmlns:a14="http://schemas.microsoft.com/office/drawing/2010/main" val="0"/>
+                        </a:ext>
+                      </a:extLst>
+                    </a:blip>
+                    <a:stretch>
+                      <a:fillRect/>
+                    </a:stretch>
+                  </pic:blipFill>
+                  <pic:spPr>
+                    <a:xfrm>
+                      <a:off x="0" y="0"/>
+                      <a:ext cx="3049270" cy="2016125"/>
+                    </a:xfrm>
+                    <a:prstGeom prst="rect">
+                      <a:avLst/>
+                    </a:prstGeom>
+                  </pic:spPr>
+                </pic:pic>
+              </a:graphicData>
+            </a:graphic>
+          </wp:inline>
+        </w:drawing>
+      </w:r>
+    </w:p>
+    <w:p>
+      <w:pPr>
+        <w:pStyle w:val="Caption"/>
+        <w:rPr>
+          <w:color w:val="FF0000"/>
+        </w:rPr>
+      </w:pPr>
+      <w:bookmarkStart w:id="0" w:name="_Ref448312258"/>
+      <w:bookmarkStart w:id="1" w:name="_Ref448312262"/>
+      <w:proofErr w:type="gramStart"/>
+      <w:r>
+        <w:rPr>
+          <w:color w:val="FF0000"/>
+        </w:rPr>
+        <w:t xml:space="preserve">Figure </w:t>
+      </w:r>
+      <w:proofErr w:type="gramEnd"/>
+      <w:r>
+        <w:rPr>
+          <w:color w:val="FF0000"/>
+        </w:rPr>
+        <w:fldChar w:fldCharType="begin"/>
+      </w:r>
+      <w:r>
+        <w:rPr>
+          <w:color w:val="FF0000"/>
+        </w:rPr>
+        <w:instrText xml:space="preserve"> SEQ Figure \* ARABIC </w:instrText>
+      </w:r>
+      <w:r>
+        <w:rPr>
+          <w:color w:val="FF0000"/>
+        </w:rPr>
+        <w:fldChar w:fldCharType="separate"/>
+      </w:r>
+      <w:r>
+        <w:rPr>
+          <w:noProof/>
+          <w:color w:val="FF0000"/>
+        </w:rPr>
+        <w:t>1</w:t>
+      </w:r>
+      <w:r>
+        <w:rPr>
+          <w:color w:val="FF0000"/>
+        </w:rPr>
+        <w:fldChar w:fldCharType="end"/>
+      </w:r>
+      <w:bookmarkEnd w:id="1"/>
+      <w:proofErr w:type="gramStart"/>
+      <w:r>
+        <w:rPr>
+          <w:color w:val="FF0000"/>
+        </w:rPr>
+        <w:t>.</w:t>
+      </w:r>
+      <w:proofErr w:type="gramEnd"/>
+      <w:r>
+        <w:rPr>
+          <w:color w:val="FF0000"/>
+        </w:rPr>
+        <w:t xml:space="preserve"> AAAI 2014 Accepted Papers Dataset Attributes</w:t>
+      </w:r>
+      <w:bookmarkEnd w:id="0"/>
+    </w:p>
+    <w:p>
+      <w:pPr>
+        <w:keepNext/>
+      </w:pPr>
+      <w:r>
+        <w:rPr>
+          <w:noProof/>
+        </w:rPr>
+        <w:drawing>
+          <wp:inline distT="0" distB="0" distL="0" distR="0" wp14:anchorId="2ECD40E5" wp14:editId="133F4E26">
+            <wp:extent cx="3049270" cy="2016125"/>
+            <wp:effectExtent l="0" t="0" r="0" b="3175"/>
+            <wp:docPr id="2" name="Picture 2"/>
+            <wp:cNvGraphicFramePr>
+              <a:graphicFrameLocks xmlns:a="http://schemas.openxmlformats.org/drawingml/2006/main" noChangeAspect="1"/>
+            </wp:cNvGraphicFramePr>
+            <a:graphic xmlns:a="http://schemas.openxmlformats.org/drawingml/2006/main">
+              <a:graphicData uri="http://schemas.openxmlformats.org/drawingml/2006/picture">
+                <pic:pic xmlns:pic="http://schemas.openxmlformats.org/drawingml/2006/picture">
+                  <pic:nvPicPr>
+                    <pic:cNvPr id="0" name="Rplot02.png"/>
+                    <pic:cNvPicPr/>
+                  </pic:nvPicPr>
+                  <pic:blipFill>
+                    <a:blip r:embed="rId11" cstate="print">
+                      <a:extLst>
+                        <a:ext uri="{28A0092B-C50C-407E-A947-70E740481C1C}">
+                          <a14:useLocalDpi xmlns:a14="http://schemas.microsoft.com/office/drawing/2010/main" val="0"/>
+                        </a:ext>
+                      </a:extLst>
+                    </a:blip>
+                    <a:stretch>
+                      <a:fillRect/>
+                    </a:stretch>
+                  </pic:blipFill>
+                  <pic:spPr>
+                    <a:xfrm>
+                      <a:off x="0" y="0"/>
+                      <a:ext cx="3049270" cy="2016125"/>
+                    </a:xfrm>
+                    <a:prstGeom prst="rect">
+                      <a:avLst/>
+                    </a:prstGeom>
+                  </pic:spPr>
+                </pic:pic>
+              </a:graphicData>
+            </a:graphic>
+          </wp:inline>
+        </w:drawing>
+      </w:r>
+    </w:p>
+    <w:p>
+      <w:pPr>
+        <w:pStyle w:val="Caption"/>
+        <w:rPr>
+          <w:color w:val="FF0000"/>
+        </w:rPr>
+      </w:pPr>
+      <w:bookmarkStart w:id="2" w:name="_Ref448312478"/>
+      <w:proofErr w:type="gramStart"/>
+      <w:r>
+        <w:rPr>
+          <w:color w:val="FF0000"/>
+        </w:rPr>
+        <w:t xml:space="preserve">Figure </w:t>
+      </w:r>
+      <w:proofErr w:type="gramEnd"/>
+      <w:r>
+        <w:rPr>
+          <w:color w:val="FF0000"/>
+        </w:rPr>
+        <w:fldChar w:fldCharType="begin"/>
+      </w:r>
+      <w:r>
+        <w:rPr>
+          <w:color w:val="FF0000"/>
+        </w:rPr>
+        <w:instrText xml:space="preserve"> SEQ Figure \* ARABIC </w:instrText>
+      </w:r>
+      <w:r>
+        <w:rPr>
+          <w:color w:val="FF0000"/>
+        </w:rPr>
+        <w:fldChar w:fldCharType="separate"/>
+      </w:r>
+      <w:r>
+        <w:rPr>
+          <w:noProof/>
+          <w:color w:val="FF0000"/>
+        </w:rPr>
+        <w:t>2</w:t>
+      </w:r>
+      <w:r>
+        <w:rPr>
+          <w:color w:val="FF0000"/>
+        </w:rPr>
+        <w:fldChar w:fldCharType="end"/>
+      </w:r>
+      <w:bookmarkEnd w:id="2"/>
+      <w:proofErr w:type="gramStart"/>
+      <w:r>
+        <w:rPr>
+          <w:color w:val="FF0000"/>
+        </w:rPr>
+        <w:t>.</w:t>
+      </w:r>
+      <w:proofErr w:type="gramEnd"/>
+      <w:r>
+        <w:rPr>
+          <w:color w:val="FF0000"/>
+        </w:rPr>
+        <w:t xml:space="preserve"> Topics and High-Level Keyword(s) for Clustering</w:t>
       </w:r>
     </w:p>
     <w:p>
@@ -760,6 +1068,7 @@
         <w:pStyle w:val="Heading4"/>
       </w:pPr>
       <w:r>
+        <w:lastRenderedPageBreak/>
         <w:t>K-m</w:t>
       </w:r>
       <w:r>
@@ -919,15 +1228,15 @@
         <w:t>k</w:t>
       </w:r>
       <w:r>
-        <w:t xml:space="preserve"> needs to be specified ahead of time, it is sensitive to noisy data and outliers, and it </w:t>
+        <w:t xml:space="preserve"> needs to </w:t>
       </w:r>
       <w:proofErr w:type="gramStart"/>
       <w:r>
-        <w:t>can only be applied</w:t>
+        <w:t>be specified</w:t>
       </w:r>
       <w:proofErr w:type="gramEnd"/>
       <w:r>
-        <w:t xml:space="preserve"> to objects in a continuous n-dimensional space.</w:t>
+        <w:t xml:space="preserve"> ahead of time, it is sensitive to noisy data and outliers, and it can only be applied to objects in a continuous n-dimensional space.</w:t>
       </w:r>
     </w:p>
     <w:p>
@@ -1113,7 +1422,6 @@
         <w:pStyle w:val="Heading3"/>
       </w:pPr>
       <w:r>
-        <w:lastRenderedPageBreak/>
         <w:t>Hierarchical Approach</w:t>
       </w:r>
     </w:p>
@@ -1430,6 +1738,7 @@
         <w:pStyle w:val="Heading5"/>
       </w:pPr>
       <w:r>
+        <w:lastRenderedPageBreak/>
         <w:t>Complete Linkage</w:t>
       </w:r>
     </w:p>
@@ -1991,19 +2300,236 @@
         <w:spacing w:before="120"/>
       </w:pPr>
       <w:r>
+        <w:t>RESULTS</w:t>
+      </w:r>
+    </w:p>
+    <w:p>
+      <w:pPr>
+        <w:pStyle w:val="Heading2"/>
+      </w:pPr>
+      <w:r>
+        <w:t>Partitioning Approaches</w:t>
+      </w:r>
+    </w:p>
+    <w:p>
+      <w:r>
+        <w:t xml:space="preserve">For both partitioning methods, a </w:t>
+      </w:r>
+      <w:r>
+        <w:rPr>
+          <w:i/>
+        </w:rPr>
+        <w:t>k</w:t>
+      </w:r>
+      <w:r>
+        <w:t xml:space="preserve"> value for the number of partitions needs to </w:t>
+      </w:r>
+      <w:proofErr w:type="gramStart"/>
+      <w:r>
+        <w:t>be specified</w:t>
+      </w:r>
+      <w:proofErr w:type="gramEnd"/>
+      <w:r>
+        <w:t xml:space="preserve"> ahead of time. To determine the best value I used the Elbow </w:t>
+      </w:r>
+      <w:r>
+        <w:t>m</w:t>
+      </w:r>
+      <w:r>
+        <w:t xml:space="preserve">ethod, which looks at the </w:t>
+      </w:r>
+      <w:r>
+        <w:t xml:space="preserve">sum of squared error (SSE) within groups as a </w:t>
+      </w:r>
+      <w:r>
+        <w:t>function of the number of clusters</w:t>
+      </w:r>
+      <w:r>
+        <w:t xml:space="preserve"> (see </w:t>
+      </w:r>
+      <w:r>
+        <w:fldChar w:fldCharType="begin"/>
+      </w:r>
+      <w:r>
+        <w:instrText xml:space="preserve"> REF _Ref448313401 \h </w:instrText>
+      </w:r>
+      <w:r>
+        <w:fldChar w:fldCharType="separate"/>
+      </w:r>
+      <w:r>
+        <w:t xml:space="preserve">Figure </w:t>
+      </w:r>
+      <w:r>
+        <w:rPr>
+          <w:noProof/>
+        </w:rPr>
+        <w:t>3</w:t>
+      </w:r>
+      <w:r>
+        <w:fldChar w:fldCharType="end"/>
+      </w:r>
+      <w:r>
+        <w:t>)</w:t>
+      </w:r>
+      <w:r>
+        <w:t>.</w:t>
+      </w:r>
+      <w:r>
+        <w:t xml:space="preserve"> Looking for the bend of elbow in the plot gives a good indication of a value for </w:t>
+      </w:r>
+      <w:r>
+        <w:rPr>
+          <w:i/>
+        </w:rPr>
+        <w:t>k</w:t>
+      </w:r>
+      <w:r>
+        <w:t>.</w:t>
+      </w:r>
+      <w:r>
+        <w:t xml:space="preserve"> In this case, 8 or 10 clusters seemed to be good bend/elbow locations so I used both those values for </w:t>
+      </w:r>
+      <w:r>
+        <w:rPr>
+          <w:i/>
+        </w:rPr>
+        <w:t>k</w:t>
+      </w:r>
+      <w:r>
+        <w:t xml:space="preserve"> in my analysis.</w:t>
+      </w:r>
+    </w:p>
+    <w:p>
+      <w:pPr>
+        <w:keepNext/>
+      </w:pPr>
+      <w:r>
+        <w:rPr>
+          <w:noProof/>
+        </w:rPr>
         <w:lastRenderedPageBreak/>
-        <w:t>RESULTS</w:t>
-      </w:r>
-    </w:p>
-    <w:p>
-      <w:pPr>
-        <w:pStyle w:val="Heading2"/>
-      </w:pPr>
-      <w:r>
-        <w:t>Partitioning Approaches</w:t>
-      </w:r>
-    </w:p>
-    <w:p/>
+        <w:drawing>
+          <wp:inline distT="0" distB="0" distL="0" distR="0" wp14:anchorId="320871AD" wp14:editId="08FDD052">
+            <wp:extent cx="3049270" cy="2016125"/>
+            <wp:effectExtent l="0" t="0" r="0" b="3175"/>
+            <wp:docPr id="3" name="Picture 3"/>
+            <wp:cNvGraphicFramePr>
+              <a:graphicFrameLocks xmlns:a="http://schemas.openxmlformats.org/drawingml/2006/main" noChangeAspect="1"/>
+            </wp:cNvGraphicFramePr>
+            <a:graphic xmlns:a="http://schemas.openxmlformats.org/drawingml/2006/main">
+              <a:graphicData uri="http://schemas.openxmlformats.org/drawingml/2006/picture">
+                <pic:pic xmlns:pic="http://schemas.openxmlformats.org/drawingml/2006/picture">
+                  <pic:nvPicPr>
+                    <pic:cNvPr id="0" name="Rplot12.png"/>
+                    <pic:cNvPicPr/>
+                  </pic:nvPicPr>
+                  <pic:blipFill>
+                    <a:blip r:embed="rId12" cstate="print">
+                      <a:extLst>
+                        <a:ext uri="{28A0092B-C50C-407E-A947-70E740481C1C}">
+                          <a14:useLocalDpi xmlns:a14="http://schemas.microsoft.com/office/drawing/2010/main" val="0"/>
+                        </a:ext>
+                      </a:extLst>
+                    </a:blip>
+                    <a:stretch>
+                      <a:fillRect/>
+                    </a:stretch>
+                  </pic:blipFill>
+                  <pic:spPr>
+                    <a:xfrm>
+                      <a:off x="0" y="0"/>
+                      <a:ext cx="3049270" cy="2016125"/>
+                    </a:xfrm>
+                    <a:prstGeom prst="rect">
+                      <a:avLst/>
+                    </a:prstGeom>
+                  </pic:spPr>
+                </pic:pic>
+              </a:graphicData>
+            </a:graphic>
+          </wp:inline>
+        </w:drawing>
+      </w:r>
+    </w:p>
+    <w:p>
+      <w:pPr>
+        <w:pStyle w:val="Caption"/>
+        <w:rPr>
+          <w:color w:val="FF0000"/>
+        </w:rPr>
+      </w:pPr>
+      <w:bookmarkStart w:id="3" w:name="_Ref448313401"/>
+      <w:proofErr w:type="gramStart"/>
+      <w:r>
+        <w:rPr>
+          <w:color w:val="FF0000"/>
+        </w:rPr>
+        <w:t xml:space="preserve">Figure </w:t>
+      </w:r>
+      <w:proofErr w:type="gramEnd"/>
+      <w:r>
+        <w:rPr>
+          <w:color w:val="FF0000"/>
+        </w:rPr>
+        <w:fldChar w:fldCharType="begin"/>
+      </w:r>
+      <w:r>
+        <w:rPr>
+          <w:color w:val="FF0000"/>
+        </w:rPr>
+        <w:instrText xml:space="preserve"> SEQ Figure \* ARABIC </w:instrText>
+      </w:r>
+      <w:r>
+        <w:rPr>
+          <w:color w:val="FF0000"/>
+        </w:rPr>
+        <w:fldChar w:fldCharType="separate"/>
+      </w:r>
+      <w:r>
+        <w:rPr>
+          <w:noProof/>
+          <w:color w:val="FF0000"/>
+        </w:rPr>
+        <w:t>3</w:t>
+      </w:r>
+      <w:r>
+        <w:rPr>
+          <w:color w:val="FF0000"/>
+        </w:rPr>
+        <w:fldChar w:fldCharType="end"/>
+      </w:r>
+      <w:bookmarkEnd w:id="3"/>
+      <w:proofErr w:type="gramStart"/>
+      <w:r>
+        <w:rPr>
+          <w:color w:val="FF0000"/>
+        </w:rPr>
+        <w:t>.</w:t>
+      </w:r>
+      <w:proofErr w:type="gramEnd"/>
+      <w:r>
+        <w:rPr>
+          <w:noProof/>
+          <w:color w:val="FF0000"/>
+        </w:rPr>
+        <w:t xml:space="preserve"> Number of Clusters to Determine Best </w:t>
+      </w:r>
+      <w:r>
+        <w:rPr>
+          <w:i/>
+          <w:noProof/>
+          <w:color w:val="FF0000"/>
+        </w:rPr>
+        <w:t>k</w:t>
+      </w:r>
+      <w:r>
+        <w:rPr>
+          <w:noProof/>
+          <w:color w:val="FF0000"/>
+        </w:rPr>
+        <w:t xml:space="preserve"> Value</w:t>
+      </w:r>
+    </w:p>
     <w:p>
       <w:pPr>
         <w:pStyle w:val="Heading3"/>
@@ -2269,6 +2795,258 @@
           <w:color w:val="FF0000"/>
         </w:rPr>
         <w:t>ree classification had showing no balanced classifications for any of the test data.</w:t>
+      </w:r>
+    </w:p>
+    <w:p>
+      <w:pPr>
+        <w:keepNext/>
+      </w:pPr>
+      <w:r>
+        <w:rPr>
+          <w:noProof/>
+          <w:color w:val="FF0000"/>
+        </w:rPr>
+        <w:drawing>
+          <wp:inline distT="0" distB="0" distL="0" distR="0" wp14:anchorId="7527C47B" wp14:editId="11A9A151">
+            <wp:extent cx="3049270" cy="2016125"/>
+            <wp:effectExtent l="0" t="0" r="0" b="3175"/>
+            <wp:docPr id="4" name="Picture 4"/>
+            <wp:cNvGraphicFramePr>
+              <a:graphicFrameLocks xmlns:a="http://schemas.openxmlformats.org/drawingml/2006/main" noChangeAspect="1"/>
+            </wp:cNvGraphicFramePr>
+            <a:graphic xmlns:a="http://schemas.openxmlformats.org/drawingml/2006/main">
+              <a:graphicData uri="http://schemas.openxmlformats.org/drawingml/2006/picture">
+                <pic:pic xmlns:pic="http://schemas.openxmlformats.org/drawingml/2006/picture">
+                  <pic:nvPicPr>
+                    <pic:cNvPr id="0" name="Rplot13.png"/>
+                    <pic:cNvPicPr/>
+                  </pic:nvPicPr>
+                  <pic:blipFill>
+                    <a:blip r:embed="rId13" cstate="print">
+                      <a:extLst>
+                        <a:ext uri="{28A0092B-C50C-407E-A947-70E740481C1C}">
+                          <a14:useLocalDpi xmlns:a14="http://schemas.microsoft.com/office/drawing/2010/main" val="0"/>
+                        </a:ext>
+                      </a:extLst>
+                    </a:blip>
+                    <a:stretch>
+                      <a:fillRect/>
+                    </a:stretch>
+                  </pic:blipFill>
+                  <pic:spPr>
+                    <a:xfrm>
+                      <a:off x="0" y="0"/>
+                      <a:ext cx="3049270" cy="2016125"/>
+                    </a:xfrm>
+                    <a:prstGeom prst="rect">
+                      <a:avLst/>
+                    </a:prstGeom>
+                  </pic:spPr>
+                </pic:pic>
+              </a:graphicData>
+            </a:graphic>
+          </wp:inline>
+        </w:drawing>
+      </w:r>
+    </w:p>
+    <w:p>
+      <w:pPr>
+        <w:pStyle w:val="Caption"/>
+        <w:rPr>
+          <w:color w:val="FF0000"/>
+        </w:rPr>
+      </w:pPr>
+      <w:proofErr w:type="gramStart"/>
+      <w:r>
+        <w:rPr>
+          <w:color w:val="FF0000"/>
+        </w:rPr>
+        <w:t xml:space="preserve">Figure </w:t>
+      </w:r>
+      <w:proofErr w:type="gramEnd"/>
+      <w:r>
+        <w:rPr>
+          <w:color w:val="FF0000"/>
+        </w:rPr>
+        <w:fldChar w:fldCharType="begin"/>
+      </w:r>
+      <w:r>
+        <w:rPr>
+          <w:color w:val="FF0000"/>
+        </w:rPr>
+        <w:instrText xml:space="preserve"> SEQ Figure \* ARABIC </w:instrText>
+      </w:r>
+      <w:r>
+        <w:rPr>
+          <w:color w:val="FF0000"/>
+        </w:rPr>
+        <w:fldChar w:fldCharType="separate"/>
+      </w:r>
+      <w:r>
+        <w:rPr>
+          <w:noProof/>
+          <w:color w:val="FF0000"/>
+        </w:rPr>
+        <w:t>4</w:t>
+      </w:r>
+      <w:r>
+        <w:rPr>
+          <w:color w:val="FF0000"/>
+        </w:rPr>
+        <w:fldChar w:fldCharType="end"/>
+      </w:r>
+      <w:proofErr w:type="gramStart"/>
+      <w:r>
+        <w:rPr>
+          <w:color w:val="FF0000"/>
+        </w:rPr>
+        <w:t>.</w:t>
+      </w:r>
+      <w:proofErr w:type="gramEnd"/>
+      <w:r>
+        <w:rPr>
+          <w:color w:val="FF0000"/>
+        </w:rPr>
+        <w:t xml:space="preserve"> K-means for </w:t>
+      </w:r>
+      <w:r>
+        <w:rPr>
+          <w:i/>
+          <w:color w:val="FF0000"/>
+        </w:rPr>
+        <w:t>k</w:t>
+      </w:r>
+      <w:r>
+        <w:rPr>
+          <w:color w:val="FF0000"/>
+        </w:rPr>
+        <w:t>=8</w:t>
+      </w:r>
+    </w:p>
+    <w:p>
+      <w:pPr>
+        <w:keepNext/>
+      </w:pPr>
+      <w:r>
+        <w:rPr>
+          <w:noProof/>
+        </w:rPr>
+        <w:lastRenderedPageBreak/>
+        <w:drawing>
+          <wp:inline distT="0" distB="0" distL="0" distR="0" wp14:anchorId="02078461" wp14:editId="756E2B2B">
+            <wp:extent cx="3049270" cy="2016125"/>
+            <wp:effectExtent l="0" t="0" r="0" b="3175"/>
+            <wp:docPr id="5" name="Picture 5"/>
+            <wp:cNvGraphicFramePr>
+              <a:graphicFrameLocks xmlns:a="http://schemas.openxmlformats.org/drawingml/2006/main" noChangeAspect="1"/>
+            </wp:cNvGraphicFramePr>
+            <a:graphic xmlns:a="http://schemas.openxmlformats.org/drawingml/2006/main">
+              <a:graphicData uri="http://schemas.openxmlformats.org/drawingml/2006/picture">
+                <pic:pic xmlns:pic="http://schemas.openxmlformats.org/drawingml/2006/picture">
+                  <pic:nvPicPr>
+                    <pic:cNvPr id="0" name="Rplot14.png"/>
+                    <pic:cNvPicPr/>
+                  </pic:nvPicPr>
+                  <pic:blipFill>
+                    <a:blip r:embed="rId14" cstate="print">
+                      <a:extLst>
+                        <a:ext uri="{28A0092B-C50C-407E-A947-70E740481C1C}">
+                          <a14:useLocalDpi xmlns:a14="http://schemas.microsoft.com/office/drawing/2010/main" val="0"/>
+                        </a:ext>
+                      </a:extLst>
+                    </a:blip>
+                    <a:stretch>
+                      <a:fillRect/>
+                    </a:stretch>
+                  </pic:blipFill>
+                  <pic:spPr>
+                    <a:xfrm>
+                      <a:off x="0" y="0"/>
+                      <a:ext cx="3049270" cy="2016125"/>
+                    </a:xfrm>
+                    <a:prstGeom prst="rect">
+                      <a:avLst/>
+                    </a:prstGeom>
+                  </pic:spPr>
+                </pic:pic>
+              </a:graphicData>
+            </a:graphic>
+          </wp:inline>
+        </w:drawing>
+      </w:r>
+    </w:p>
+    <w:p>
+      <w:pPr>
+        <w:pStyle w:val="Caption"/>
+        <w:rPr>
+          <w:color w:val="FF0000"/>
+        </w:rPr>
+      </w:pPr>
+      <w:proofErr w:type="gramStart"/>
+      <w:r>
+        <w:rPr>
+          <w:color w:val="FF0000"/>
+        </w:rPr>
+        <w:t xml:space="preserve">Figure </w:t>
+      </w:r>
+      <w:proofErr w:type="gramEnd"/>
+      <w:r>
+        <w:rPr>
+          <w:color w:val="FF0000"/>
+        </w:rPr>
+        <w:fldChar w:fldCharType="begin"/>
+      </w:r>
+      <w:r>
+        <w:rPr>
+          <w:color w:val="FF0000"/>
+        </w:rPr>
+        <w:instrText xml:space="preserve"> SEQ Figure \* ARABIC </w:instrText>
+      </w:r>
+      <w:r>
+        <w:rPr>
+          <w:color w:val="FF0000"/>
+        </w:rPr>
+        <w:fldChar w:fldCharType="separate"/>
+      </w:r>
+      <w:r>
+        <w:rPr>
+          <w:noProof/>
+          <w:color w:val="FF0000"/>
+        </w:rPr>
+        <w:t>5</w:t>
+      </w:r>
+      <w:r>
+        <w:rPr>
+          <w:color w:val="FF0000"/>
+        </w:rPr>
+        <w:fldChar w:fldCharType="end"/>
+      </w:r>
+      <w:proofErr w:type="gramStart"/>
+      <w:r>
+        <w:rPr>
+          <w:color w:val="FF0000"/>
+        </w:rPr>
+        <w:t>.</w:t>
+      </w:r>
+      <w:proofErr w:type="gramEnd"/>
+      <w:r>
+        <w:rPr>
+          <w:color w:val="FF0000"/>
+        </w:rPr>
+        <w:t xml:space="preserve"> K-means for </w:t>
+      </w:r>
+      <w:r>
+        <w:rPr>
+          <w:i/>
+          <w:color w:val="FF0000"/>
+        </w:rPr>
+        <w:t>k</w:t>
+      </w:r>
+      <w:r>
+        <w:rPr>
+          <w:color w:val="FF0000"/>
+        </w:rPr>
+        <w:t>=10</w:t>
       </w:r>
     </w:p>
     <w:p>
@@ -2279,21 +3057,13 @@
           <w:color w:val="FF0000"/>
         </w:rPr>
       </w:pPr>
-    </w:p>
-    <w:p>
-      <w:pPr>
-        <w:pStyle w:val="Caption"/>
-        <w:rPr>
-          <w:color w:val="FF0000"/>
-        </w:rPr>
-      </w:pPr>
-      <w:bookmarkStart w:id="0" w:name="_Ref446503534"/>
+      <w:bookmarkStart w:id="4" w:name="_Ref446496195"/>
       <w:proofErr w:type="gramStart"/>
       <w:r>
         <w:rPr>
           <w:color w:val="FF0000"/>
         </w:rPr>
-        <w:t xml:space="preserve">Figure </w:t>
+        <w:t xml:space="preserve">Table </w:t>
       </w:r>
       <w:r>
         <w:rPr>
@@ -2305,7 +3075,7 @@
         <w:rPr>
           <w:color w:val="FF0000"/>
         </w:rPr>
-        <w:instrText xml:space="preserve"> SEQ Figure \* ARABIC </w:instrText>
+        <w:instrText xml:space="preserve"> SEQ Table \* ARABIC </w:instrText>
       </w:r>
       <w:r>
         <w:rPr>
@@ -2327,142 +3097,7 @@
         </w:rPr>
         <w:fldChar w:fldCharType="end"/>
       </w:r>
-      <w:bookmarkEnd w:id="0"/>
-      <w:r>
-        <w:rPr>
-          <w:color w:val="FF0000"/>
-        </w:rPr>
-        <w:t>.</w:t>
-      </w:r>
-      <w:proofErr w:type="gramEnd"/>
-      <w:r>
-        <w:rPr>
-          <w:color w:val="FF0000"/>
-        </w:rPr>
-        <w:t xml:space="preserve"> Decision Tree</w:t>
-      </w:r>
-    </w:p>
-    <w:p>
-      <w:pPr>
-        <w:keepNext/>
-        <w:rPr>
-          <w:color w:val="FF0000"/>
-        </w:rPr>
-      </w:pPr>
-    </w:p>
-    <w:p>
-      <w:pPr>
-        <w:pStyle w:val="Caption"/>
-        <w:rPr>
-          <w:color w:val="FF0000"/>
-        </w:rPr>
-      </w:pPr>
-      <w:bookmarkStart w:id="1" w:name="_Ref446503583"/>
-      <w:proofErr w:type="gramStart"/>
-      <w:r>
-        <w:rPr>
-          <w:color w:val="FF0000"/>
-        </w:rPr>
-        <w:t xml:space="preserve">Figure </w:t>
-      </w:r>
-      <w:r>
-        <w:rPr>
-          <w:color w:val="FF0000"/>
-        </w:rPr>
-        <w:fldChar w:fldCharType="begin"/>
-      </w:r>
-      <w:r>
-        <w:rPr>
-          <w:color w:val="FF0000"/>
-        </w:rPr>
-        <w:instrText xml:space="preserve"> SEQ Figure \* ARABIC </w:instrText>
-      </w:r>
-      <w:r>
-        <w:rPr>
-          <w:color w:val="FF0000"/>
-        </w:rPr>
-        <w:fldChar w:fldCharType="separate"/>
-      </w:r>
-      <w:r>
-        <w:rPr>
-          <w:noProof/>
-          <w:color w:val="FF0000"/>
-        </w:rPr>
-        <w:t>2</w:t>
-      </w:r>
-      <w:r>
-        <w:rPr>
-          <w:noProof/>
-          <w:color w:val="FF0000"/>
-        </w:rPr>
-        <w:fldChar w:fldCharType="end"/>
-      </w:r>
-      <w:bookmarkEnd w:id="1"/>
-      <w:r>
-        <w:rPr>
-          <w:color w:val="FF0000"/>
-        </w:rPr>
-        <w:t>.</w:t>
-      </w:r>
-      <w:proofErr w:type="gramEnd"/>
-      <w:r>
-        <w:rPr>
-          <w:color w:val="FF0000"/>
-        </w:rPr>
-        <w:t xml:space="preserve"> Relative Error and Complexity Point (CP)</w:t>
-      </w:r>
-    </w:p>
-    <w:p>
-      <w:pPr>
-        <w:pStyle w:val="Caption"/>
-        <w:keepNext/>
-        <w:rPr>
-          <w:color w:val="FF0000"/>
-        </w:rPr>
-      </w:pPr>
-      <w:bookmarkStart w:id="2" w:name="_Ref446496195"/>
-      <w:proofErr w:type="gramStart"/>
-      <w:r>
-        <w:rPr>
-          <w:color w:val="FF0000"/>
-        </w:rPr>
-        <w:t xml:space="preserve">Table </w:t>
-      </w:r>
-      <w:proofErr w:type="gramEnd"/>
-      <w:r>
-        <w:rPr>
-          <w:color w:val="FF0000"/>
-        </w:rPr>
-        <w:fldChar w:fldCharType="begin"/>
-      </w:r>
-      <w:r>
-        <w:rPr>
-          <w:color w:val="FF0000"/>
-        </w:rPr>
-        <w:instrText xml:space="preserve"> SEQ Table \* ARABIC </w:instrText>
-      </w:r>
-      <w:r>
-        <w:rPr>
-          <w:color w:val="FF0000"/>
-        </w:rPr>
-        <w:fldChar w:fldCharType="separate"/>
-      </w:r>
-      <w:r>
-        <w:rPr>
-          <w:noProof/>
-          <w:color w:val="FF0000"/>
-        </w:rPr>
-        <w:t>1</w:t>
-      </w:r>
-      <w:r>
-        <w:rPr>
-          <w:noProof/>
-          <w:color w:val="FF0000"/>
-        </w:rPr>
-        <w:fldChar w:fldCharType="end"/>
-      </w:r>
-      <w:bookmarkEnd w:id="2"/>
-      <w:proofErr w:type="gramStart"/>
+      <w:bookmarkEnd w:id="4"/>
       <w:r>
         <w:rPr>
           <w:color w:val="FF0000"/>
@@ -2646,20 +3281,433 @@
     </w:p>
     <w:p>
       <w:pPr>
+        <w:keepNext/>
+      </w:pPr>
+      <w:r>
+        <w:rPr>
+          <w:noProof/>
+          <w:color w:val="FF0000"/>
+        </w:rPr>
+        <w:drawing>
+          <wp:inline distT="0" distB="0" distL="0" distR="0" wp14:anchorId="14BEEEF9" wp14:editId="7BE28CE3">
+            <wp:extent cx="3049270" cy="2016125"/>
+            <wp:effectExtent l="0" t="0" r="0" b="3175"/>
+            <wp:docPr id="6" name="Picture 6"/>
+            <wp:cNvGraphicFramePr>
+              <a:graphicFrameLocks xmlns:a="http://schemas.openxmlformats.org/drawingml/2006/main" noChangeAspect="1"/>
+            </wp:cNvGraphicFramePr>
+            <a:graphic xmlns:a="http://schemas.openxmlformats.org/drawingml/2006/main">
+              <a:graphicData uri="http://schemas.openxmlformats.org/drawingml/2006/picture">
+                <pic:pic xmlns:pic="http://schemas.openxmlformats.org/drawingml/2006/picture">
+                  <pic:nvPicPr>
+                    <pic:cNvPr id="0" name="Rplot15.png"/>
+                    <pic:cNvPicPr/>
+                  </pic:nvPicPr>
+                  <pic:blipFill>
+                    <a:blip r:embed="rId15" cstate="print">
+                      <a:extLst>
+                        <a:ext uri="{28A0092B-C50C-407E-A947-70E740481C1C}">
+                          <a14:useLocalDpi xmlns:a14="http://schemas.microsoft.com/office/drawing/2010/main" val="0"/>
+                        </a:ext>
+                      </a:extLst>
+                    </a:blip>
+                    <a:stretch>
+                      <a:fillRect/>
+                    </a:stretch>
+                  </pic:blipFill>
+                  <pic:spPr>
+                    <a:xfrm>
+                      <a:off x="0" y="0"/>
+                      <a:ext cx="3049270" cy="2016125"/>
+                    </a:xfrm>
+                    <a:prstGeom prst="rect">
+                      <a:avLst/>
+                    </a:prstGeom>
+                  </pic:spPr>
+                </pic:pic>
+              </a:graphicData>
+            </a:graphic>
+          </wp:inline>
+        </w:drawing>
+      </w:r>
+    </w:p>
+    <w:p>
+      <w:pPr>
         <w:pStyle w:val="Caption"/>
+        <w:rPr>
+          <w:color w:val="FF0000"/>
+        </w:rPr>
+      </w:pPr>
+      <w:proofErr w:type="gramStart"/>
+      <w:r>
+        <w:rPr>
+          <w:color w:val="FF0000"/>
+        </w:rPr>
+        <w:t xml:space="preserve">Figure </w:t>
+      </w:r>
+      <w:proofErr w:type="gramEnd"/>
+      <w:r>
+        <w:rPr>
+          <w:color w:val="FF0000"/>
+        </w:rPr>
+        <w:fldChar w:fldCharType="begin"/>
+      </w:r>
+      <w:r>
+        <w:rPr>
+          <w:color w:val="FF0000"/>
+        </w:rPr>
+        <w:instrText xml:space="preserve"> SEQ Figure \* ARABIC </w:instrText>
+      </w:r>
+      <w:r>
+        <w:rPr>
+          <w:color w:val="FF0000"/>
+        </w:rPr>
+        <w:fldChar w:fldCharType="separate"/>
+      </w:r>
+      <w:r>
+        <w:rPr>
+          <w:noProof/>
+          <w:color w:val="FF0000"/>
+        </w:rPr>
+        <w:t>6</w:t>
+      </w:r>
+      <w:r>
+        <w:rPr>
+          <w:color w:val="FF0000"/>
+        </w:rPr>
+        <w:fldChar w:fldCharType="end"/>
+      </w:r>
+      <w:proofErr w:type="gramStart"/>
+      <w:r>
+        <w:rPr>
+          <w:color w:val="FF0000"/>
+        </w:rPr>
+        <w:t>.</w:t>
+      </w:r>
+      <w:proofErr w:type="gramEnd"/>
+      <w:r>
+        <w:rPr>
+          <w:color w:val="FF0000"/>
+        </w:rPr>
+        <w:t xml:space="preserve"> K-</w:t>
+      </w:r>
+      <w:proofErr w:type="spellStart"/>
+      <w:r>
+        <w:rPr>
+          <w:color w:val="FF0000"/>
+        </w:rPr>
+        <w:t>medoids</w:t>
+      </w:r>
+      <w:proofErr w:type="spellEnd"/>
+      <w:r>
+        <w:rPr>
+          <w:color w:val="FF0000"/>
+        </w:rPr>
+        <w:t xml:space="preserve"> for </w:t>
+      </w:r>
+      <w:r>
+        <w:rPr>
+          <w:i/>
+          <w:color w:val="FF0000"/>
+        </w:rPr>
+        <w:t>k</w:t>
+      </w:r>
+      <w:r>
+        <w:rPr>
+          <w:color w:val="FF0000"/>
+        </w:rPr>
+        <w:t>=8</w:t>
+      </w:r>
+    </w:p>
+    <w:p>
+      <w:pPr>
         <w:keepNext/>
-        <w:rPr>
-          <w:color w:val="FF0000"/>
-        </w:rPr>
-      </w:pPr>
-      <w:bookmarkStart w:id="3" w:name="_Ref446481322"/>
+      </w:pPr>
+      <w:r>
+        <w:rPr>
+          <w:noProof/>
+        </w:rPr>
+        <w:drawing>
+          <wp:inline distT="0" distB="0" distL="0" distR="0" wp14:anchorId="4C9317B0" wp14:editId="42008677">
+            <wp:extent cx="3049270" cy="2016125"/>
+            <wp:effectExtent l="0" t="0" r="0" b="3175"/>
+            <wp:docPr id="7" name="Picture 7"/>
+            <wp:cNvGraphicFramePr>
+              <a:graphicFrameLocks xmlns:a="http://schemas.openxmlformats.org/drawingml/2006/main" noChangeAspect="1"/>
+            </wp:cNvGraphicFramePr>
+            <a:graphic xmlns:a="http://schemas.openxmlformats.org/drawingml/2006/main">
+              <a:graphicData uri="http://schemas.openxmlformats.org/drawingml/2006/picture">
+                <pic:pic xmlns:pic="http://schemas.openxmlformats.org/drawingml/2006/picture">
+                  <pic:nvPicPr>
+                    <pic:cNvPr id="0" name="Rplot16.png"/>
+                    <pic:cNvPicPr/>
+                  </pic:nvPicPr>
+                  <pic:blipFill>
+                    <a:blip r:embed="rId16" cstate="print">
+                      <a:extLst>
+                        <a:ext uri="{28A0092B-C50C-407E-A947-70E740481C1C}">
+                          <a14:useLocalDpi xmlns:a14="http://schemas.microsoft.com/office/drawing/2010/main" val="0"/>
+                        </a:ext>
+                      </a:extLst>
+                    </a:blip>
+                    <a:stretch>
+                      <a:fillRect/>
+                    </a:stretch>
+                  </pic:blipFill>
+                  <pic:spPr>
+                    <a:xfrm>
+                      <a:off x="0" y="0"/>
+                      <a:ext cx="3049270" cy="2016125"/>
+                    </a:xfrm>
+                    <a:prstGeom prst="rect">
+                      <a:avLst/>
+                    </a:prstGeom>
+                  </pic:spPr>
+                </pic:pic>
+              </a:graphicData>
+            </a:graphic>
+          </wp:inline>
+        </w:drawing>
+      </w:r>
+    </w:p>
+    <w:p>
+      <w:pPr>
+        <w:pStyle w:val="Caption"/>
+        <w:rPr>
+          <w:color w:val="FF0000"/>
+        </w:rPr>
+      </w:pPr>
       <w:proofErr w:type="gramStart"/>
       <w:r>
         <w:rPr>
           <w:color w:val="FF0000"/>
         </w:rPr>
+        <w:t xml:space="preserve">Figure </w:t>
+      </w:r>
+      <w:proofErr w:type="gramEnd"/>
+      <w:r>
+        <w:rPr>
+          <w:color w:val="FF0000"/>
+        </w:rPr>
+        <w:fldChar w:fldCharType="begin"/>
+      </w:r>
+      <w:r>
+        <w:rPr>
+          <w:color w:val="FF0000"/>
+        </w:rPr>
+        <w:instrText xml:space="preserve"> SEQ Figure \* ARABIC </w:instrText>
+      </w:r>
+      <w:r>
+        <w:rPr>
+          <w:color w:val="FF0000"/>
+        </w:rPr>
+        <w:fldChar w:fldCharType="separate"/>
+      </w:r>
+      <w:r>
+        <w:rPr>
+          <w:noProof/>
+          <w:color w:val="FF0000"/>
+        </w:rPr>
+        <w:t>7</w:t>
+      </w:r>
+      <w:r>
+        <w:rPr>
+          <w:color w:val="FF0000"/>
+        </w:rPr>
+        <w:fldChar w:fldCharType="end"/>
+      </w:r>
+      <w:proofErr w:type="gramStart"/>
+      <w:r>
+        <w:rPr>
+          <w:color w:val="FF0000"/>
+        </w:rPr>
+        <w:t>.</w:t>
+      </w:r>
+      <w:proofErr w:type="gramEnd"/>
+      <w:r>
+        <w:rPr>
+          <w:color w:val="FF0000"/>
+        </w:rPr>
+        <w:t xml:space="preserve"> K-</w:t>
+      </w:r>
+      <w:proofErr w:type="spellStart"/>
+      <w:r>
+        <w:rPr>
+          <w:color w:val="FF0000"/>
+        </w:rPr>
+        <w:t>medoids</w:t>
+      </w:r>
+      <w:proofErr w:type="spellEnd"/>
+      <w:r>
+        <w:rPr>
+          <w:color w:val="FF0000"/>
+        </w:rPr>
+        <w:t xml:space="preserve"> for </w:t>
+      </w:r>
+      <w:r>
+        <w:rPr>
+          <w:i/>
+          <w:color w:val="FF0000"/>
+        </w:rPr>
+        <w:t>k</w:t>
+      </w:r>
+      <w:r>
+        <w:rPr>
+          <w:color w:val="FF0000"/>
+        </w:rPr>
+        <w:t>=10</w:t>
+      </w:r>
+    </w:p>
+    <w:p>
+      <w:pPr>
+        <w:pStyle w:val="Heading2"/>
+      </w:pPr>
+      <w:r>
+        <w:lastRenderedPageBreak/>
+        <w:t>Hierarchical Approaches</w:t>
+      </w:r>
+    </w:p>
+    <w:p>
+      <w:pPr>
+        <w:pStyle w:val="Heading3"/>
+      </w:pPr>
+      <w:r>
+        <w:t>Single Linkage</w:t>
+      </w:r>
+    </w:p>
+    <w:p>
+      <w:pPr>
+        <w:rPr>
+          <w:color w:val="FF0000"/>
+        </w:rPr>
+      </w:pPr>
+      <w:r>
+        <w:rPr>
+          <w:color w:val="FF0000"/>
+        </w:rPr>
+        <w:t>The Random Forest classification</w:t>
+      </w:r>
+      <w:r>
+        <w:rPr>
+          <w:color w:val="FF0000"/>
+        </w:rPr>
+        <w:t xml:space="preserve"> while similar to Decision Tree classification did produce different results. While there were still no true positive values for a balanced scale (see </w:t>
+      </w:r>
+      <w:r>
+        <w:rPr>
+          <w:color w:val="FF0000"/>
+        </w:rPr>
+        <w:fldChar w:fldCharType="begin"/>
+      </w:r>
+      <w:r>
+        <w:rPr>
+          <w:color w:val="FF0000"/>
+        </w:rPr>
+        <w:instrText xml:space="preserve"> REF _Ref446492896 \h </w:instrText>
+      </w:r>
+      <w:r>
+        <w:rPr>
+          <w:color w:val="FF0000"/>
+        </w:rPr>
+      </w:r>
+      <w:r>
+        <w:rPr>
+          <w:color w:val="FF0000"/>
+        </w:rPr>
+        <w:fldChar w:fldCharType="separate"/>
+      </w:r>
+      <w:r>
+        <w:rPr>
+          <w:color w:val="FF0000"/>
+        </w:rPr>
         <w:t xml:space="preserve">Table </w:t>
       </w:r>
+      <w:r>
+        <w:rPr>
+          <w:noProof/>
+          <w:color w:val="FF0000"/>
+        </w:rPr>
+        <w:t>3</w:t>
+      </w:r>
+      <w:r>
+        <w:rPr>
+          <w:color w:val="FF0000"/>
+        </w:rPr>
+        <w:fldChar w:fldCharType="end"/>
+      </w:r>
+      <w:r>
+        <w:rPr>
+          <w:color w:val="FF0000"/>
+        </w:rPr>
+        <w:t xml:space="preserve"> below), there was lot higher percentage of true positives and conversely a lower percentage of false negatives/false positives overall.</w:t>
+      </w:r>
+    </w:p>
+    <w:p>
+      <w:pPr>
+        <w:keepNext/>
+      </w:pPr>
+      <w:r>
+        <w:rPr>
+          <w:noProof/>
+          <w:color w:val="FF0000"/>
+        </w:rPr>
+        <w:drawing>
+          <wp:inline distT="0" distB="0" distL="0" distR="0" wp14:anchorId="4BD8E33E" wp14:editId="5A92A4A7">
+            <wp:extent cx="3049270" cy="2016125"/>
+            <wp:effectExtent l="0" t="0" r="0" b="3175"/>
+            <wp:docPr id="8" name="Picture 8"/>
+            <wp:cNvGraphicFramePr>
+              <a:graphicFrameLocks xmlns:a="http://schemas.openxmlformats.org/drawingml/2006/main" noChangeAspect="1"/>
+            </wp:cNvGraphicFramePr>
+            <a:graphic xmlns:a="http://schemas.openxmlformats.org/drawingml/2006/main">
+              <a:graphicData uri="http://schemas.openxmlformats.org/drawingml/2006/picture">
+                <pic:pic xmlns:pic="http://schemas.openxmlformats.org/drawingml/2006/picture">
+                  <pic:nvPicPr>
+                    <pic:cNvPr id="0" name="Rplot17.png"/>
+                    <pic:cNvPicPr/>
+                  </pic:nvPicPr>
+                  <pic:blipFill>
+                    <a:blip r:embed="rId17" cstate="print">
+                      <a:extLst>
+                        <a:ext uri="{28A0092B-C50C-407E-A947-70E740481C1C}">
+                          <a14:useLocalDpi xmlns:a14="http://schemas.microsoft.com/office/drawing/2010/main" val="0"/>
+                        </a:ext>
+                      </a:extLst>
+                    </a:blip>
+                    <a:stretch>
+                      <a:fillRect/>
+                    </a:stretch>
+                  </pic:blipFill>
+                  <pic:spPr>
+                    <a:xfrm>
+                      <a:off x="0" y="0"/>
+                      <a:ext cx="3049270" cy="2016125"/>
+                    </a:xfrm>
+                    <a:prstGeom prst="rect">
+                      <a:avLst/>
+                    </a:prstGeom>
+                  </pic:spPr>
+                </pic:pic>
+              </a:graphicData>
+            </a:graphic>
+          </wp:inline>
+        </w:drawing>
+      </w:r>
+    </w:p>
+    <w:p>
+      <w:pPr>
+        <w:pStyle w:val="Caption"/>
+        <w:rPr>
+          <w:color w:val="FF0000"/>
+        </w:rPr>
+      </w:pPr>
+      <w:proofErr w:type="gramStart"/>
+      <w:r>
+        <w:rPr>
+          <w:color w:val="FF0000"/>
+        </w:rPr>
+        <w:t xml:space="preserve">Figure </w:t>
+      </w:r>
       <w:proofErr w:type="gramEnd"/>
       <w:r>
         <w:rPr>
@@ -2671,7 +3719,7 @@
         <w:rPr>
           <w:color w:val="FF0000"/>
         </w:rPr>
-        <w:instrText xml:space="preserve"> SEQ Table \* ARABIC </w:instrText>
+        <w:instrText xml:space="preserve"> SEQ Figure \* ARABIC </w:instrText>
       </w:r>
       <w:r>
         <w:rPr>
@@ -2684,21 +3732,220 @@
           <w:noProof/>
           <w:color w:val="FF0000"/>
         </w:rPr>
-        <w:t>2</w:t>
+        <w:t>8</w:t>
+      </w:r>
+      <w:r>
+        <w:rPr>
+          <w:color w:val="FF0000"/>
+        </w:rPr>
+        <w:fldChar w:fldCharType="end"/>
+      </w:r>
+      <w:proofErr w:type="gramStart"/>
+      <w:r>
+        <w:rPr>
+          <w:color w:val="FF0000"/>
+        </w:rPr>
+        <w:t>.</w:t>
+      </w:r>
+      <w:proofErr w:type="gramEnd"/>
+      <w:r>
+        <w:rPr>
+          <w:color w:val="FF0000"/>
+        </w:rPr>
+        <w:t xml:space="preserve"> Single-Linkage Clustering</w:t>
+      </w:r>
+    </w:p>
+    <w:p>
+      <w:pPr>
+        <w:pStyle w:val="Heading3"/>
+      </w:pPr>
+      <w:r>
+        <w:t>Complete</w:t>
+      </w:r>
+      <w:r>
+        <w:t xml:space="preserve"> Linkage</w:t>
+      </w:r>
+    </w:p>
+    <w:p>
+      <w:pPr>
+        <w:jc w:val="left"/>
+        <w:rPr>
+          <w:color w:val="FF0000"/>
+        </w:rPr>
+      </w:pPr>
+      <w:r>
+        <w:rPr>
+          <w:color w:val="FF0000"/>
+        </w:rPr>
+        <w:t xml:space="preserve">As shown below in </w:t>
+      </w:r>
+      <w:r>
+        <w:rPr>
+          <w:color w:val="FF0000"/>
+        </w:rPr>
+        <w:fldChar w:fldCharType="begin"/>
+      </w:r>
+      <w:r>
+        <w:rPr>
+          <w:color w:val="FF0000"/>
+        </w:rPr>
+        <w:instrText xml:space="preserve"> REF _Ref446503003 \h </w:instrText>
+      </w:r>
+      <w:r>
+        <w:rPr>
+          <w:color w:val="FF0000"/>
+        </w:rPr>
+      </w:r>
+      <w:r>
+        <w:rPr>
+          <w:color w:val="FF0000"/>
+        </w:rPr>
+        <w:fldChar w:fldCharType="separate"/>
+      </w:r>
+      <w:r>
+        <w:rPr>
+          <w:color w:val="FF0000"/>
+        </w:rPr>
+        <w:t xml:space="preserve">Table </w:t>
       </w:r>
       <w:r>
         <w:rPr>
           <w:noProof/>
           <w:color w:val="FF0000"/>
         </w:rPr>
+        <w:t>4</w:t>
+      </w:r>
+      <w:r>
+        <w:rPr>
+          <w:color w:val="FF0000"/>
+        </w:rPr>
         <w:fldChar w:fldCharType="end"/>
       </w:r>
-      <w:bookmarkEnd w:id="3"/>
+      <w:r>
+        <w:rPr>
+          <w:color w:val="FF0000"/>
+        </w:rPr>
+        <w:t xml:space="preserve">, each of the four attributes used in the classification (right-weight, right-distance, left-weight, left-distance) have a </w:t>
+      </w:r>
       <w:proofErr w:type="gramStart"/>
       <w:r>
         <w:rPr>
           <w:color w:val="FF0000"/>
         </w:rPr>
+        <w:t>fairly equal</w:t>
+      </w:r>
+      <w:proofErr w:type="gramEnd"/>
+      <w:r>
+        <w:rPr>
+          <w:color w:val="FF0000"/>
+        </w:rPr>
+        <w:t xml:space="preserve"> importance.</w:t>
+      </w:r>
+    </w:p>
+    <w:p>
+      <w:pPr>
+        <w:keepNext/>
+        <w:jc w:val="left"/>
+      </w:pPr>
+      <w:r>
+        <w:rPr>
+          <w:noProof/>
+          <w:color w:val="FF0000"/>
+        </w:rPr>
+        <w:drawing>
+          <wp:inline distT="0" distB="0" distL="0" distR="0" wp14:anchorId="51F30E39" wp14:editId="7475901F">
+            <wp:extent cx="3049270" cy="2016125"/>
+            <wp:effectExtent l="0" t="0" r="0" b="3175"/>
+            <wp:docPr id="9" name="Picture 9"/>
+            <wp:cNvGraphicFramePr>
+              <a:graphicFrameLocks xmlns:a="http://schemas.openxmlformats.org/drawingml/2006/main" noChangeAspect="1"/>
+            </wp:cNvGraphicFramePr>
+            <a:graphic xmlns:a="http://schemas.openxmlformats.org/drawingml/2006/main">
+              <a:graphicData uri="http://schemas.openxmlformats.org/drawingml/2006/picture">
+                <pic:pic xmlns:pic="http://schemas.openxmlformats.org/drawingml/2006/picture">
+                  <pic:nvPicPr>
+                    <pic:cNvPr id="0" name="Rplot18.png"/>
+                    <pic:cNvPicPr/>
+                  </pic:nvPicPr>
+                  <pic:blipFill>
+                    <a:blip r:embed="rId18" cstate="print">
+                      <a:extLst>
+                        <a:ext uri="{28A0092B-C50C-407E-A947-70E740481C1C}">
+                          <a14:useLocalDpi xmlns:a14="http://schemas.microsoft.com/office/drawing/2010/main" val="0"/>
+                        </a:ext>
+                      </a:extLst>
+                    </a:blip>
+                    <a:stretch>
+                      <a:fillRect/>
+                    </a:stretch>
+                  </pic:blipFill>
+                  <pic:spPr>
+                    <a:xfrm>
+                      <a:off x="0" y="0"/>
+                      <a:ext cx="3049270" cy="2016125"/>
+                    </a:xfrm>
+                    <a:prstGeom prst="rect">
+                      <a:avLst/>
+                    </a:prstGeom>
+                  </pic:spPr>
+                </pic:pic>
+              </a:graphicData>
+            </a:graphic>
+          </wp:inline>
+        </w:drawing>
+      </w:r>
+    </w:p>
+    <w:p>
+      <w:pPr>
+        <w:pStyle w:val="Caption"/>
+        <w:rPr>
+          <w:color w:val="FF0000"/>
+        </w:rPr>
+      </w:pPr>
+      <w:proofErr w:type="gramStart"/>
+      <w:r>
+        <w:rPr>
+          <w:color w:val="FF0000"/>
+        </w:rPr>
+        <w:t xml:space="preserve">Figure </w:t>
+      </w:r>
+      <w:proofErr w:type="gramEnd"/>
+      <w:r>
+        <w:rPr>
+          <w:color w:val="FF0000"/>
+        </w:rPr>
+        <w:fldChar w:fldCharType="begin"/>
+      </w:r>
+      <w:r>
+        <w:rPr>
+          <w:color w:val="FF0000"/>
+        </w:rPr>
+        <w:instrText xml:space="preserve"> SEQ Figure \* ARABIC </w:instrText>
+      </w:r>
+      <w:r>
+        <w:rPr>
+          <w:color w:val="FF0000"/>
+        </w:rPr>
+        <w:fldChar w:fldCharType="separate"/>
+      </w:r>
+      <w:r>
+        <w:rPr>
+          <w:noProof/>
+          <w:color w:val="FF0000"/>
+        </w:rPr>
+        <w:t>9</w:t>
+      </w:r>
+      <w:r>
+        <w:rPr>
+          <w:color w:val="FF0000"/>
+        </w:rPr>
+        <w:fldChar w:fldCharType="end"/>
+      </w:r>
+      <w:proofErr w:type="gramStart"/>
+      <w:r>
+        <w:rPr>
+          <w:color w:val="FF0000"/>
+        </w:rPr>
         <w:t>.</w:t>
       </w:r>
       <w:proofErr w:type="gramEnd"/>
@@ -2706,35 +3953,15 @@
         <w:rPr>
           <w:color w:val="FF0000"/>
         </w:rPr>
-        <w:t xml:space="preserve"> Naïve Bayes C</w:t>
-      </w:r>
-      <w:r>
-        <w:rPr>
-          <w:color w:val="FF0000"/>
-        </w:rPr>
-        <w:t>onfusion Matrix</w:t>
-      </w:r>
-      <w:r>
-        <w:rPr>
-          <w:color w:val="FF0000"/>
-        </w:rPr>
-        <w:t xml:space="preserve"> Results</w:t>
-      </w:r>
-    </w:p>
-    <w:p>
-      <w:pPr>
-        <w:jc w:val="center"/>
-        <w:rPr>
-          <w:color w:val="FF0000"/>
-        </w:rPr>
-      </w:pPr>
+        <w:t xml:space="preserve"> Complete-Linkage Clustering</w:t>
+      </w:r>
     </w:p>
     <w:p>
       <w:pPr>
         <w:pStyle w:val="Heading2"/>
       </w:pPr>
       <w:r>
-        <w:t>Hierarchical Approaches</w:t>
+        <w:t>Density-based Approach</w:t>
       </w:r>
     </w:p>
     <w:p>
@@ -2742,26 +3969,20 @@
         <w:pStyle w:val="Heading3"/>
       </w:pPr>
       <w:r>
-        <w:t>Single Linkage</w:t>
-      </w:r>
-    </w:p>
-    <w:p>
-      <w:pPr>
-        <w:rPr>
-          <w:color w:val="FF0000"/>
-        </w:rPr>
-      </w:pPr>
-      <w:r>
-        <w:rPr>
-          <w:color w:val="FF0000"/>
-        </w:rPr>
-        <w:t>The Random Forest classification</w:t>
-      </w:r>
-      <w:r>
-        <w:rPr>
-          <w:color w:val="FF0000"/>
-        </w:rPr>
-        <w:t xml:space="preserve"> while similar to Decision Tree classification did produce different results. While there were still no true positive values for a balanced scale (see </w:t>
+        <w:t>DBSCAN</w:t>
+      </w:r>
+    </w:p>
+    <w:p>
+      <w:pPr>
+        <w:rPr>
+          <w:color w:val="FF0000"/>
+        </w:rPr>
+      </w:pPr>
+      <w:r>
+        <w:rPr>
+          <w:color w:val="FF0000"/>
+        </w:rPr>
+        <w:t xml:space="preserve">The Random Forest classification while similar to Decision Tree classification did produce different results. While there were still no true positive values for a balanced scale (see </w:t>
       </w:r>
       <w:r>
         <w:rPr>
@@ -2809,124 +4030,119 @@
         <w:rPr>
           <w:color w:val="FF0000"/>
         </w:rPr>
-        <w:t xml:space="preserve"> below), </w:t>
-      </w:r>
+        <w:t xml:space="preserve"> below), there was lot higher percentage of true positives and conversely a lower percentage of false negatives/false positives overall.</w:t>
+      </w:r>
+    </w:p>
+    <w:p>
+      <w:pPr>
+        <w:keepNext/>
+      </w:pPr>
+      <w:r>
+        <w:rPr>
+          <w:noProof/>
+          <w:color w:val="FF0000"/>
+        </w:rPr>
+        <w:lastRenderedPageBreak/>
+        <w:drawing>
+          <wp:inline distT="0" distB="0" distL="0" distR="0" wp14:anchorId="7E394127" wp14:editId="75855E37">
+            <wp:extent cx="3049270" cy="2016125"/>
+            <wp:effectExtent l="0" t="0" r="0" b="3175"/>
+            <wp:docPr id="10" name="Picture 10"/>
+            <wp:cNvGraphicFramePr>
+              <a:graphicFrameLocks xmlns:a="http://schemas.openxmlformats.org/drawingml/2006/main" noChangeAspect="1"/>
+            </wp:cNvGraphicFramePr>
+            <a:graphic xmlns:a="http://schemas.openxmlformats.org/drawingml/2006/main">
+              <a:graphicData uri="http://schemas.openxmlformats.org/drawingml/2006/picture">
+                <pic:pic xmlns:pic="http://schemas.openxmlformats.org/drawingml/2006/picture">
+                  <pic:nvPicPr>
+                    <pic:cNvPr id="0" name="Rplot10.png"/>
+                    <pic:cNvPicPr/>
+                  </pic:nvPicPr>
+                  <pic:blipFill>
+                    <a:blip r:embed="rId19" cstate="print">
+                      <a:extLst>
+                        <a:ext uri="{28A0092B-C50C-407E-A947-70E740481C1C}">
+                          <a14:useLocalDpi xmlns:a14="http://schemas.microsoft.com/office/drawing/2010/main" val="0"/>
+                        </a:ext>
+                      </a:extLst>
+                    </a:blip>
+                    <a:stretch>
+                      <a:fillRect/>
+                    </a:stretch>
+                  </pic:blipFill>
+                  <pic:spPr>
+                    <a:xfrm>
+                      <a:off x="0" y="0"/>
+                      <a:ext cx="3049270" cy="2016125"/>
+                    </a:xfrm>
+                    <a:prstGeom prst="rect">
+                      <a:avLst/>
+                    </a:prstGeom>
+                  </pic:spPr>
+                </pic:pic>
+              </a:graphicData>
+            </a:graphic>
+          </wp:inline>
+        </w:drawing>
+      </w:r>
+    </w:p>
+    <w:p>
+      <w:pPr>
+        <w:pStyle w:val="Caption"/>
+        <w:rPr>
+          <w:color w:val="FF0000"/>
+        </w:rPr>
+      </w:pPr>
       <w:proofErr w:type="gramStart"/>
       <w:r>
         <w:rPr>
           <w:color w:val="FF0000"/>
         </w:rPr>
-        <w:t>there</w:t>
+        <w:t xml:space="preserve">Figure </w:t>
+      </w:r>
+      <w:r>
+        <w:rPr>
+          <w:color w:val="FF0000"/>
+        </w:rPr>
+        <w:fldChar w:fldCharType="begin"/>
+      </w:r>
+      <w:r>
+        <w:rPr>
+          <w:color w:val="FF0000"/>
+        </w:rPr>
+        <w:instrText xml:space="preserve"> SEQ Figure \* ARABIC </w:instrText>
+      </w:r>
+      <w:r>
+        <w:rPr>
+          <w:color w:val="FF0000"/>
+        </w:rPr>
+        <w:fldChar w:fldCharType="separate"/>
+      </w:r>
+      <w:r>
+        <w:rPr>
+          <w:noProof/>
+          <w:color w:val="FF0000"/>
+        </w:rPr>
+        <w:t>10</w:t>
+      </w:r>
+      <w:r>
+        <w:rPr>
+          <w:color w:val="FF0000"/>
+        </w:rPr>
+        <w:fldChar w:fldCharType="end"/>
+      </w:r>
+      <w:r>
+        <w:rPr>
+          <w:color w:val="FF0000"/>
+        </w:rPr>
+        <w:t>.</w:t>
       </w:r>
       <w:proofErr w:type="gramEnd"/>
       <w:r>
         <w:rPr>
           <w:color w:val="FF0000"/>
         </w:rPr>
-        <w:t xml:space="preserve"> was lot higher percentage of true positives and conversely a lower percentage of false negatives/false positives overall.</w:t>
-      </w:r>
-    </w:p>
-    <w:p>
-      <w:pPr>
-        <w:pStyle w:val="Heading3"/>
-      </w:pPr>
-      <w:r>
-        <w:t>Complete</w:t>
-      </w:r>
-      <w:r>
-        <w:t xml:space="preserve"> Linkage</w:t>
-      </w:r>
-    </w:p>
-    <w:p>
-      <w:pPr>
-        <w:jc w:val="left"/>
-        <w:rPr>
-          <w:color w:val="FF0000"/>
-        </w:rPr>
-      </w:pPr>
-      <w:r>
-        <w:rPr>
-          <w:color w:val="FF0000"/>
-        </w:rPr>
-        <w:t xml:space="preserve">As shown below in </w:t>
-      </w:r>
-      <w:r>
-        <w:rPr>
-          <w:color w:val="FF0000"/>
-        </w:rPr>
-        <w:fldChar w:fldCharType="begin"/>
-      </w:r>
-      <w:r>
-        <w:rPr>
-          <w:color w:val="FF0000"/>
-        </w:rPr>
-        <w:instrText xml:space="preserve"> REF _Ref446503003 \h </w:instrText>
-      </w:r>
-      <w:r>
-        <w:rPr>
-          <w:color w:val="FF0000"/>
-        </w:rPr>
-      </w:r>
-      <w:r>
-        <w:rPr>
-          <w:color w:val="FF0000"/>
-        </w:rPr>
-        <w:fldChar w:fldCharType="separate"/>
-      </w:r>
-      <w:r>
-        <w:rPr>
-          <w:color w:val="FF0000"/>
-        </w:rPr>
-        <w:t xml:space="preserve">Table </w:t>
-      </w:r>
-      <w:r>
-        <w:rPr>
-          <w:noProof/>
-          <w:color w:val="FF0000"/>
-        </w:rPr>
-        <w:t>4</w:t>
-      </w:r>
-      <w:r>
-        <w:rPr>
-          <w:color w:val="FF0000"/>
-        </w:rPr>
-        <w:fldChar w:fldCharType="end"/>
-      </w:r>
-      <w:r>
-        <w:rPr>
-          <w:color w:val="FF0000"/>
-        </w:rPr>
-        <w:t xml:space="preserve">, each of the four attributes used in the classification (right-weight, right-distance, left-weight, left-distance) have a </w:t>
-      </w:r>
-      <w:proofErr w:type="gramStart"/>
-      <w:r>
-        <w:rPr>
-          <w:color w:val="FF0000"/>
-        </w:rPr>
-        <w:t>fairly equal</w:t>
-      </w:r>
-      <w:proofErr w:type="gramEnd"/>
-      <w:r>
-        <w:rPr>
-          <w:color w:val="FF0000"/>
-        </w:rPr>
-        <w:t xml:space="preserve"> importance.</w:t>
-      </w:r>
-    </w:p>
-    <w:p>
-      <w:pPr>
-        <w:pStyle w:val="Heading2"/>
-      </w:pPr>
-      <w:r>
-        <w:t>Density-based Approach</w:t>
-      </w:r>
-    </w:p>
-    <w:p>
-      <w:pPr>
-        <w:pStyle w:val="Heading3"/>
-      </w:pPr>
-      <w:r>
-        <w:t>DBSCAN</w:t>
+        <w:t xml:space="preserve"> DBSCAN Silhouette Plot for ??=11.1</w:t>
       </w:r>
     </w:p>
     <w:p>
@@ -2943,6 +4159,8 @@
         </w:rPr>
         <w:t>CONCLUSIONS</w:t>
       </w:r>
+      <w:bookmarkStart w:id="5" w:name="_GoBack"/>
+      <w:bookmarkEnd w:id="5"/>
     </w:p>
     <w:p>
       <w:pPr>
@@ -3058,7 +4276,6 @@
         <w:rPr>
           <w:color w:val="FF0000"/>
         </w:rPr>
-        <w:lastRenderedPageBreak/>
         <w:tab/>
       </w:r>
       <m:oMath>
@@ -3859,6 +5076,7 @@
               <w:rFonts w:ascii="Cambria Math" w:hAnsi="Cambria Math"/>
               <w:color w:val="FF0000"/>
             </w:rPr>
+            <w:lastRenderedPageBreak/>
             <m:t xml:space="preserve">F= </m:t>
           </m:r>
           <m:f>
@@ -4293,7 +5511,6 @@
         <w:rPr>
           <w:color w:val="FF0000"/>
         </w:rPr>
-        <w:lastRenderedPageBreak/>
         <w:tab/>
         <w:t xml:space="preserve"> (1</w:t>
       </w:r>
@@ -4685,7 +5902,14 @@
         <w:rPr>
           <w:color w:val="FF0000"/>
         </w:rPr>
-        <w:t xml:space="preserve"> The Decision Tree classification seems to have performed better than the Naïve Bayes classification, but it was a very slight difference. Both classifications still appear to have issues classifying the balanced scale values.</w:t>
+        <w:t xml:space="preserve"> The Decision Tree classification </w:t>
+      </w:r>
+      <w:r>
+        <w:rPr>
+          <w:color w:val="FF0000"/>
+        </w:rPr>
+        <w:lastRenderedPageBreak/>
+        <w:t>seems to have performed better than the Naïve Bayes classification, but it was a very slight difference. Both classifications still appear to have issues classifying the balanced scale values.</w:t>
       </w:r>
     </w:p>
     <w:p>
@@ -5210,10 +6434,10 @@
       <w:r>
         <w:t>D</w:t>
       </w:r>
+      <w:proofErr w:type="gramStart"/>
       <w:r>
         <w:t xml:space="preserve">.  </w:t>
       </w:r>
-      <w:proofErr w:type="gramStart"/>
       <w:r>
         <w:rPr>
           <w:i/>
@@ -5329,8 +6553,6 @@
       <w:r>
         <w:t>.</w:t>
       </w:r>
-      <w:bookmarkStart w:id="4" w:name="_GoBack"/>
-      <w:bookmarkEnd w:id="4"/>
       <w:proofErr w:type="gramEnd"/>
     </w:p>
     <w:p>
@@ -7309,7 +8531,7 @@
 </file>
 
 <file path=customXml/itemProps1.xml><?xml version="1.0" encoding="utf-8"?>
-<ds:datastoreItem xmlns:ds="http://schemas.openxmlformats.org/officeDocument/2006/customXml" ds:itemID="{D34DE974-9F56-47E9-8AC6-E53C37F86763}">
+<ds:datastoreItem xmlns:ds="http://schemas.openxmlformats.org/officeDocument/2006/customXml" ds:itemID="{0E59B1F1-BCB4-47F0-B384-A0C72333CDFA}">
   <ds:schemaRefs>
     <ds:schemaRef ds:uri="http://schemas.openxmlformats.org/officeDocument/2006/bibliography"/>
   </ds:schemaRefs>

</xml_diff>

<commit_message>
Last updates to the Assignment 3 write up from work
</commit_message>
<xml_diff>
--- a/Assignments/Assignment 3/COSC 757 Data Mining Assignment 3 - MJS.docx
+++ b/Assignments/Assignment 3/COSC 757 Data Mining Assignment 3 - MJS.docx
@@ -286,12 +286,6 @@
         </w:rPr>
         <w:t>;</w:t>
       </w:r>
-      <w:r>
-        <w:rPr>
-          <w:color w:val="FF0000"/>
-        </w:rPr>
-        <w:t xml:space="preserve"> I NEED EVEN MORE KEYWORDS TO EVEN OUT THE PAGES NOW THAT I ADDED IN A FIGURE FOR ALL ATTRIBUTES AND CLUSTERING :P</w:t>
-      </w:r>
     </w:p>
     <w:p>
       <w:pPr>
@@ -538,40 +532,40 @@
       </w:r>
       <w:proofErr w:type="gramEnd"/>
       <w:r>
-        <w:t xml:space="preserve"> from the clustering attribute selection as well. </w:t>
+        <w:t xml:space="preserve"> from the clustering attribute selection as well. There </w:t>
+      </w:r>
+      <w:r>
+        <w:t>are</w:t>
+      </w:r>
+      <w:r>
+        <w:t xml:space="preserve"> two keyword attributes, which varied in their degree of granularity, </w:t>
+      </w:r>
+      <w:r>
+        <w:t>one more simplistic (</w:t>
+      </w:r>
+      <w:proofErr w:type="gramStart"/>
+      <w:r>
+        <w:t>Keywords)</w:t>
+      </w:r>
+      <w:proofErr w:type="gramEnd"/>
+      <w:r>
+        <w:t xml:space="preserve"> and one more categorical (High-Level Keyword(s)). </w:t>
+      </w:r>
+      <w:r>
+        <w:t xml:space="preserve">I </w:t>
+      </w:r>
+      <w:r>
+        <w:t xml:space="preserve">chose to </w:t>
+      </w:r>
+      <w:r>
+        <w:t>eliminate</w:t>
+      </w:r>
+      <w:r>
+        <w:t xml:space="preserve"> the </w:t>
       </w:r>
       <w:r>
         <w:lastRenderedPageBreak/>
-        <w:t xml:space="preserve">There </w:t>
-      </w:r>
-      <w:r>
-        <w:t>are</w:t>
-      </w:r>
-      <w:r>
-        <w:t xml:space="preserve"> two keyword attributes, which varied in their degree of granularity, </w:t>
-      </w:r>
-      <w:r>
-        <w:t>one more simplistic (</w:t>
-      </w:r>
-      <w:proofErr w:type="gramStart"/>
-      <w:r>
-        <w:t>Keywords)</w:t>
-      </w:r>
-      <w:proofErr w:type="gramEnd"/>
-      <w:r>
-        <w:t xml:space="preserve"> and one more categorical (High-Level Keyword(s)). </w:t>
-      </w:r>
-      <w:r>
-        <w:t xml:space="preserve">I </w:t>
-      </w:r>
-      <w:r>
-        <w:t xml:space="preserve">chose to </w:t>
-      </w:r>
-      <w:r>
-        <w:t>eliminate</w:t>
-      </w:r>
-      <w:r>
-        <w:t xml:space="preserve"> the more simplistic Keywords</w:t>
+        <w:t>more simplistic Keywords</w:t>
       </w:r>
       <w:r>
         <w:t xml:space="preserve"> attribute </w:t>
@@ -628,8 +622,8 @@
         </w:rPr>
         <w:drawing>
           <wp:inline distT="0" distB="0" distL="0" distR="0" wp14:anchorId="33BADC1C" wp14:editId="229AFC49">
-            <wp:extent cx="3049270" cy="2016125"/>
-            <wp:effectExtent l="0" t="0" r="0" b="3175"/>
+            <wp:extent cx="3044468" cy="1943100"/>
+            <wp:effectExtent l="0" t="0" r="3810" b="0"/>
             <wp:docPr id="1" name="Picture 1"/>
             <wp:cNvGraphicFramePr>
               <a:graphicFrameLocks xmlns:a="http://schemas.openxmlformats.org/drawingml/2006/main" noChangeAspect="1"/>
@@ -641,7 +635,7 @@
                     <pic:cNvPr id="0" name="Rplot01.png"/>
                     <pic:cNvPicPr/>
                   </pic:nvPicPr>
-                  <pic:blipFill>
+                  <pic:blipFill rotWithShape="1">
                     <a:blip r:embed="rId10" cstate="print">
                       <a:extLst>
                         <a:ext uri="{28A0092B-C50C-407E-A947-70E740481C1C}">
@@ -649,18 +643,25 @@
                         </a:ext>
                       </a:extLst>
                     </a:blip>
-                    <a:stretch>
-                      <a:fillRect/>
-                    </a:stretch>
+                    <a:srcRect t="3470"/>
+                    <a:stretch/>
                   </pic:blipFill>
-                  <pic:spPr>
+                  <pic:spPr bwMode="auto">
                     <a:xfrm>
                       <a:off x="0" y="0"/>
-                      <a:ext cx="3049270" cy="2016125"/>
+                      <a:ext cx="3049270" cy="1946165"/>
                     </a:xfrm>
                     <a:prstGeom prst="rect">
                       <a:avLst/>
                     </a:prstGeom>
+                    <a:ln>
+                      <a:noFill/>
+                    </a:ln>
+                    <a:extLst>
+                      <a:ext uri="{53640926-AAD7-44D8-BBD7-CCE9431645EC}">
+                        <a14:shadowObscured xmlns:a14="http://schemas.microsoft.com/office/drawing/2010/main"/>
+                      </a:ext>
+                    </a:extLst>
                   </pic:spPr>
                 </pic:pic>
               </a:graphicData>
@@ -676,8 +677,8 @@
           <w:color w:val="FF0000"/>
         </w:rPr>
       </w:pPr>
-      <w:bookmarkStart w:id="0" w:name="_Ref448312258"/>
-      <w:bookmarkStart w:id="1" w:name="_Ref448312262"/>
+      <w:bookmarkStart w:id="0" w:name="_Ref448312262"/>
+      <w:bookmarkStart w:id="1" w:name="_Ref448312258"/>
       <w:proofErr w:type="gramStart"/>
       <w:r>
         <w:rPr>
@@ -685,54 +686,52 @@
         </w:rPr>
         <w:t xml:space="preserve">Figure </w:t>
       </w:r>
+      <w:r>
+        <w:rPr>
+          <w:color w:val="FF0000"/>
+        </w:rPr>
+        <w:fldChar w:fldCharType="begin"/>
+      </w:r>
+      <w:r>
+        <w:rPr>
+          <w:color w:val="FF0000"/>
+        </w:rPr>
+        <w:instrText xml:space="preserve"> SEQ Figure \* ARABIC </w:instrText>
+      </w:r>
+      <w:r>
+        <w:rPr>
+          <w:color w:val="FF0000"/>
+        </w:rPr>
+        <w:fldChar w:fldCharType="separate"/>
+      </w:r>
+      <w:r>
+        <w:rPr>
+          <w:noProof/>
+          <w:color w:val="FF0000"/>
+        </w:rPr>
+        <w:t>1</w:t>
+      </w:r>
+      <w:r>
+        <w:rPr>
+          <w:color w:val="FF0000"/>
+        </w:rPr>
+        <w:fldChar w:fldCharType="end"/>
+      </w:r>
+      <w:bookmarkEnd w:id="0"/>
+      <w:r>
+        <w:rPr>
+          <w:color w:val="FF0000"/>
+        </w:rPr>
+        <w:t>.</w:t>
+      </w:r>
       <w:proofErr w:type="gramEnd"/>
       <w:r>
         <w:rPr>
           <w:color w:val="FF0000"/>
         </w:rPr>
-        <w:fldChar w:fldCharType="begin"/>
-      </w:r>
-      <w:r>
-        <w:rPr>
-          <w:color w:val="FF0000"/>
-        </w:rPr>
-        <w:instrText xml:space="preserve"> SEQ Figure \* ARABIC </w:instrText>
-      </w:r>
-      <w:r>
-        <w:rPr>
-          <w:color w:val="FF0000"/>
-        </w:rPr>
-        <w:fldChar w:fldCharType="separate"/>
-      </w:r>
-      <w:r>
-        <w:rPr>
-          <w:noProof/>
-          <w:color w:val="FF0000"/>
-        </w:rPr>
-        <w:t>1</w:t>
-      </w:r>
-      <w:r>
-        <w:rPr>
-          <w:color w:val="FF0000"/>
-        </w:rPr>
-        <w:fldChar w:fldCharType="end"/>
+        <w:t xml:space="preserve"> AAAI 2014 Accepted Papers Dataset Attributes</w:t>
       </w:r>
       <w:bookmarkEnd w:id="1"/>
-      <w:proofErr w:type="gramStart"/>
-      <w:r>
-        <w:rPr>
-          <w:color w:val="FF0000"/>
-        </w:rPr>
-        <w:t>.</w:t>
-      </w:r>
-      <w:proofErr w:type="gramEnd"/>
-      <w:r>
-        <w:rPr>
-          <w:color w:val="FF0000"/>
-        </w:rPr>
-        <w:t xml:space="preserve"> AAAI 2014 Accepted Papers Dataset Attributes</w:t>
-      </w:r>
-      <w:bookmarkEnd w:id="0"/>
     </w:p>
     <w:p>
       <w:pPr>
@@ -744,8 +743,8 @@
         </w:rPr>
         <w:drawing>
           <wp:inline distT="0" distB="0" distL="0" distR="0" wp14:anchorId="2ECD40E5" wp14:editId="133F4E26">
-            <wp:extent cx="3049270" cy="2016125"/>
-            <wp:effectExtent l="0" t="0" r="0" b="3175"/>
+            <wp:extent cx="3044468" cy="1822450"/>
+            <wp:effectExtent l="0" t="0" r="3810" b="6350"/>
             <wp:docPr id="2" name="Picture 2"/>
             <wp:cNvGraphicFramePr>
               <a:graphicFrameLocks xmlns:a="http://schemas.openxmlformats.org/drawingml/2006/main" noChangeAspect="1"/>
@@ -757,7 +756,7 @@
                     <pic:cNvPr id="0" name="Rplot02.png"/>
                     <pic:cNvPicPr/>
                   </pic:nvPicPr>
-                  <pic:blipFill>
+                  <pic:blipFill rotWithShape="1">
                     <a:blip r:embed="rId11" cstate="print">
                       <a:extLst>
                         <a:ext uri="{28A0092B-C50C-407E-A947-70E740481C1C}">
@@ -765,18 +764,25 @@
                         </a:ext>
                       </a:extLst>
                     </a:blip>
-                    <a:stretch>
-                      <a:fillRect/>
-                    </a:stretch>
+                    <a:srcRect t="9463"/>
+                    <a:stretch/>
                   </pic:blipFill>
-                  <pic:spPr>
+                  <pic:spPr bwMode="auto">
                     <a:xfrm>
                       <a:off x="0" y="0"/>
-                      <a:ext cx="3049270" cy="2016125"/>
+                      <a:ext cx="3049270" cy="1825325"/>
                     </a:xfrm>
                     <a:prstGeom prst="rect">
                       <a:avLst/>
                     </a:prstGeom>
+                    <a:ln>
+                      <a:noFill/>
+                    </a:ln>
+                    <a:extLst>
+                      <a:ext uri="{53640926-AAD7-44D8-BBD7-CCE9431645EC}">
+                        <a14:shadowObscured xmlns:a14="http://schemas.microsoft.com/office/drawing/2010/main"/>
+                      </a:ext>
+                    </a:extLst>
                   </pic:spPr>
                 </pic:pic>
               </a:graphicData>
@@ -800,7 +806,6 @@
         </w:rPr>
         <w:t xml:space="preserve">Figure </w:t>
       </w:r>
-      <w:proofErr w:type="gramEnd"/>
       <w:r>
         <w:rPr>
           <w:color w:val="FF0000"/>
@@ -833,7 +838,6 @@
         <w:fldChar w:fldCharType="end"/>
       </w:r>
       <w:bookmarkEnd w:id="2"/>
-      <w:proofErr w:type="gramStart"/>
       <w:r>
         <w:rPr>
           <w:color w:val="FF0000"/>
@@ -1068,7 +1072,6 @@
         <w:pStyle w:val="Heading4"/>
       </w:pPr>
       <w:r>
-        <w:lastRenderedPageBreak/>
         <w:t>K-m</w:t>
       </w:r>
       <w:r>
@@ -1108,6 +1111,7 @@
         </w:numPr>
       </w:pPr>
       <w:r>
+        <w:lastRenderedPageBreak/>
         <w:t xml:space="preserve">Partition the dataset into </w:t>
       </w:r>
       <w:r>
@@ -1738,7 +1742,6 @@
         <w:pStyle w:val="Heading5"/>
       </w:pPr>
       <w:r>
-        <w:lastRenderedPageBreak/>
         <w:t>Complete Linkage</w:t>
       </w:r>
     </w:p>
@@ -1939,6 +1942,7 @@
         <w:pStyle w:val="Heading3"/>
       </w:pPr>
       <w:r>
+        <w:lastRenderedPageBreak/>
         <w:t>Density-based Approach</w:t>
       </w:r>
     </w:p>
@@ -2407,11 +2411,10 @@
         <w:rPr>
           <w:noProof/>
         </w:rPr>
-        <w:lastRenderedPageBreak/>
         <w:drawing>
           <wp:inline distT="0" distB="0" distL="0" distR="0" wp14:anchorId="320871AD" wp14:editId="08FDD052">
-            <wp:extent cx="3049270" cy="2016125"/>
-            <wp:effectExtent l="0" t="0" r="0" b="3175"/>
+            <wp:extent cx="3044468" cy="1835150"/>
+            <wp:effectExtent l="0" t="0" r="3810" b="0"/>
             <wp:docPr id="3" name="Picture 3"/>
             <wp:cNvGraphicFramePr>
               <a:graphicFrameLocks xmlns:a="http://schemas.openxmlformats.org/drawingml/2006/main" noChangeAspect="1"/>
@@ -2423,7 +2426,7 @@
                     <pic:cNvPr id="0" name="Rplot12.png"/>
                     <pic:cNvPicPr/>
                   </pic:nvPicPr>
-                  <pic:blipFill>
+                  <pic:blipFill rotWithShape="1">
                     <a:blip r:embed="rId12" cstate="print">
                       <a:extLst>
                         <a:ext uri="{28A0092B-C50C-407E-A947-70E740481C1C}">
@@ -2431,18 +2434,25 @@
                         </a:ext>
                       </a:extLst>
                     </a:blip>
-                    <a:stretch>
-                      <a:fillRect/>
-                    </a:stretch>
+                    <a:srcRect t="8833"/>
+                    <a:stretch/>
                   </pic:blipFill>
-                  <pic:spPr>
+                  <pic:spPr bwMode="auto">
                     <a:xfrm>
                       <a:off x="0" y="0"/>
-                      <a:ext cx="3049270" cy="2016125"/>
+                      <a:ext cx="3049270" cy="1838045"/>
                     </a:xfrm>
                     <a:prstGeom prst="rect">
                       <a:avLst/>
                     </a:prstGeom>
+                    <a:ln>
+                      <a:noFill/>
+                    </a:ln>
+                    <a:extLst>
+                      <a:ext uri="{53640926-AAD7-44D8-BBD7-CCE9431645EC}">
+                        <a14:shadowObscured xmlns:a14="http://schemas.microsoft.com/office/drawing/2010/main"/>
+                      </a:ext>
+                    </a:extLst>
                   </pic:spPr>
                 </pic:pic>
               </a:graphicData>
@@ -2466,7 +2476,6 @@
         </w:rPr>
         <w:t xml:space="preserve">Figure </w:t>
       </w:r>
-      <w:proofErr w:type="gramEnd"/>
       <w:r>
         <w:rPr>
           <w:color w:val="FF0000"/>
@@ -2499,7 +2508,6 @@
         <w:fldChar w:fldCharType="end"/>
       </w:r>
       <w:bookmarkEnd w:id="3"/>
-      <w:proofErr w:type="gramStart"/>
       <w:r>
         <w:rPr>
           <w:color w:val="FF0000"/>
@@ -2535,6 +2543,7 @@
         <w:pStyle w:val="Heading3"/>
       </w:pPr>
       <w:r>
+        <w:lastRenderedPageBreak/>
         <w:t>K-means</w:t>
       </w:r>
     </w:p>
@@ -2698,103 +2707,7 @@
         <w:rPr>
           <w:color w:val="FF0000"/>
         </w:rPr>
-        <w:t xml:space="preserve"> with the increase in tree size, the algorithm still did not determine a great way to classify balanced scales. </w:t>
-      </w:r>
-      <w:r>
-        <w:rPr>
-          <w:color w:val="FF0000"/>
-        </w:rPr>
-        <w:t>T</w:t>
-      </w:r>
-      <w:r>
-        <w:rPr>
-          <w:color w:val="FF0000"/>
-        </w:rPr>
-        <w:t xml:space="preserve">he resulting Decision Tree from the training set </w:t>
-      </w:r>
-      <w:r>
-        <w:rPr>
-          <w:color w:val="FF0000"/>
-        </w:rPr>
-        <w:t>had</w:t>
-      </w:r>
-      <w:r>
-        <w:rPr>
-          <w:color w:val="FF0000"/>
-        </w:rPr>
-        <w:t xml:space="preserve"> no leaf nodes with classification balanced despite numerous examples in the training data. The Decision Tree confusion matrix shown in </w:t>
-      </w:r>
-      <w:r>
-        <w:rPr>
-          <w:color w:val="FF0000"/>
-        </w:rPr>
-        <w:fldChar w:fldCharType="begin"/>
-      </w:r>
-      <w:r>
-        <w:rPr>
-          <w:color w:val="FF0000"/>
-        </w:rPr>
-        <w:instrText xml:space="preserve"> REF _Ref446496195 \h </w:instrText>
-      </w:r>
-      <w:r>
-        <w:rPr>
-          <w:color w:val="FF0000"/>
-        </w:rPr>
-      </w:r>
-      <w:r>
-        <w:rPr>
-          <w:color w:val="FF0000"/>
-        </w:rPr>
-        <w:fldChar w:fldCharType="separate"/>
-      </w:r>
-      <w:r>
-        <w:rPr>
-          <w:color w:val="FF0000"/>
-        </w:rPr>
-        <w:t xml:space="preserve">Table </w:t>
-      </w:r>
-      <w:r>
-        <w:rPr>
-          <w:noProof/>
-          <w:color w:val="FF0000"/>
-        </w:rPr>
-        <w:t>1</w:t>
-      </w:r>
-      <w:r>
-        <w:rPr>
-          <w:color w:val="FF0000"/>
-        </w:rPr>
-        <w:fldChar w:fldCharType="end"/>
-      </w:r>
-      <w:r>
-        <w:rPr>
-          <w:color w:val="FF0000"/>
-        </w:rPr>
-        <w:t xml:space="preserve"> also confirms the trouble the </w:t>
-      </w:r>
-      <w:r>
-        <w:rPr>
-          <w:color w:val="FF0000"/>
-        </w:rPr>
-        <w:t>D</w:t>
-      </w:r>
-      <w:r>
-        <w:rPr>
-          <w:color w:val="FF0000"/>
-        </w:rPr>
-        <w:t xml:space="preserve">ecision </w:t>
-      </w:r>
-      <w:r>
-        <w:rPr>
-          <w:color w:val="FF0000"/>
-        </w:rPr>
-        <w:t>T</w:t>
-      </w:r>
-      <w:r>
-        <w:rPr>
-          <w:color w:val="FF0000"/>
-        </w:rPr>
-        <w:t>ree classification had showing no balanced classifications for any of the test data.</w:t>
+        <w:t xml:space="preserve"> with the increase in tree size, the algorithm still did not determine a great way to classify balanced scales.</w:t>
       </w:r>
     </w:p>
     <w:p>
@@ -2808,8 +2721,8 @@
         </w:rPr>
         <w:drawing>
           <wp:inline distT="0" distB="0" distL="0" distR="0" wp14:anchorId="7527C47B" wp14:editId="11A9A151">
-            <wp:extent cx="3049270" cy="2016125"/>
-            <wp:effectExtent l="0" t="0" r="0" b="3175"/>
+            <wp:extent cx="3044468" cy="1828800"/>
+            <wp:effectExtent l="0" t="0" r="3810" b="0"/>
             <wp:docPr id="4" name="Picture 4"/>
             <wp:cNvGraphicFramePr>
               <a:graphicFrameLocks xmlns:a="http://schemas.openxmlformats.org/drawingml/2006/main" noChangeAspect="1"/>
@@ -2821,7 +2734,7 @@
                     <pic:cNvPr id="0" name="Rplot13.png"/>
                     <pic:cNvPicPr/>
                   </pic:nvPicPr>
-                  <pic:blipFill>
+                  <pic:blipFill rotWithShape="1">
                     <a:blip r:embed="rId13" cstate="print">
                       <a:extLst>
                         <a:ext uri="{28A0092B-C50C-407E-A947-70E740481C1C}">
@@ -2829,18 +2742,25 @@
                         </a:ext>
                       </a:extLst>
                     </a:blip>
-                    <a:stretch>
-                      <a:fillRect/>
-                    </a:stretch>
+                    <a:srcRect t="9148"/>
+                    <a:stretch/>
                   </pic:blipFill>
-                  <pic:spPr>
+                  <pic:spPr bwMode="auto">
                     <a:xfrm>
                       <a:off x="0" y="0"/>
-                      <a:ext cx="3049270" cy="2016125"/>
+                      <a:ext cx="3044468" cy="1828800"/>
                     </a:xfrm>
                     <a:prstGeom prst="rect">
                       <a:avLst/>
                     </a:prstGeom>
+                    <a:ln>
+                      <a:noFill/>
+                    </a:ln>
+                    <a:extLst>
+                      <a:ext uri="{53640926-AAD7-44D8-BBD7-CCE9431645EC}">
+                        <a14:shadowObscured xmlns:a14="http://schemas.microsoft.com/office/drawing/2010/main"/>
+                      </a:ext>
+                    </a:extLst>
                   </pic:spPr>
                 </pic:pic>
               </a:graphicData>
@@ -2863,79 +2783,76 @@
         </w:rPr>
         <w:t xml:space="preserve">Figure </w:t>
       </w:r>
+      <w:r>
+        <w:rPr>
+          <w:color w:val="FF0000"/>
+        </w:rPr>
+        <w:fldChar w:fldCharType="begin"/>
+      </w:r>
+      <w:r>
+        <w:rPr>
+          <w:color w:val="FF0000"/>
+        </w:rPr>
+        <w:instrText xml:space="preserve"> SEQ Figure \* ARABIC </w:instrText>
+      </w:r>
+      <w:r>
+        <w:rPr>
+          <w:color w:val="FF0000"/>
+        </w:rPr>
+        <w:fldChar w:fldCharType="separate"/>
+      </w:r>
+      <w:r>
+        <w:rPr>
+          <w:noProof/>
+          <w:color w:val="FF0000"/>
+        </w:rPr>
+        <w:t>4</w:t>
+      </w:r>
+      <w:r>
+        <w:rPr>
+          <w:color w:val="FF0000"/>
+        </w:rPr>
+        <w:fldChar w:fldCharType="end"/>
+      </w:r>
+      <w:r>
+        <w:rPr>
+          <w:color w:val="FF0000"/>
+        </w:rPr>
+        <w:t>.</w:t>
+      </w:r>
       <w:proofErr w:type="gramEnd"/>
       <w:r>
         <w:rPr>
           <w:color w:val="FF0000"/>
         </w:rPr>
-        <w:fldChar w:fldCharType="begin"/>
-      </w:r>
-      <w:r>
-        <w:rPr>
-          <w:color w:val="FF0000"/>
-        </w:rPr>
-        <w:instrText xml:space="preserve"> SEQ Figure \* ARABIC </w:instrText>
-      </w:r>
-      <w:r>
-        <w:rPr>
-          <w:color w:val="FF0000"/>
-        </w:rPr>
-        <w:fldChar w:fldCharType="separate"/>
-      </w:r>
+        <w:t xml:space="preserve"> K-means for </w:t>
+      </w:r>
+      <w:r>
+        <w:rPr>
+          <w:i/>
+          <w:color w:val="FF0000"/>
+        </w:rPr>
+        <w:t>k</w:t>
+      </w:r>
+      <w:r>
+        <w:rPr>
+          <w:color w:val="FF0000"/>
+        </w:rPr>
+        <w:t>=8</w:t>
+      </w:r>
+    </w:p>
+    <w:p>
+      <w:pPr>
+        <w:keepNext/>
+      </w:pPr>
       <w:r>
         <w:rPr>
           <w:noProof/>
-          <w:color w:val="FF0000"/>
-        </w:rPr>
-        <w:t>4</w:t>
-      </w:r>
-      <w:r>
-        <w:rPr>
-          <w:color w:val="FF0000"/>
-        </w:rPr>
-        <w:fldChar w:fldCharType="end"/>
-      </w:r>
-      <w:proofErr w:type="gramStart"/>
-      <w:r>
-        <w:rPr>
-          <w:color w:val="FF0000"/>
-        </w:rPr>
-        <w:t>.</w:t>
-      </w:r>
-      <w:proofErr w:type="gramEnd"/>
-      <w:r>
-        <w:rPr>
-          <w:color w:val="FF0000"/>
-        </w:rPr>
-        <w:t xml:space="preserve"> K-means for </w:t>
-      </w:r>
-      <w:r>
-        <w:rPr>
-          <w:i/>
-          <w:color w:val="FF0000"/>
-        </w:rPr>
-        <w:t>k</w:t>
-      </w:r>
-      <w:r>
-        <w:rPr>
-          <w:color w:val="FF0000"/>
-        </w:rPr>
-        <w:t>=8</w:t>
-      </w:r>
-    </w:p>
-    <w:p>
-      <w:pPr>
-        <w:keepNext/>
-      </w:pPr>
-      <w:r>
-        <w:rPr>
-          <w:noProof/>
-        </w:rPr>
-        <w:lastRenderedPageBreak/>
+        </w:rPr>
         <w:drawing>
           <wp:inline distT="0" distB="0" distL="0" distR="0" wp14:anchorId="02078461" wp14:editId="756E2B2B">
-            <wp:extent cx="3049270" cy="2016125"/>
-            <wp:effectExtent l="0" t="0" r="0" b="3175"/>
+            <wp:extent cx="3044468" cy="1828800"/>
+            <wp:effectExtent l="0" t="0" r="3810" b="0"/>
             <wp:docPr id="5" name="Picture 5"/>
             <wp:cNvGraphicFramePr>
               <a:graphicFrameLocks xmlns:a="http://schemas.openxmlformats.org/drawingml/2006/main" noChangeAspect="1"/>
@@ -2947,7 +2864,7 @@
                     <pic:cNvPr id="0" name="Rplot14.png"/>
                     <pic:cNvPicPr/>
                   </pic:nvPicPr>
-                  <pic:blipFill>
+                  <pic:blipFill rotWithShape="1">
                     <a:blip r:embed="rId14" cstate="print">
                       <a:extLst>
                         <a:ext uri="{28A0092B-C50C-407E-A947-70E740481C1C}">
@@ -2955,18 +2872,25 @@
                         </a:ext>
                       </a:extLst>
                     </a:blip>
-                    <a:stretch>
-                      <a:fillRect/>
-                    </a:stretch>
+                    <a:srcRect t="9148"/>
+                    <a:stretch/>
                   </pic:blipFill>
-                  <pic:spPr>
+                  <pic:spPr bwMode="auto">
                     <a:xfrm>
                       <a:off x="0" y="0"/>
-                      <a:ext cx="3049270" cy="2016125"/>
+                      <a:ext cx="3044468" cy="1828800"/>
                     </a:xfrm>
                     <a:prstGeom prst="rect">
                       <a:avLst/>
                     </a:prstGeom>
+                    <a:ln>
+                      <a:noFill/>
+                    </a:ln>
+                    <a:extLst>
+                      <a:ext uri="{53640926-AAD7-44D8-BBD7-CCE9431645EC}">
+                        <a14:shadowObscured xmlns:a14="http://schemas.microsoft.com/office/drawing/2010/main"/>
+                      </a:ext>
+                    </a:extLst>
                   </pic:spPr>
                 </pic:pic>
               </a:graphicData>
@@ -2989,50 +2913,48 @@
         </w:rPr>
         <w:t xml:space="preserve">Figure </w:t>
       </w:r>
+      <w:r>
+        <w:rPr>
+          <w:color w:val="FF0000"/>
+        </w:rPr>
+        <w:fldChar w:fldCharType="begin"/>
+      </w:r>
+      <w:r>
+        <w:rPr>
+          <w:color w:val="FF0000"/>
+        </w:rPr>
+        <w:instrText xml:space="preserve"> SEQ Figure \* ARABIC </w:instrText>
+      </w:r>
+      <w:r>
+        <w:rPr>
+          <w:color w:val="FF0000"/>
+        </w:rPr>
+        <w:fldChar w:fldCharType="separate"/>
+      </w:r>
+      <w:r>
+        <w:rPr>
+          <w:noProof/>
+          <w:color w:val="FF0000"/>
+        </w:rPr>
+        <w:t>5</w:t>
+      </w:r>
+      <w:r>
+        <w:rPr>
+          <w:color w:val="FF0000"/>
+        </w:rPr>
+        <w:fldChar w:fldCharType="end"/>
+      </w:r>
+      <w:r>
+        <w:rPr>
+          <w:color w:val="FF0000"/>
+        </w:rPr>
+        <w:t>.</w:t>
+      </w:r>
       <w:proofErr w:type="gramEnd"/>
       <w:r>
         <w:rPr>
           <w:color w:val="FF0000"/>
         </w:rPr>
-        <w:fldChar w:fldCharType="begin"/>
-      </w:r>
-      <w:r>
-        <w:rPr>
-          <w:color w:val="FF0000"/>
-        </w:rPr>
-        <w:instrText xml:space="preserve"> SEQ Figure \* ARABIC </w:instrText>
-      </w:r>
-      <w:r>
-        <w:rPr>
-          <w:color w:val="FF0000"/>
-        </w:rPr>
-        <w:fldChar w:fldCharType="separate"/>
-      </w:r>
-      <w:r>
-        <w:rPr>
-          <w:noProof/>
-          <w:color w:val="FF0000"/>
-        </w:rPr>
-        <w:t>5</w:t>
-      </w:r>
-      <w:r>
-        <w:rPr>
-          <w:color w:val="FF0000"/>
-        </w:rPr>
-        <w:fldChar w:fldCharType="end"/>
-      </w:r>
-      <w:proofErr w:type="gramStart"/>
-      <w:r>
-        <w:rPr>
-          <w:color w:val="FF0000"/>
-        </w:rPr>
-        <w:t>.</w:t>
-      </w:r>
-      <w:proofErr w:type="gramEnd"/>
-      <w:r>
-        <w:rPr>
-          <w:color w:val="FF0000"/>
-        </w:rPr>
         <w:t xml:space="preserve"> K-means for </w:t>
       </w:r>
       <w:r>
@@ -3051,90 +2973,6 @@
     </w:p>
     <w:p>
       <w:pPr>
-        <w:pStyle w:val="Caption"/>
-        <w:keepNext/>
-        <w:rPr>
-          <w:color w:val="FF0000"/>
-        </w:rPr>
-      </w:pPr>
-      <w:bookmarkStart w:id="4" w:name="_Ref446496195"/>
-      <w:proofErr w:type="gramStart"/>
-      <w:r>
-        <w:rPr>
-          <w:color w:val="FF0000"/>
-        </w:rPr>
-        <w:t xml:space="preserve">Table </w:t>
-      </w:r>
-      <w:r>
-        <w:rPr>
-          <w:color w:val="FF0000"/>
-        </w:rPr>
-        <w:fldChar w:fldCharType="begin"/>
-      </w:r>
-      <w:r>
-        <w:rPr>
-          <w:color w:val="FF0000"/>
-        </w:rPr>
-        <w:instrText xml:space="preserve"> SEQ Table \* ARABIC </w:instrText>
-      </w:r>
-      <w:r>
-        <w:rPr>
-          <w:color w:val="FF0000"/>
-        </w:rPr>
-        <w:fldChar w:fldCharType="separate"/>
-      </w:r>
-      <w:r>
-        <w:rPr>
-          <w:noProof/>
-          <w:color w:val="FF0000"/>
-        </w:rPr>
-        <w:t>1</w:t>
-      </w:r>
-      <w:r>
-        <w:rPr>
-          <w:noProof/>
-          <w:color w:val="FF0000"/>
-        </w:rPr>
-        <w:fldChar w:fldCharType="end"/>
-      </w:r>
-      <w:bookmarkEnd w:id="4"/>
-      <w:r>
-        <w:rPr>
-          <w:color w:val="FF0000"/>
-        </w:rPr>
-        <w:t>.</w:t>
-      </w:r>
-      <w:proofErr w:type="gramEnd"/>
-      <w:r>
-        <w:rPr>
-          <w:color w:val="FF0000"/>
-        </w:rPr>
-        <w:t xml:space="preserve"> Decision Tree C</w:t>
-      </w:r>
-      <w:r>
-        <w:rPr>
-          <w:color w:val="FF0000"/>
-        </w:rPr>
-        <w:t>onfusion Matrix</w:t>
-      </w:r>
-      <w:r>
-        <w:rPr>
-          <w:color w:val="FF0000"/>
-        </w:rPr>
-        <w:t xml:space="preserve"> Results</w:t>
-      </w:r>
-    </w:p>
-    <w:p>
-      <w:pPr>
-        <w:keepNext/>
-        <w:jc w:val="center"/>
-        <w:rPr>
-          <w:color w:val="FF0000"/>
-        </w:rPr>
-      </w:pPr>
-    </w:p>
-    <w:p>
-      <w:pPr>
         <w:pStyle w:val="Heading3"/>
       </w:pPr>
       <w:r>
@@ -3152,78 +2990,6 @@
           <w:color w:val="FF0000"/>
         </w:rPr>
       </w:pPr>
-      <w:r>
-        <w:rPr>
-          <w:color w:val="FF0000"/>
-        </w:rPr>
-        <w:t xml:space="preserve">As is shown in </w:t>
-      </w:r>
-      <w:r>
-        <w:rPr>
-          <w:color w:val="FF0000"/>
-        </w:rPr>
-        <w:fldChar w:fldCharType="begin"/>
-      </w:r>
-      <w:r>
-        <w:rPr>
-          <w:color w:val="FF0000"/>
-        </w:rPr>
-        <w:instrText xml:space="preserve"> REF _Ref446481322 \h </w:instrText>
-      </w:r>
-      <w:r>
-        <w:rPr>
-          <w:color w:val="FF0000"/>
-        </w:rPr>
-      </w:r>
-      <w:r>
-        <w:rPr>
-          <w:color w:val="FF0000"/>
-        </w:rPr>
-        <w:fldChar w:fldCharType="separate"/>
-      </w:r>
-      <w:r>
-        <w:rPr>
-          <w:color w:val="FF0000"/>
-        </w:rPr>
-        <w:t xml:space="preserve">Table </w:t>
-      </w:r>
-      <w:r>
-        <w:rPr>
-          <w:noProof/>
-          <w:color w:val="FF0000"/>
-        </w:rPr>
-        <w:t>2</w:t>
-      </w:r>
-      <w:r>
-        <w:rPr>
-          <w:color w:val="FF0000"/>
-        </w:rPr>
-        <w:fldChar w:fldCharType="end"/>
-      </w:r>
-      <w:r>
-        <w:rPr>
-          <w:color w:val="FF0000"/>
-        </w:rPr>
-        <w:t xml:space="preserve">, Naïve Bayes still had trouble classifying balanced scales, with </w:t>
-      </w:r>
-      <w:r>
-        <w:rPr>
-          <w:color w:val="FF0000"/>
-        </w:rPr>
-        <w:t>no true positive results</w:t>
-      </w:r>
-      <w:r>
-        <w:rPr>
-          <w:color w:val="FF0000"/>
-        </w:rPr>
-        <w:t xml:space="preserve"> for the balanced classification of the test data</w:t>
-      </w:r>
-      <w:r>
-        <w:rPr>
-          <w:color w:val="FF0000"/>
-        </w:rPr>
-        <w:t xml:space="preserve">. </w:t>
-      </w:r>
       <w:r>
         <w:rPr>
           <w:color w:val="FF0000"/>
@@ -3290,8 +3056,8 @@
         </w:rPr>
         <w:drawing>
           <wp:inline distT="0" distB="0" distL="0" distR="0" wp14:anchorId="14BEEEF9" wp14:editId="7BE28CE3">
-            <wp:extent cx="3049270" cy="2016125"/>
-            <wp:effectExtent l="0" t="0" r="0" b="3175"/>
+            <wp:extent cx="3044468" cy="1822450"/>
+            <wp:effectExtent l="0" t="0" r="3810" b="6350"/>
             <wp:docPr id="6" name="Picture 6"/>
             <wp:cNvGraphicFramePr>
               <a:graphicFrameLocks xmlns:a="http://schemas.openxmlformats.org/drawingml/2006/main" noChangeAspect="1"/>
@@ -3303,7 +3069,7 @@
                     <pic:cNvPr id="0" name="Rplot15.png"/>
                     <pic:cNvPicPr/>
                   </pic:nvPicPr>
-                  <pic:blipFill>
+                  <pic:blipFill rotWithShape="1">
                     <a:blip r:embed="rId15" cstate="print">
                       <a:extLst>
                         <a:ext uri="{28A0092B-C50C-407E-A947-70E740481C1C}">
@@ -3311,18 +3077,25 @@
                         </a:ext>
                       </a:extLst>
                     </a:blip>
-                    <a:stretch>
-                      <a:fillRect/>
-                    </a:stretch>
+                    <a:srcRect t="9463"/>
+                    <a:stretch/>
                   </pic:blipFill>
-                  <pic:spPr>
+                  <pic:spPr bwMode="auto">
                     <a:xfrm>
                       <a:off x="0" y="0"/>
-                      <a:ext cx="3049270" cy="2016125"/>
+                      <a:ext cx="3044468" cy="1822450"/>
                     </a:xfrm>
                     <a:prstGeom prst="rect">
                       <a:avLst/>
                     </a:prstGeom>
+                    <a:ln>
+                      <a:noFill/>
+                    </a:ln>
+                    <a:extLst>
+                      <a:ext uri="{53640926-AAD7-44D8-BBD7-CCE9431645EC}">
+                        <a14:shadowObscured xmlns:a14="http://schemas.microsoft.com/office/drawing/2010/main"/>
+                      </a:ext>
+                    </a:extLst>
                   </pic:spPr>
                 </pic:pic>
               </a:graphicData>
@@ -3345,92 +3118,91 @@
         </w:rPr>
         <w:t xml:space="preserve">Figure </w:t>
       </w:r>
+      <w:r>
+        <w:rPr>
+          <w:color w:val="FF0000"/>
+        </w:rPr>
+        <w:fldChar w:fldCharType="begin"/>
+      </w:r>
+      <w:r>
+        <w:rPr>
+          <w:color w:val="FF0000"/>
+        </w:rPr>
+        <w:instrText xml:space="preserve"> SEQ Figure \* ARABIC </w:instrText>
+      </w:r>
+      <w:r>
+        <w:rPr>
+          <w:color w:val="FF0000"/>
+        </w:rPr>
+        <w:fldChar w:fldCharType="separate"/>
+      </w:r>
+      <w:r>
+        <w:rPr>
+          <w:noProof/>
+          <w:color w:val="FF0000"/>
+        </w:rPr>
+        <w:t>6</w:t>
+      </w:r>
+      <w:r>
+        <w:rPr>
+          <w:color w:val="FF0000"/>
+        </w:rPr>
+        <w:fldChar w:fldCharType="end"/>
+      </w:r>
+      <w:r>
+        <w:rPr>
+          <w:color w:val="FF0000"/>
+        </w:rPr>
+        <w:t>.</w:t>
+      </w:r>
       <w:proofErr w:type="gramEnd"/>
       <w:r>
         <w:rPr>
           <w:color w:val="FF0000"/>
         </w:rPr>
-        <w:fldChar w:fldCharType="begin"/>
-      </w:r>
-      <w:r>
-        <w:rPr>
-          <w:color w:val="FF0000"/>
-        </w:rPr>
-        <w:instrText xml:space="preserve"> SEQ Figure \* ARABIC </w:instrText>
-      </w:r>
-      <w:r>
-        <w:rPr>
-          <w:color w:val="FF0000"/>
-        </w:rPr>
-        <w:fldChar w:fldCharType="separate"/>
-      </w:r>
+        <w:t xml:space="preserve"> K-</w:t>
+      </w:r>
+      <w:proofErr w:type="spellStart"/>
+      <w:r>
+        <w:rPr>
+          <w:color w:val="FF0000"/>
+        </w:rPr>
+        <w:t>medoids</w:t>
+      </w:r>
+      <w:proofErr w:type="spellEnd"/>
+      <w:r>
+        <w:rPr>
+          <w:color w:val="FF0000"/>
+        </w:rPr>
+        <w:t xml:space="preserve"> for </w:t>
+      </w:r>
+      <w:r>
+        <w:rPr>
+          <w:i/>
+          <w:color w:val="FF0000"/>
+        </w:rPr>
+        <w:t>k</w:t>
+      </w:r>
+      <w:r>
+        <w:rPr>
+          <w:color w:val="FF0000"/>
+        </w:rPr>
+        <w:t>=8</w:t>
+      </w:r>
+    </w:p>
+    <w:p>
+      <w:pPr>
+        <w:keepNext/>
+      </w:pPr>
       <w:r>
         <w:rPr>
           <w:noProof/>
-          <w:color w:val="FF0000"/>
-        </w:rPr>
-        <w:t>6</w:t>
-      </w:r>
-      <w:r>
-        <w:rPr>
-          <w:color w:val="FF0000"/>
-        </w:rPr>
-        <w:fldChar w:fldCharType="end"/>
-      </w:r>
-      <w:proofErr w:type="gramStart"/>
-      <w:r>
-        <w:rPr>
-          <w:color w:val="FF0000"/>
-        </w:rPr>
-        <w:t>.</w:t>
-      </w:r>
-      <w:proofErr w:type="gramEnd"/>
-      <w:r>
-        <w:rPr>
-          <w:color w:val="FF0000"/>
-        </w:rPr>
-        <w:t xml:space="preserve"> K-</w:t>
-      </w:r>
-      <w:proofErr w:type="spellStart"/>
-      <w:r>
-        <w:rPr>
-          <w:color w:val="FF0000"/>
-        </w:rPr>
-        <w:t>medoids</w:t>
-      </w:r>
-      <w:proofErr w:type="spellEnd"/>
-      <w:r>
-        <w:rPr>
-          <w:color w:val="FF0000"/>
-        </w:rPr>
-        <w:t xml:space="preserve"> for </w:t>
-      </w:r>
-      <w:r>
-        <w:rPr>
-          <w:i/>
-          <w:color w:val="FF0000"/>
-        </w:rPr>
-        <w:t>k</w:t>
-      </w:r>
-      <w:r>
-        <w:rPr>
-          <w:color w:val="FF0000"/>
-        </w:rPr>
-        <w:t>=8</w:t>
-      </w:r>
-    </w:p>
-    <w:p>
-      <w:pPr>
-        <w:keepNext/>
-      </w:pPr>
-      <w:r>
-        <w:rPr>
-          <w:noProof/>
-        </w:rPr>
+        </w:rPr>
+        <w:lastRenderedPageBreak/>
         <w:drawing>
           <wp:inline distT="0" distB="0" distL="0" distR="0" wp14:anchorId="4C9317B0" wp14:editId="42008677">
-            <wp:extent cx="3049270" cy="2016125"/>
-            <wp:effectExtent l="0" t="0" r="0" b="3175"/>
+            <wp:extent cx="3044468" cy="1828800"/>
+            <wp:effectExtent l="0" t="0" r="3810" b="0"/>
             <wp:docPr id="7" name="Picture 7"/>
             <wp:cNvGraphicFramePr>
               <a:graphicFrameLocks xmlns:a="http://schemas.openxmlformats.org/drawingml/2006/main" noChangeAspect="1"/>
@@ -3442,7 +3214,7 @@
                     <pic:cNvPr id="0" name="Rplot16.png"/>
                     <pic:cNvPicPr/>
                   </pic:nvPicPr>
-                  <pic:blipFill>
+                  <pic:blipFill rotWithShape="1">
                     <a:blip r:embed="rId16" cstate="print">
                       <a:extLst>
                         <a:ext uri="{28A0092B-C50C-407E-A947-70E740481C1C}">
@@ -3450,18 +3222,25 @@
                         </a:ext>
                       </a:extLst>
                     </a:blip>
-                    <a:stretch>
-                      <a:fillRect/>
-                    </a:stretch>
+                    <a:srcRect t="9148"/>
+                    <a:stretch/>
                   </pic:blipFill>
-                  <pic:spPr>
+                  <pic:spPr bwMode="auto">
                     <a:xfrm>
                       <a:off x="0" y="0"/>
-                      <a:ext cx="3049270" cy="2016125"/>
+                      <a:ext cx="3049270" cy="1831685"/>
                     </a:xfrm>
                     <a:prstGeom prst="rect">
                       <a:avLst/>
                     </a:prstGeom>
+                    <a:ln>
+                      <a:noFill/>
+                    </a:ln>
+                    <a:extLst>
+                      <a:ext uri="{53640926-AAD7-44D8-BBD7-CCE9431645EC}">
+                        <a14:shadowObscured xmlns:a14="http://schemas.microsoft.com/office/drawing/2010/main"/>
+                      </a:ext>
+                    </a:extLst>
                   </pic:spPr>
                 </pic:pic>
               </a:graphicData>
@@ -3484,50 +3263,48 @@
         </w:rPr>
         <w:t xml:space="preserve">Figure </w:t>
       </w:r>
+      <w:r>
+        <w:rPr>
+          <w:color w:val="FF0000"/>
+        </w:rPr>
+        <w:fldChar w:fldCharType="begin"/>
+      </w:r>
+      <w:r>
+        <w:rPr>
+          <w:color w:val="FF0000"/>
+        </w:rPr>
+        <w:instrText xml:space="preserve"> SEQ Figure \* ARABIC </w:instrText>
+      </w:r>
+      <w:r>
+        <w:rPr>
+          <w:color w:val="FF0000"/>
+        </w:rPr>
+        <w:fldChar w:fldCharType="separate"/>
+      </w:r>
+      <w:r>
+        <w:rPr>
+          <w:noProof/>
+          <w:color w:val="FF0000"/>
+        </w:rPr>
+        <w:t>7</w:t>
+      </w:r>
+      <w:r>
+        <w:rPr>
+          <w:color w:val="FF0000"/>
+        </w:rPr>
+        <w:fldChar w:fldCharType="end"/>
+      </w:r>
+      <w:r>
+        <w:rPr>
+          <w:color w:val="FF0000"/>
+        </w:rPr>
+        <w:t>.</w:t>
+      </w:r>
       <w:proofErr w:type="gramEnd"/>
       <w:r>
         <w:rPr>
           <w:color w:val="FF0000"/>
         </w:rPr>
-        <w:fldChar w:fldCharType="begin"/>
-      </w:r>
-      <w:r>
-        <w:rPr>
-          <w:color w:val="FF0000"/>
-        </w:rPr>
-        <w:instrText xml:space="preserve"> SEQ Figure \* ARABIC </w:instrText>
-      </w:r>
-      <w:r>
-        <w:rPr>
-          <w:color w:val="FF0000"/>
-        </w:rPr>
-        <w:fldChar w:fldCharType="separate"/>
-      </w:r>
-      <w:r>
-        <w:rPr>
-          <w:noProof/>
-          <w:color w:val="FF0000"/>
-        </w:rPr>
-        <w:t>7</w:t>
-      </w:r>
-      <w:r>
-        <w:rPr>
-          <w:color w:val="FF0000"/>
-        </w:rPr>
-        <w:fldChar w:fldCharType="end"/>
-      </w:r>
-      <w:proofErr w:type="gramStart"/>
-      <w:r>
-        <w:rPr>
-          <w:color w:val="FF0000"/>
-        </w:rPr>
-        <w:t>.</w:t>
-      </w:r>
-      <w:proofErr w:type="gramEnd"/>
-      <w:r>
-        <w:rPr>
-          <w:color w:val="FF0000"/>
-        </w:rPr>
         <w:t xml:space="preserve"> K-</w:t>
       </w:r>
       <w:proofErr w:type="spellStart"/>
@@ -3563,7 +3340,6 @@
         <w:pStyle w:val="Heading2"/>
       </w:pPr>
       <w:r>
-        <w:lastRenderedPageBreak/>
         <w:t>Hierarchical Approaches</w:t>
       </w:r>
     </w:p>
@@ -3653,8 +3429,8 @@
         </w:rPr>
         <w:drawing>
           <wp:inline distT="0" distB="0" distL="0" distR="0" wp14:anchorId="4BD8E33E" wp14:editId="5A92A4A7">
-            <wp:extent cx="3049270" cy="2016125"/>
-            <wp:effectExtent l="0" t="0" r="0" b="3175"/>
+            <wp:extent cx="3041650" cy="1879600"/>
+            <wp:effectExtent l="0" t="0" r="6350" b="6350"/>
             <wp:docPr id="8" name="Picture 8"/>
             <wp:cNvGraphicFramePr>
               <a:graphicFrameLocks xmlns:a="http://schemas.openxmlformats.org/drawingml/2006/main" noChangeAspect="1"/>
@@ -3666,7 +3442,7 @@
                     <pic:cNvPr id="0" name="Rplot17.png"/>
                     <pic:cNvPicPr/>
                   </pic:nvPicPr>
-                  <pic:blipFill>
+                  <pic:blipFill rotWithShape="1">
                     <a:blip r:embed="rId17" cstate="print">
                       <a:extLst>
                         <a:ext uri="{28A0092B-C50C-407E-A947-70E740481C1C}">
@@ -3674,18 +3450,25 @@
                         </a:ext>
                       </a:extLst>
                     </a:blip>
-                    <a:stretch>
-                      <a:fillRect/>
-                    </a:stretch>
+                    <a:srcRect t="3785" b="2753"/>
+                    <a:stretch/>
                   </pic:blipFill>
-                  <pic:spPr>
+                  <pic:spPr bwMode="auto">
                     <a:xfrm>
                       <a:off x="0" y="0"/>
-                      <a:ext cx="3049270" cy="2016125"/>
+                      <a:ext cx="3049270" cy="1884309"/>
                     </a:xfrm>
                     <a:prstGeom prst="rect">
                       <a:avLst/>
                     </a:prstGeom>
+                    <a:ln>
+                      <a:noFill/>
+                    </a:ln>
+                    <a:extLst>
+                      <a:ext uri="{53640926-AAD7-44D8-BBD7-CCE9431645EC}">
+                        <a14:shadowObscured xmlns:a14="http://schemas.microsoft.com/office/drawing/2010/main"/>
+                      </a:ext>
+                    </a:extLst>
                   </pic:spPr>
                 </pic:pic>
               </a:graphicData>
@@ -3708,50 +3491,48 @@
         </w:rPr>
         <w:t xml:space="preserve">Figure </w:t>
       </w:r>
+      <w:r>
+        <w:rPr>
+          <w:color w:val="FF0000"/>
+        </w:rPr>
+        <w:fldChar w:fldCharType="begin"/>
+      </w:r>
+      <w:r>
+        <w:rPr>
+          <w:color w:val="FF0000"/>
+        </w:rPr>
+        <w:instrText xml:space="preserve"> SEQ Figure \* ARABIC </w:instrText>
+      </w:r>
+      <w:r>
+        <w:rPr>
+          <w:color w:val="FF0000"/>
+        </w:rPr>
+        <w:fldChar w:fldCharType="separate"/>
+      </w:r>
+      <w:r>
+        <w:rPr>
+          <w:noProof/>
+          <w:color w:val="FF0000"/>
+        </w:rPr>
+        <w:t>8</w:t>
+      </w:r>
+      <w:r>
+        <w:rPr>
+          <w:color w:val="FF0000"/>
+        </w:rPr>
+        <w:fldChar w:fldCharType="end"/>
+      </w:r>
+      <w:r>
+        <w:rPr>
+          <w:color w:val="FF0000"/>
+        </w:rPr>
+        <w:t>.</w:t>
+      </w:r>
       <w:proofErr w:type="gramEnd"/>
       <w:r>
         <w:rPr>
           <w:color w:val="FF0000"/>
         </w:rPr>
-        <w:fldChar w:fldCharType="begin"/>
-      </w:r>
-      <w:r>
-        <w:rPr>
-          <w:color w:val="FF0000"/>
-        </w:rPr>
-        <w:instrText xml:space="preserve"> SEQ Figure \* ARABIC </w:instrText>
-      </w:r>
-      <w:r>
-        <w:rPr>
-          <w:color w:val="FF0000"/>
-        </w:rPr>
-        <w:fldChar w:fldCharType="separate"/>
-      </w:r>
-      <w:r>
-        <w:rPr>
-          <w:noProof/>
-          <w:color w:val="FF0000"/>
-        </w:rPr>
-        <w:t>8</w:t>
-      </w:r>
-      <w:r>
-        <w:rPr>
-          <w:color w:val="FF0000"/>
-        </w:rPr>
-        <w:fldChar w:fldCharType="end"/>
-      </w:r>
-      <w:proofErr w:type="gramStart"/>
-      <w:r>
-        <w:rPr>
-          <w:color w:val="FF0000"/>
-        </w:rPr>
-        <w:t>.</w:t>
-      </w:r>
-      <w:proofErr w:type="gramEnd"/>
-      <w:r>
-        <w:rPr>
-          <w:color w:val="FF0000"/>
-        </w:rPr>
         <w:t xml:space="preserve"> Single-Linkage Clustering</w:t>
       </w:r>
     </w:p>
@@ -3777,55 +3558,7 @@
         <w:rPr>
           <w:color w:val="FF0000"/>
         </w:rPr>
-        <w:t xml:space="preserve">As shown below in </w:t>
-      </w:r>
-      <w:r>
-        <w:rPr>
-          <w:color w:val="FF0000"/>
-        </w:rPr>
-        <w:fldChar w:fldCharType="begin"/>
-      </w:r>
-      <w:r>
-        <w:rPr>
-          <w:color w:val="FF0000"/>
-        </w:rPr>
-        <w:instrText xml:space="preserve"> REF _Ref446503003 \h </w:instrText>
-      </w:r>
-      <w:r>
-        <w:rPr>
-          <w:color w:val="FF0000"/>
-        </w:rPr>
-      </w:r>
-      <w:r>
-        <w:rPr>
-          <w:color w:val="FF0000"/>
-        </w:rPr>
-        <w:fldChar w:fldCharType="separate"/>
-      </w:r>
-      <w:r>
-        <w:rPr>
-          <w:color w:val="FF0000"/>
-        </w:rPr>
-        <w:t xml:space="preserve">Table </w:t>
-      </w:r>
-      <w:r>
-        <w:rPr>
-          <w:noProof/>
-          <w:color w:val="FF0000"/>
-        </w:rPr>
-        <w:t>4</w:t>
-      </w:r>
-      <w:r>
-        <w:rPr>
-          <w:color w:val="FF0000"/>
-        </w:rPr>
-        <w:fldChar w:fldCharType="end"/>
-      </w:r>
-      <w:r>
-        <w:rPr>
-          <w:color w:val="FF0000"/>
-        </w:rPr>
-        <w:t xml:space="preserve">, each of the four attributes used in the classification (right-weight, right-distance, left-weight, left-distance) have a </w:t>
+        <w:t xml:space="preserve">As shown below, each of the four attributes used in the classification (right-weight, right-distance, left-weight, left-distance) have a </w:t>
       </w:r>
       <w:proofErr w:type="gramStart"/>
       <w:r>
@@ -3854,8 +3587,8 @@
         </w:rPr>
         <w:drawing>
           <wp:inline distT="0" distB="0" distL="0" distR="0" wp14:anchorId="51F30E39" wp14:editId="7475901F">
-            <wp:extent cx="3049270" cy="2016125"/>
-            <wp:effectExtent l="0" t="0" r="0" b="3175"/>
+            <wp:extent cx="3041650" cy="1911350"/>
+            <wp:effectExtent l="0" t="0" r="6350" b="0"/>
             <wp:docPr id="9" name="Picture 9"/>
             <wp:cNvGraphicFramePr>
               <a:graphicFrameLocks xmlns:a="http://schemas.openxmlformats.org/drawingml/2006/main" noChangeAspect="1"/>
@@ -3867,7 +3600,7 @@
                     <pic:cNvPr id="0" name="Rplot18.png"/>
                     <pic:cNvPicPr/>
                   </pic:nvPicPr>
-                  <pic:blipFill>
+                  <pic:blipFill rotWithShape="1">
                     <a:blip r:embed="rId18" cstate="print">
                       <a:extLst>
                         <a:ext uri="{28A0092B-C50C-407E-A947-70E740481C1C}">
@@ -3875,18 +3608,25 @@
                         </a:ext>
                       </a:extLst>
                     </a:blip>
-                    <a:stretch>
-                      <a:fillRect/>
-                    </a:stretch>
+                    <a:srcRect t="2839" b="2120"/>
+                    <a:stretch/>
                   </pic:blipFill>
-                  <pic:spPr>
+                  <pic:spPr bwMode="auto">
                     <a:xfrm>
                       <a:off x="0" y="0"/>
-                      <a:ext cx="3049270" cy="2016125"/>
+                      <a:ext cx="3049270" cy="1916138"/>
                     </a:xfrm>
                     <a:prstGeom prst="rect">
                       <a:avLst/>
                     </a:prstGeom>
+                    <a:ln>
+                      <a:noFill/>
+                    </a:ln>
+                    <a:extLst>
+                      <a:ext uri="{53640926-AAD7-44D8-BBD7-CCE9431645EC}">
+                        <a14:shadowObscured xmlns:a14="http://schemas.microsoft.com/office/drawing/2010/main"/>
+                      </a:ext>
+                    </a:extLst>
                   </pic:spPr>
                 </pic:pic>
               </a:graphicData>
@@ -3909,18 +3649,104 @@
         </w:rPr>
         <w:t xml:space="preserve">Figure </w:t>
       </w:r>
+      <w:r>
+        <w:rPr>
+          <w:color w:val="FF0000"/>
+        </w:rPr>
+        <w:fldChar w:fldCharType="begin"/>
+      </w:r>
+      <w:r>
+        <w:rPr>
+          <w:color w:val="FF0000"/>
+        </w:rPr>
+        <w:instrText xml:space="preserve"> SEQ Figure \* ARABIC </w:instrText>
+      </w:r>
+      <w:r>
+        <w:rPr>
+          <w:color w:val="FF0000"/>
+        </w:rPr>
+        <w:fldChar w:fldCharType="separate"/>
+      </w:r>
+      <w:r>
+        <w:rPr>
+          <w:noProof/>
+          <w:color w:val="FF0000"/>
+        </w:rPr>
+        <w:t>9</w:t>
+      </w:r>
+      <w:r>
+        <w:rPr>
+          <w:color w:val="FF0000"/>
+        </w:rPr>
+        <w:fldChar w:fldCharType="end"/>
+      </w:r>
+      <w:r>
+        <w:rPr>
+          <w:color w:val="FF0000"/>
+        </w:rPr>
+        <w:t>.</w:t>
+      </w:r>
       <w:proofErr w:type="gramEnd"/>
       <w:r>
         <w:rPr>
           <w:color w:val="FF0000"/>
         </w:rPr>
+        <w:t xml:space="preserve"> Complete-Linkage Clusteri</w:t>
+      </w:r>
+      <w:bookmarkStart w:id="4" w:name="_GoBack"/>
+      <w:bookmarkEnd w:id="4"/>
+      <w:r>
+        <w:rPr>
+          <w:color w:val="FF0000"/>
+        </w:rPr>
+        <w:t>ng</w:t>
+      </w:r>
+    </w:p>
+    <w:p>
+      <w:pPr>
+        <w:pStyle w:val="Heading2"/>
+      </w:pPr>
+      <w:r>
+        <w:lastRenderedPageBreak/>
+        <w:t>Density-based Approach</w:t>
+      </w:r>
+    </w:p>
+    <w:p>
+      <w:pPr>
+        <w:pStyle w:val="Heading3"/>
+      </w:pPr>
+      <w:r>
+        <w:t>DBSCAN</w:t>
+      </w:r>
+    </w:p>
+    <w:p>
+      <w:pPr>
+        <w:rPr>
+          <w:color w:val="FF0000"/>
+        </w:rPr>
+      </w:pPr>
+      <w:r>
+        <w:rPr>
+          <w:color w:val="FF0000"/>
+        </w:rPr>
+        <w:t xml:space="preserve">The Random Forest classification while similar to Decision Tree classification did produce different results. While there were still no true positive values for a balanced scale (see </w:t>
+      </w:r>
+      <w:r>
+        <w:rPr>
+          <w:color w:val="FF0000"/>
+        </w:rPr>
         <w:fldChar w:fldCharType="begin"/>
       </w:r>
       <w:r>
         <w:rPr>
           <w:color w:val="FF0000"/>
         </w:rPr>
-        <w:instrText xml:space="preserve"> SEQ Figure \* ARABIC </w:instrText>
+        <w:instrText xml:space="preserve"> REF _Ref446492896 \h </w:instrText>
+      </w:r>
+      <w:r>
+        <w:rPr>
+          <w:color w:val="FF0000"/>
+        </w:rPr>
       </w:r>
       <w:r>
         <w:rPr>
@@ -3930,10 +3756,16 @@
       </w:r>
       <w:r>
         <w:rPr>
+          <w:color w:val="FF0000"/>
+        </w:rPr>
+        <w:t xml:space="preserve">Table </w:t>
+      </w:r>
+      <w:r>
+        <w:rPr>
           <w:noProof/>
           <w:color w:val="FF0000"/>
         </w:rPr>
-        <w:t>9</w:t>
+        <w:t>3</w:t>
       </w:r>
       <w:r>
         <w:rPr>
@@ -3941,108 +3773,22 @@
         </w:rPr>
         <w:fldChar w:fldCharType="end"/>
       </w:r>
-      <w:proofErr w:type="gramStart"/>
-      <w:r>
-        <w:rPr>
-          <w:color w:val="FF0000"/>
-        </w:rPr>
-        <w:t>.</w:t>
-      </w:r>
-      <w:proofErr w:type="gramEnd"/>
-      <w:r>
-        <w:rPr>
-          <w:color w:val="FF0000"/>
-        </w:rPr>
-        <w:t xml:space="preserve"> Complete-Linkage Clustering</w:t>
-      </w:r>
-    </w:p>
-    <w:p>
-      <w:pPr>
-        <w:pStyle w:val="Heading2"/>
-      </w:pPr>
-      <w:r>
-        <w:t>Density-based Approach</w:t>
-      </w:r>
-    </w:p>
-    <w:p>
-      <w:pPr>
-        <w:pStyle w:val="Heading3"/>
-      </w:pPr>
-      <w:r>
-        <w:t>DBSCAN</w:t>
-      </w:r>
-    </w:p>
-    <w:p>
-      <w:pPr>
-        <w:rPr>
-          <w:color w:val="FF0000"/>
-        </w:rPr>
-      </w:pPr>
-      <w:r>
-        <w:rPr>
-          <w:color w:val="FF0000"/>
-        </w:rPr>
-        <w:t xml:space="preserve">The Random Forest classification while similar to Decision Tree classification did produce different results. While there were still no true positive values for a balanced scale (see </w:t>
-      </w:r>
-      <w:r>
-        <w:rPr>
-          <w:color w:val="FF0000"/>
-        </w:rPr>
-        <w:fldChar w:fldCharType="begin"/>
-      </w:r>
-      <w:r>
-        <w:rPr>
-          <w:color w:val="FF0000"/>
-        </w:rPr>
-        <w:instrText xml:space="preserve"> REF _Ref446492896 \h </w:instrText>
-      </w:r>
-      <w:r>
-        <w:rPr>
-          <w:color w:val="FF0000"/>
-        </w:rPr>
-      </w:r>
-      <w:r>
-        <w:rPr>
-          <w:color w:val="FF0000"/>
-        </w:rPr>
-        <w:fldChar w:fldCharType="separate"/>
-      </w:r>
-      <w:r>
-        <w:rPr>
-          <w:color w:val="FF0000"/>
-        </w:rPr>
-        <w:t xml:space="preserve">Table </w:t>
-      </w:r>
+      <w:r>
+        <w:rPr>
+          <w:color w:val="FF0000"/>
+        </w:rPr>
+        <w:t xml:space="preserve"> below), there was lot higher percentage of true positives and conversely a lower percentage of false negatives/false positives overall.</w:t>
+      </w:r>
+    </w:p>
+    <w:p>
+      <w:pPr>
+        <w:keepNext/>
+      </w:pPr>
       <w:r>
         <w:rPr>
           <w:noProof/>
           <w:color w:val="FF0000"/>
         </w:rPr>
-        <w:t>3</w:t>
-      </w:r>
-      <w:r>
-        <w:rPr>
-          <w:color w:val="FF0000"/>
-        </w:rPr>
-        <w:fldChar w:fldCharType="end"/>
-      </w:r>
-      <w:r>
-        <w:rPr>
-          <w:color w:val="FF0000"/>
-        </w:rPr>
-        <w:t xml:space="preserve"> below), there was lot higher percentage of true positives and conversely a lower percentage of false negatives/false positives overall.</w:t>
-      </w:r>
-    </w:p>
-    <w:p>
-      <w:pPr>
-        <w:keepNext/>
-      </w:pPr>
-      <w:r>
-        <w:rPr>
-          <w:noProof/>
-          <w:color w:val="FF0000"/>
-        </w:rPr>
-        <w:lastRenderedPageBreak/>
         <w:drawing>
           <wp:inline distT="0" distB="0" distL="0" distR="0" wp14:anchorId="7E394127" wp14:editId="75855E37">
             <wp:extent cx="3049270" cy="2016125"/>
@@ -4157,10 +3903,9 @@
         <w:rPr>
           <w:color w:val="FF0000"/>
         </w:rPr>
+        <w:lastRenderedPageBreak/>
         <w:t>CONCLUSIONS</w:t>
       </w:r>
-      <w:bookmarkStart w:id="5" w:name="_GoBack"/>
-      <w:bookmarkEnd w:id="5"/>
     </w:p>
     <w:p>
       <w:pPr>
@@ -4193,228 +3938,6 @@
     </w:p>
     <w:p>
       <w:pPr>
-        <w:rPr>
-          <w:color w:val="FF0000"/>
-        </w:rPr>
-      </w:pPr>
-      <w:r>
-        <w:rPr>
-          <w:color w:val="FF0000"/>
-        </w:rPr>
-        <w:t xml:space="preserve">Accuracy </w:t>
-      </w:r>
-      <w:proofErr w:type="gramStart"/>
-      <w:r>
-        <w:rPr>
-          <w:color w:val="FF0000"/>
-        </w:rPr>
-        <w:t>is calculated</w:t>
-      </w:r>
-      <w:proofErr w:type="gramEnd"/>
-      <w:r>
-        <w:rPr>
-          <w:color w:val="FF0000"/>
-        </w:rPr>
-        <w:t xml:space="preserve"> as the percentage of test samples correctly calculated (TP is </w:t>
-      </w:r>
-      <w:r>
-        <w:rPr>
-          <w:color w:val="FF0000"/>
-        </w:rPr>
-        <w:t>t</w:t>
-      </w:r>
-      <w:r>
-        <w:rPr>
-          <w:color w:val="FF0000"/>
-        </w:rPr>
-        <w:t>rue</w:t>
-      </w:r>
-      <w:r>
-        <w:rPr>
-          <w:color w:val="FF0000"/>
-        </w:rPr>
-        <w:t xml:space="preserve"> p</w:t>
-      </w:r>
-      <w:r>
-        <w:rPr>
-          <w:color w:val="FF0000"/>
-        </w:rPr>
-        <w:t xml:space="preserve">ositive, TN is </w:t>
-      </w:r>
-      <w:r>
-        <w:rPr>
-          <w:color w:val="FF0000"/>
-        </w:rPr>
-        <w:t>t</w:t>
-      </w:r>
-      <w:r>
-        <w:rPr>
-          <w:color w:val="FF0000"/>
-        </w:rPr>
-        <w:t>rue</w:t>
-      </w:r>
-      <w:r>
-        <w:rPr>
-          <w:color w:val="FF0000"/>
-        </w:rPr>
-        <w:t xml:space="preserve"> n</w:t>
-      </w:r>
-      <w:r>
-        <w:rPr>
-          <w:color w:val="FF0000"/>
-        </w:rPr>
-        <w:t>egative):</w:t>
-      </w:r>
-    </w:p>
-    <w:p>
-      <w:pPr>
-        <w:rPr>
-          <w:color w:val="FF0000"/>
-        </w:rPr>
-      </w:pPr>
-      <w:r>
-        <w:rPr>
-          <w:color w:val="FF0000"/>
-        </w:rPr>
-        <w:tab/>
-      </w:r>
-      <m:oMath>
-        <m:r>
-          <w:rPr>
-            <w:rFonts w:ascii="Cambria Math" w:hAnsi="Cambria Math"/>
-            <w:color w:val="FF0000"/>
-          </w:rPr>
-          <m:t>accuracy=</m:t>
-        </m:r>
-        <m:f>
-          <m:fPr>
-            <m:ctrlPr>
-              <w:rPr>
-                <w:rFonts w:ascii="Cambria Math" w:hAnsi="Cambria Math"/>
-                <w:i/>
-                <w:color w:val="FF0000"/>
-              </w:rPr>
-            </m:ctrlPr>
-          </m:fPr>
-          <m:num>
-            <m:r>
-              <w:rPr>
-                <w:rFonts w:ascii="Cambria Math" w:hAnsi="Cambria Math"/>
-                <w:color w:val="FF0000"/>
-              </w:rPr>
-              <m:t>(TP+TN)</m:t>
-            </m:r>
-          </m:num>
-          <m:den>
-            <m:r>
-              <w:rPr>
-                <w:rFonts w:ascii="Cambria Math" w:hAnsi="Cambria Math"/>
-                <w:color w:val="FF0000"/>
-              </w:rPr>
-              <m:t>All samples</m:t>
-            </m:r>
-          </m:den>
-        </m:f>
-      </m:oMath>
-      <w:r>
-        <w:rPr>
-          <w:color w:val="FF0000"/>
-        </w:rPr>
-        <w:t xml:space="preserve"> </w:t>
-      </w:r>
-    </w:p>
-    <w:p>
-      <w:pPr>
-        <w:rPr>
-          <w:color w:val="FF0000"/>
-        </w:rPr>
-      </w:pPr>
-      <w:r>
-        <w:rPr>
-          <w:color w:val="FF0000"/>
-        </w:rPr>
-        <w:t xml:space="preserve">Error rate is calculated as the opposite, or </w:t>
-      </w:r>
-      <w:proofErr w:type="gramStart"/>
-      <w:r>
-        <w:rPr>
-          <w:color w:val="FF0000"/>
-        </w:rPr>
-        <w:t>1</w:t>
-      </w:r>
-      <w:proofErr w:type="gramEnd"/>
-      <w:r>
-        <w:rPr>
-          <w:color w:val="FF0000"/>
-        </w:rPr>
-        <w:t>- accuracy</w:t>
-      </w:r>
-      <w:r>
-        <w:rPr>
-          <w:color w:val="FF0000"/>
-        </w:rPr>
-        <w:t xml:space="preserve"> (FP is false positive, FN is false negative)</w:t>
-      </w:r>
-      <w:r>
-        <w:rPr>
-          <w:color w:val="FF0000"/>
-        </w:rPr>
-        <w:t>:</w:t>
-      </w:r>
-    </w:p>
-    <w:p>
-      <w:pPr>
-        <w:rPr>
-          <w:color w:val="FF0000"/>
-        </w:rPr>
-      </w:pPr>
-      <w:r>
-        <w:rPr>
-          <w:color w:val="FF0000"/>
-        </w:rPr>
-        <w:tab/>
-      </w:r>
-      <m:oMath>
-        <m:r>
-          <w:rPr>
-            <w:rFonts w:ascii="Cambria Math" w:hAnsi="Cambria Math"/>
-            <w:color w:val="FF0000"/>
-          </w:rPr>
-          <m:t>error rate=</m:t>
-        </m:r>
-        <m:f>
-          <m:fPr>
-            <m:ctrlPr>
-              <w:rPr>
-                <w:rFonts w:ascii="Cambria Math" w:hAnsi="Cambria Math"/>
-                <w:i/>
-                <w:color w:val="FF0000"/>
-              </w:rPr>
-            </m:ctrlPr>
-          </m:fPr>
-          <m:num>
-            <m:r>
-              <w:rPr>
-                <w:rFonts w:ascii="Cambria Math" w:hAnsi="Cambria Math"/>
-                <w:color w:val="FF0000"/>
-              </w:rPr>
-              <m:t>(FP+FN)</m:t>
-            </m:r>
-          </m:num>
-          <m:den>
-            <m:r>
-              <w:rPr>
-                <w:rFonts w:ascii="Cambria Math" w:hAnsi="Cambria Math"/>
-                <w:color w:val="FF0000"/>
-              </w:rPr>
-              <m:t>All samples</m:t>
-            </m:r>
-          </m:den>
-        </m:f>
-      </m:oMath>
-    </w:p>
-    <w:p>
-      <w:pPr>
         <w:pStyle w:val="Heading3"/>
         <w:rPr>
           <w:color w:val="FF0000"/>
@@ -4429,377 +3952,6 @@
     </w:p>
     <w:p>
       <w:pPr>
-        <w:rPr>
-          <w:color w:val="FF0000"/>
-        </w:rPr>
-      </w:pPr>
-      <w:r>
-        <w:rPr>
-          <w:color w:val="FF0000"/>
-        </w:rPr>
-        <w:t xml:space="preserve">Sensitivity </w:t>
-      </w:r>
-      <w:proofErr w:type="gramStart"/>
-      <w:r>
-        <w:rPr>
-          <w:color w:val="FF0000"/>
-        </w:rPr>
-        <w:t>is calculated</w:t>
-      </w:r>
-      <w:proofErr w:type="gramEnd"/>
-      <w:r>
-        <w:rPr>
-          <w:color w:val="FF0000"/>
-        </w:rPr>
-        <w:t xml:space="preserve"> as the true positive (TP) recognition rate:</w:t>
-      </w:r>
-    </w:p>
-    <w:p>
-      <w:pPr>
-        <w:rPr>
-          <w:color w:val="FF0000"/>
-        </w:rPr>
-      </w:pPr>
-      <w:r>
-        <w:rPr>
-          <w:color w:val="FF0000"/>
-        </w:rPr>
-        <w:tab/>
-      </w:r>
-      <m:oMath>
-        <m:r>
-          <w:rPr>
-            <w:rFonts w:ascii="Cambria Math" w:hAnsi="Cambria Math"/>
-            <w:color w:val="FF0000"/>
-          </w:rPr>
-          <m:t>sensitivity=</m:t>
-        </m:r>
-        <m:f>
-          <m:fPr>
-            <m:ctrlPr>
-              <w:rPr>
-                <w:rFonts w:ascii="Cambria Math" w:hAnsi="Cambria Math"/>
-                <w:i/>
-                <w:color w:val="FF0000"/>
-              </w:rPr>
-            </m:ctrlPr>
-          </m:fPr>
-          <m:num>
-            <m:r>
-              <w:rPr>
-                <w:rFonts w:ascii="Cambria Math" w:hAnsi="Cambria Math"/>
-                <w:color w:val="FF0000"/>
-              </w:rPr>
-              <m:t>TP</m:t>
-            </m:r>
-          </m:num>
-          <m:den>
-            <m:r>
-              <w:rPr>
-                <w:rFonts w:ascii="Cambria Math" w:hAnsi="Cambria Math"/>
-                <w:color w:val="FF0000"/>
-              </w:rPr>
-              <m:t>P</m:t>
-            </m:r>
-          </m:den>
-        </m:f>
-      </m:oMath>
-      <w:r>
-        <w:rPr>
-          <w:color w:val="FF0000"/>
-        </w:rPr>
-        <w:t xml:space="preserve"> </w:t>
-      </w:r>
-    </w:p>
-    <w:p>
-      <w:pPr>
-        <w:rPr>
-          <w:color w:val="FF0000"/>
-        </w:rPr>
-      </w:pPr>
-      <w:r>
-        <w:rPr>
-          <w:color w:val="FF0000"/>
-        </w:rPr>
-        <w:t xml:space="preserve">Specificity </w:t>
-      </w:r>
-      <w:proofErr w:type="gramStart"/>
-      <w:r>
-        <w:rPr>
-          <w:color w:val="FF0000"/>
-        </w:rPr>
-        <w:t>is calculated</w:t>
-      </w:r>
-      <w:proofErr w:type="gramEnd"/>
-      <w:r>
-        <w:rPr>
-          <w:color w:val="FF0000"/>
-        </w:rPr>
-        <w:t xml:space="preserve"> as the true negative (TN) recognition rate:</w:t>
-      </w:r>
-    </w:p>
-    <w:p>
-      <w:pPr>
-        <w:rPr>
-          <w:color w:val="FF0000"/>
-        </w:rPr>
-      </w:pPr>
-      <w:r>
-        <w:rPr>
-          <w:color w:val="FF0000"/>
-        </w:rPr>
-        <w:tab/>
-      </w:r>
-      <m:oMath>
-        <m:r>
-          <w:rPr>
-            <w:rFonts w:ascii="Cambria Math" w:hAnsi="Cambria Math"/>
-            <w:color w:val="FF0000"/>
-          </w:rPr>
-          <m:t>specificity=</m:t>
-        </m:r>
-        <m:f>
-          <m:fPr>
-            <m:ctrlPr>
-              <w:rPr>
-                <w:rFonts w:ascii="Cambria Math" w:hAnsi="Cambria Math"/>
-                <w:i/>
-                <w:color w:val="FF0000"/>
-              </w:rPr>
-            </m:ctrlPr>
-          </m:fPr>
-          <m:num>
-            <m:r>
-              <w:rPr>
-                <w:rFonts w:ascii="Cambria Math" w:hAnsi="Cambria Math"/>
-                <w:color w:val="FF0000"/>
-              </w:rPr>
-              <m:t>TN</m:t>
-            </m:r>
-          </m:num>
-          <m:den>
-            <m:r>
-              <w:rPr>
-                <w:rFonts w:ascii="Cambria Math" w:hAnsi="Cambria Math"/>
-                <w:color w:val="FF0000"/>
-              </w:rPr>
-              <m:t>N</m:t>
-            </m:r>
-          </m:den>
-        </m:f>
-      </m:oMath>
-      <w:r>
-        <w:rPr>
-          <w:color w:val="FF0000"/>
-        </w:rPr>
-        <w:t xml:space="preserve"> </w:t>
-      </w:r>
-    </w:p>
-    <w:p>
-      <w:pPr>
-        <w:rPr>
-          <w:color w:val="FF0000"/>
-        </w:rPr>
-      </w:pPr>
-      <w:r>
-        <w:rPr>
-          <w:color w:val="FF0000"/>
-        </w:rPr>
-        <w:t xml:space="preserve">Accuracy </w:t>
-      </w:r>
-      <w:proofErr w:type="gramStart"/>
-      <w:r>
-        <w:rPr>
-          <w:color w:val="FF0000"/>
-        </w:rPr>
-        <w:t>can be written</w:t>
-      </w:r>
-      <w:proofErr w:type="gramEnd"/>
-      <w:r>
-        <w:rPr>
-          <w:color w:val="FF0000"/>
-        </w:rPr>
-        <w:t xml:space="preserve"> as a function of both sensitivity and specificity:</w:t>
-      </w:r>
-    </w:p>
-    <w:p>
-      <w:pPr>
-        <w:ind w:left="720" w:hanging="720"/>
-        <w:rPr>
-          <w:color w:val="FF0000"/>
-        </w:rPr>
-      </w:pPr>
-      <w:r>
-        <w:rPr>
-          <w:color w:val="FF0000"/>
-        </w:rPr>
-        <w:tab/>
-      </w:r>
-      <m:oMath>
-        <m:r>
-          <w:rPr>
-            <w:rFonts w:ascii="Cambria Math" w:hAnsi="Cambria Math"/>
-            <w:color w:val="FF0000"/>
-          </w:rPr>
-          <m:t>accuracy=</m:t>
-        </m:r>
-        <m:f>
-          <m:fPr>
-            <m:ctrlPr>
-              <w:rPr>
-                <w:rFonts w:ascii="Cambria Math" w:hAnsi="Cambria Math"/>
-                <w:i/>
-                <w:color w:val="FF0000"/>
-              </w:rPr>
-            </m:ctrlPr>
-          </m:fPr>
-          <m:num>
-            <m:r>
-              <w:rPr>
-                <w:rFonts w:ascii="Cambria Math" w:hAnsi="Cambria Math"/>
-                <w:color w:val="FF0000"/>
-              </w:rPr>
-              <m:t>sensitivity*P</m:t>
-            </m:r>
-          </m:num>
-          <m:den>
-            <m:d>
-              <m:dPr>
-                <m:ctrlPr>
-                  <w:rPr>
-                    <w:rFonts w:ascii="Cambria Math" w:hAnsi="Cambria Math"/>
-                    <w:i/>
-                    <w:color w:val="FF0000"/>
-                  </w:rPr>
-                </m:ctrlPr>
-              </m:dPr>
-              <m:e>
-                <m:r>
-                  <w:rPr>
-                    <w:rFonts w:ascii="Cambria Math" w:hAnsi="Cambria Math"/>
-                    <w:color w:val="FF0000"/>
-                  </w:rPr>
-                  <m:t>P+N</m:t>
-                </m:r>
-              </m:e>
-            </m:d>
-          </m:den>
-        </m:f>
-        <m:r>
-          <w:rPr>
-            <w:rFonts w:ascii="Cambria Math" w:hAnsi="Cambria Math"/>
-            <w:color w:val="FF0000"/>
-          </w:rPr>
-          <m:t>+</m:t>
-        </m:r>
-        <m:f>
-          <m:fPr>
-            <m:ctrlPr>
-              <w:rPr>
-                <w:rFonts w:ascii="Cambria Math" w:hAnsi="Cambria Math"/>
-                <w:i/>
-                <w:color w:val="FF0000"/>
-              </w:rPr>
-            </m:ctrlPr>
-          </m:fPr>
-          <m:num>
-            <m:r>
-              <w:rPr>
-                <w:rFonts w:ascii="Cambria Math" w:hAnsi="Cambria Math"/>
-                <w:color w:val="FF0000"/>
-              </w:rPr>
-              <m:t>specificity*N</m:t>
-            </m:r>
-          </m:num>
-          <m:den>
-            <m:d>
-              <m:dPr>
-                <m:ctrlPr>
-                  <w:rPr>
-                    <w:rFonts w:ascii="Cambria Math" w:hAnsi="Cambria Math"/>
-                    <w:i/>
-                    <w:color w:val="FF0000"/>
-                  </w:rPr>
-                </m:ctrlPr>
-              </m:dPr>
-              <m:e>
-                <m:r>
-                  <w:rPr>
-                    <w:rFonts w:ascii="Cambria Math" w:hAnsi="Cambria Math"/>
-                    <w:color w:val="FF0000"/>
-                  </w:rPr>
-                  <m:t>P+N</m:t>
-                </m:r>
-              </m:e>
-            </m:d>
-          </m:den>
-        </m:f>
-        <m:r>
-          <w:rPr>
-            <w:rFonts w:ascii="Cambria Math" w:hAnsi="Cambria Math"/>
-            <w:color w:val="FF0000"/>
-          </w:rPr>
-          <m:t>=</m:t>
-        </m:r>
-        <m:f>
-          <m:fPr>
-            <m:ctrlPr>
-              <w:rPr>
-                <w:rFonts w:ascii="Cambria Math" w:hAnsi="Cambria Math"/>
-                <w:i/>
-                <w:color w:val="FF0000"/>
-              </w:rPr>
-            </m:ctrlPr>
-          </m:fPr>
-          <m:num>
-            <m:d>
-              <m:dPr>
-                <m:ctrlPr>
-                  <w:rPr>
-                    <w:rFonts w:ascii="Cambria Math" w:hAnsi="Cambria Math"/>
-                    <w:i/>
-                    <w:color w:val="FF0000"/>
-                  </w:rPr>
-                </m:ctrlPr>
-              </m:dPr>
-              <m:e>
-                <m:r>
-                  <w:rPr>
-                    <w:rFonts w:ascii="Cambria Math" w:hAnsi="Cambria Math"/>
-                    <w:color w:val="FF0000"/>
-                  </w:rPr>
-                  <m:t>sensitivity*P</m:t>
-                </m:r>
-              </m:e>
-            </m:d>
-            <m:r>
-              <w:rPr>
-                <w:rFonts w:ascii="Cambria Math" w:hAnsi="Cambria Math"/>
-                <w:color w:val="FF0000"/>
-              </w:rPr>
-              <m:t>+(specificity*N)</m:t>
-            </m:r>
-          </m:num>
-          <m:den>
-            <m:r>
-              <w:rPr>
-                <w:rFonts w:ascii="Cambria Math" w:hAnsi="Cambria Math"/>
-                <w:color w:val="FF0000"/>
-              </w:rPr>
-              <m:t>(P+N)</m:t>
-            </m:r>
-          </m:den>
-        </m:f>
-      </m:oMath>
-      <w:r>
-        <w:rPr>
-          <w:color w:val="FF0000"/>
-        </w:rPr>
-        <w:t xml:space="preserve"> </w:t>
-      </w:r>
-    </w:p>
-    <w:p>
-      <w:pPr>
         <w:pStyle w:val="Heading3"/>
         <w:rPr>
           <w:color w:val="FF0000"/>
@@ -4814,430 +3966,6 @@
     </w:p>
     <w:p>
       <w:pPr>
-        <w:rPr>
-          <w:color w:val="FF0000"/>
-        </w:rPr>
-      </w:pPr>
-      <w:r>
-        <w:rPr>
-          <w:color w:val="FF0000"/>
-        </w:rPr>
-        <w:t>There is an inverse relationship between precision and recall.</w:t>
-      </w:r>
-    </w:p>
-    <w:p>
-      <w:pPr>
-        <w:rPr>
-          <w:color w:val="FF0000"/>
-        </w:rPr>
-      </w:pPr>
-      <w:r>
-        <w:rPr>
-          <w:color w:val="FF0000"/>
-        </w:rPr>
-        <w:t xml:space="preserve">Precision </w:t>
-      </w:r>
-      <w:proofErr w:type="gramStart"/>
-      <w:r>
-        <w:rPr>
-          <w:color w:val="FF0000"/>
-        </w:rPr>
-        <w:t>is measured</w:t>
-      </w:r>
-      <w:proofErr w:type="gramEnd"/>
-      <w:r>
-        <w:rPr>
-          <w:color w:val="FF0000"/>
-        </w:rPr>
-        <w:t xml:space="preserve"> as a percentage of the samples classified with a positive label that are actually positive, or exactness:</w:t>
-      </w:r>
-    </w:p>
-    <w:p>
-      <w:pPr>
-        <w:rPr>
-          <w:color w:val="FF0000"/>
-        </w:rPr>
-      </w:pPr>
-      <m:oMathPara>
-        <m:oMath>
-          <m:r>
-            <w:rPr>
-              <w:rFonts w:ascii="Cambria Math" w:hAnsi="Cambria Math"/>
-              <w:color w:val="FF0000"/>
-            </w:rPr>
-            <m:t xml:space="preserve">precision= </m:t>
-          </m:r>
-          <m:f>
-            <m:fPr>
-              <m:ctrlPr>
-                <w:rPr>
-                  <w:rFonts w:ascii="Cambria Math" w:hAnsi="Cambria Math"/>
-                  <w:i/>
-                  <w:color w:val="FF0000"/>
-                </w:rPr>
-              </m:ctrlPr>
-            </m:fPr>
-            <m:num>
-              <m:r>
-                <w:rPr>
-                  <w:rFonts w:ascii="Cambria Math" w:hAnsi="Cambria Math"/>
-                  <w:color w:val="FF0000"/>
-                </w:rPr>
-                <m:t>TP</m:t>
-              </m:r>
-            </m:num>
-            <m:den>
-              <m:r>
-                <w:rPr>
-                  <w:rFonts w:ascii="Cambria Math" w:hAnsi="Cambria Math"/>
-                  <w:color w:val="FF0000"/>
-                </w:rPr>
-                <m:t>TP+FP</m:t>
-              </m:r>
-            </m:den>
-          </m:f>
-        </m:oMath>
-      </m:oMathPara>
-    </w:p>
-    <w:p>
-      <w:pPr>
-        <w:rPr>
-          <w:color w:val="FF0000"/>
-        </w:rPr>
-      </w:pPr>
-      <w:r>
-        <w:rPr>
-          <w:color w:val="FF0000"/>
-        </w:rPr>
-        <w:t xml:space="preserve">Recall </w:t>
-      </w:r>
-      <w:proofErr w:type="gramStart"/>
-      <w:r>
-        <w:rPr>
-          <w:color w:val="FF0000"/>
-        </w:rPr>
-        <w:t>is measured</w:t>
-      </w:r>
-      <w:proofErr w:type="gramEnd"/>
-      <w:r>
-        <w:rPr>
-          <w:color w:val="FF0000"/>
-        </w:rPr>
-        <w:t xml:space="preserve"> as a percentage of positive samples actually classified with a positive label, or completeness.</w:t>
-      </w:r>
-    </w:p>
-    <w:p>
-      <w:pPr>
-        <w:rPr>
-          <w:color w:val="FF0000"/>
-        </w:rPr>
-      </w:pPr>
-      <m:oMathPara>
-        <m:oMath>
-          <m:r>
-            <w:rPr>
-              <w:rFonts w:ascii="Cambria Math" w:hAnsi="Cambria Math"/>
-              <w:color w:val="FF0000"/>
-            </w:rPr>
-            <m:t>recall=</m:t>
-          </m:r>
-          <m:f>
-            <m:fPr>
-              <m:ctrlPr>
-                <w:rPr>
-                  <w:rFonts w:ascii="Cambria Math" w:hAnsi="Cambria Math"/>
-                  <w:i/>
-                  <w:color w:val="FF0000"/>
-                </w:rPr>
-              </m:ctrlPr>
-            </m:fPr>
-            <m:num>
-              <m:r>
-                <w:rPr>
-                  <w:rFonts w:ascii="Cambria Math" w:hAnsi="Cambria Math"/>
-                  <w:color w:val="FF0000"/>
-                </w:rPr>
-                <m:t>TP</m:t>
-              </m:r>
-            </m:num>
-            <m:den>
-              <m:r>
-                <w:rPr>
-                  <w:rFonts w:ascii="Cambria Math" w:hAnsi="Cambria Math"/>
-                  <w:color w:val="FF0000"/>
-                </w:rPr>
-                <m:t>TP+FN</m:t>
-              </m:r>
-            </m:den>
-          </m:f>
-        </m:oMath>
-      </m:oMathPara>
-    </w:p>
-    <w:p>
-      <w:pPr>
-        <w:rPr>
-          <w:color w:val="FF0000"/>
-        </w:rPr>
-      </w:pPr>
-      <w:r>
-        <w:rPr>
-          <w:color w:val="FF0000"/>
-        </w:rPr>
-        <w:t xml:space="preserve">A </w:t>
-      </w:r>
-      <w:r>
-        <w:rPr>
-          <w:color w:val="FF0000"/>
-        </w:rPr>
-        <w:t xml:space="preserve">perfect </w:t>
-      </w:r>
-      <w:r>
-        <w:rPr>
-          <w:color w:val="FF0000"/>
-        </w:rPr>
-        <w:t xml:space="preserve">score </w:t>
-      </w:r>
-      <w:r>
-        <w:rPr>
-          <w:color w:val="FF0000"/>
-        </w:rPr>
-        <w:t xml:space="preserve">would be </w:t>
-      </w:r>
-      <w:r>
-        <w:rPr>
-          <w:color w:val="FF0000"/>
-        </w:rPr>
-        <w:t>1.0</w:t>
-      </w:r>
-      <w:r>
-        <w:rPr>
-          <w:color w:val="FF0000"/>
-        </w:rPr>
-        <w:t xml:space="preserve"> or 100%</w:t>
-      </w:r>
-      <w:r>
-        <w:rPr>
-          <w:color w:val="FF0000"/>
-        </w:rPr>
-        <w:t>.</w:t>
-      </w:r>
-    </w:p>
-    <w:p>
-      <w:pPr>
-        <w:pStyle w:val="Heading3"/>
-        <w:rPr>
-          <w:color w:val="FF0000"/>
-        </w:rPr>
-      </w:pPr>
-      <w:r>
-        <w:rPr>
-          <w:color w:val="FF0000"/>
-        </w:rPr>
-        <w:t>F-Measures</w:t>
-      </w:r>
-    </w:p>
-    <w:p>
-      <w:pPr>
-        <w:rPr>
-          <w:color w:val="FF0000"/>
-        </w:rPr>
-      </w:pPr>
-      <w:r>
-        <w:rPr>
-          <w:color w:val="FF0000"/>
-        </w:rPr>
-        <w:t xml:space="preserve">F-measure is a type of accuracy </w:t>
-      </w:r>
-      <w:proofErr w:type="gramStart"/>
-      <w:r>
-        <w:rPr>
-          <w:color w:val="FF0000"/>
-        </w:rPr>
-        <w:t>measurement which</w:t>
-      </w:r>
-      <w:proofErr w:type="gramEnd"/>
-      <w:r>
-        <w:rPr>
-          <w:color w:val="FF0000"/>
-        </w:rPr>
-        <w:t xml:space="preserve"> takes into account both precision and recall, with the resulting score assigned is between 0 and 1.</w:t>
-      </w:r>
-    </w:p>
-    <w:p>
-      <w:pPr>
-        <w:rPr>
-          <w:color w:val="FF0000"/>
-        </w:rPr>
-      </w:pPr>
-      <m:oMathPara>
-        <m:oMath>
-          <m:r>
-            <w:rPr>
-              <w:rFonts w:ascii="Cambria Math" w:hAnsi="Cambria Math"/>
-              <w:color w:val="FF0000"/>
-            </w:rPr>
-            <w:lastRenderedPageBreak/>
-            <m:t xml:space="preserve">F= </m:t>
-          </m:r>
-          <m:f>
-            <m:fPr>
-              <m:ctrlPr>
-                <w:rPr>
-                  <w:rFonts w:ascii="Cambria Math" w:hAnsi="Cambria Math"/>
-                  <w:i/>
-                  <w:color w:val="FF0000"/>
-                </w:rPr>
-              </m:ctrlPr>
-            </m:fPr>
-            <m:num>
-              <m:r>
-                <w:rPr>
-                  <w:rFonts w:ascii="Cambria Math" w:hAnsi="Cambria Math"/>
-                  <w:color w:val="FF0000"/>
-                </w:rPr>
-                <m:t>2*precision*recall</m:t>
-              </m:r>
-            </m:num>
-            <m:den>
-              <m:r>
-                <w:rPr>
-                  <w:rFonts w:ascii="Cambria Math" w:hAnsi="Cambria Math"/>
-                  <w:color w:val="FF0000"/>
-                </w:rPr>
-                <m:t>precision+recall</m:t>
-              </m:r>
-            </m:den>
-          </m:f>
-        </m:oMath>
-      </m:oMathPara>
-    </w:p>
-    <w:p>
-      <w:pPr>
-        <w:rPr>
-          <w:color w:val="FF0000"/>
-        </w:rPr>
-      </w:pPr>
-      <w:r>
-        <w:rPr>
-          <w:color w:val="FF0000"/>
-        </w:rPr>
-        <w:t>F-measure can also be a weighted measurement as follows:</w:t>
-      </w:r>
-    </w:p>
-    <w:p>
-      <w:pPr>
-        <w:rPr>
-          <w:color w:val="FF0000"/>
-        </w:rPr>
-      </w:pPr>
-      <m:oMathPara>
-        <m:oMath>
-          <m:r>
-            <w:rPr>
-              <w:rFonts w:ascii="Cambria Math" w:hAnsi="Cambria Math"/>
-              <w:color w:val="FF0000"/>
-            </w:rPr>
-            <m:t xml:space="preserve">F= </m:t>
-          </m:r>
-          <m:f>
-            <m:fPr>
-              <m:ctrlPr>
-                <w:rPr>
-                  <w:rFonts w:ascii="Cambria Math" w:hAnsi="Cambria Math"/>
-                  <w:i/>
-                  <w:color w:val="FF0000"/>
-                </w:rPr>
-              </m:ctrlPr>
-            </m:fPr>
-            <m:num>
-              <m:r>
-                <w:rPr>
-                  <w:rFonts w:ascii="Cambria Math" w:hAnsi="Cambria Math"/>
-                  <w:color w:val="FF0000"/>
-                </w:rPr>
-                <m:t>(1+</m:t>
-              </m:r>
-              <m:sSup>
-                <m:sSupPr>
-                  <m:ctrlPr>
-                    <w:rPr>
-                      <w:rFonts w:ascii="Cambria Math" w:hAnsi="Cambria Math"/>
-                      <w:i/>
-                      <w:color w:val="FF0000"/>
-                    </w:rPr>
-                  </m:ctrlPr>
-                </m:sSupPr>
-                <m:e>
-                  <m:r>
-                    <w:rPr>
-                      <w:rFonts w:ascii="Cambria Math" w:hAnsi="Cambria Math"/>
-                      <w:color w:val="FF0000"/>
-                    </w:rPr>
-                    <m:t>β</m:t>
-                  </m:r>
-                </m:e>
-                <m:sup>
-                  <m:r>
-                    <w:rPr>
-                      <w:rFonts w:ascii="Cambria Math" w:hAnsi="Cambria Math"/>
-                      <w:color w:val="FF0000"/>
-                    </w:rPr>
-                    <m:t>2</m:t>
-                  </m:r>
-                </m:sup>
-              </m:sSup>
-              <m:r>
-                <w:rPr>
-                  <w:rFonts w:ascii="Cambria Math" w:hAnsi="Cambria Math"/>
-                  <w:color w:val="FF0000"/>
-                </w:rPr>
-                <m:t>)*precision*recall</m:t>
-              </m:r>
-            </m:num>
-            <m:den>
-              <m:sSup>
-                <m:sSupPr>
-                  <m:ctrlPr>
-                    <w:rPr>
-                      <w:rFonts w:ascii="Cambria Math" w:hAnsi="Cambria Math"/>
-                      <w:i/>
-                      <w:color w:val="FF0000"/>
-                    </w:rPr>
-                  </m:ctrlPr>
-                </m:sSupPr>
-                <m:e>
-                  <m:r>
-                    <w:rPr>
-                      <w:rFonts w:ascii="Cambria Math" w:hAnsi="Cambria Math"/>
-                      <w:color w:val="FF0000"/>
-                    </w:rPr>
-                    <m:t>β</m:t>
-                  </m:r>
-                </m:e>
-                <m:sup>
-                  <m:r>
-                    <w:rPr>
-                      <w:rFonts w:ascii="Cambria Math" w:hAnsi="Cambria Math"/>
-                      <w:color w:val="FF0000"/>
-                    </w:rPr>
-                    <m:t>2</m:t>
-                  </m:r>
-                </m:sup>
-              </m:sSup>
-              <m:r>
-                <w:rPr>
-                  <w:rFonts w:ascii="Cambria Math" w:hAnsi="Cambria Math"/>
-                  <w:color w:val="FF0000"/>
-                </w:rPr>
-                <m:t>*precision+recall</m:t>
-              </m:r>
-            </m:den>
-          </m:f>
-        </m:oMath>
-      </m:oMathPara>
-    </w:p>
-    <w:p>
-      <w:pPr>
         <w:pStyle w:val="Heading2"/>
         <w:rPr>
           <w:color w:val="FF0000"/>
@@ -5252,382 +3980,6 @@
     </w:p>
     <w:p>
       <w:pPr>
-        <w:spacing w:after="120"/>
-        <w:rPr>
-          <w:color w:val="FF0000"/>
-        </w:rPr>
-      </w:pPr>
-      <w:r>
-        <w:rPr>
-          <w:color w:val="FF0000"/>
-        </w:rPr>
-        <w:t xml:space="preserve">The overall accuracy for the </w:t>
-      </w:r>
-      <w:r>
-        <w:rPr>
-          <w:color w:val="FF0000"/>
-        </w:rPr>
-        <w:t>Decision Tree</w:t>
-      </w:r>
-      <w:r>
-        <w:rPr>
-          <w:color w:val="FF0000"/>
-        </w:rPr>
-        <w:t xml:space="preserve"> classification </w:t>
-      </w:r>
-      <w:proofErr w:type="gramStart"/>
-      <w:r>
-        <w:rPr>
-          <w:color w:val="FF0000"/>
-        </w:rPr>
-        <w:t>can be calculated</w:t>
-      </w:r>
-      <w:proofErr w:type="gramEnd"/>
-      <w:r>
-        <w:rPr>
-          <w:color w:val="FF0000"/>
-        </w:rPr>
-        <w:t xml:space="preserve"> </w:t>
-      </w:r>
-      <w:r>
-        <w:rPr>
-          <w:color w:val="FF0000"/>
-        </w:rPr>
-        <w:t xml:space="preserve">using </w:t>
-      </w:r>
-      <w:r>
-        <w:rPr>
-          <w:color w:val="FF0000"/>
-        </w:rPr>
-        <w:fldChar w:fldCharType="begin"/>
-      </w:r>
-      <w:r>
-        <w:rPr>
-          <w:color w:val="FF0000"/>
-        </w:rPr>
-        <w:instrText xml:space="preserve"> REF _Ref446496195 \h </w:instrText>
-      </w:r>
-      <w:r>
-        <w:rPr>
-          <w:color w:val="FF0000"/>
-        </w:rPr>
-      </w:r>
-      <w:r>
-        <w:rPr>
-          <w:color w:val="FF0000"/>
-        </w:rPr>
-        <w:fldChar w:fldCharType="separate"/>
-      </w:r>
-      <w:r>
-        <w:rPr>
-          <w:color w:val="FF0000"/>
-        </w:rPr>
-        <w:t xml:space="preserve">Table </w:t>
-      </w:r>
-      <w:r>
-        <w:rPr>
-          <w:noProof/>
-          <w:color w:val="FF0000"/>
-        </w:rPr>
-        <w:t>1</w:t>
-      </w:r>
-      <w:r>
-        <w:rPr>
-          <w:color w:val="FF0000"/>
-        </w:rPr>
-        <w:fldChar w:fldCharType="end"/>
-      </w:r>
-      <w:r>
-        <w:rPr>
-          <w:color w:val="FF0000"/>
-        </w:rPr>
-        <w:t xml:space="preserve"> as follows:</w:t>
-      </w:r>
-    </w:p>
-    <w:p>
-      <w:pPr>
-        <w:spacing w:after="120"/>
-        <w:rPr>
-          <w:color w:val="FF0000"/>
-        </w:rPr>
-      </w:pPr>
-      <w:r>
-        <w:rPr>
-          <w:color w:val="FF0000"/>
-        </w:rPr>
-        <w:tab/>
-        <w:t>(0 + 7</w:t>
-      </w:r>
-      <w:r>
-        <w:rPr>
-          <w:color w:val="FF0000"/>
-        </w:rPr>
-        <w:t>2</w:t>
-      </w:r>
-      <w:r>
-        <w:rPr>
-          <w:color w:val="FF0000"/>
-        </w:rPr>
-        <w:t xml:space="preserve"> + 7</w:t>
-      </w:r>
-      <w:r>
-        <w:rPr>
-          <w:color w:val="FF0000"/>
-        </w:rPr>
-        <w:t>7</w:t>
-      </w:r>
-      <w:r>
-        <w:rPr>
-          <w:color w:val="FF0000"/>
-        </w:rPr>
-        <w:t>) / 190 = 0.7</w:t>
-      </w:r>
-      <w:r>
-        <w:rPr>
-          <w:color w:val="FF0000"/>
-        </w:rPr>
-        <w:t>84</w:t>
-      </w:r>
-      <w:r>
-        <w:rPr>
-          <w:color w:val="FF0000"/>
-        </w:rPr>
-        <w:t xml:space="preserve"> = 7</w:t>
-      </w:r>
-      <w:r>
-        <w:rPr>
-          <w:color w:val="FF0000"/>
-        </w:rPr>
-        <w:t>8</w:t>
-      </w:r>
-      <w:r>
-        <w:rPr>
-          <w:color w:val="FF0000"/>
-        </w:rPr>
-        <w:t>.4%</w:t>
-      </w:r>
-    </w:p>
-    <w:p>
-      <w:pPr>
-        <w:spacing w:after="120"/>
-        <w:rPr>
-          <w:color w:val="FF0000"/>
-        </w:rPr>
-      </w:pPr>
-      <w:r>
-        <w:rPr>
-          <w:color w:val="FF0000"/>
-        </w:rPr>
-        <w:t xml:space="preserve">The overall error rate for </w:t>
-      </w:r>
-      <w:r>
-        <w:rPr>
-          <w:color w:val="FF0000"/>
-        </w:rPr>
-        <w:t xml:space="preserve">the Decision Tree </w:t>
-      </w:r>
-      <w:r>
-        <w:rPr>
-          <w:color w:val="FF0000"/>
-        </w:rPr>
-        <w:t xml:space="preserve">classification </w:t>
-      </w:r>
-      <w:proofErr w:type="gramStart"/>
-      <w:r>
-        <w:rPr>
-          <w:color w:val="FF0000"/>
-        </w:rPr>
-        <w:t>can be calculated</w:t>
-      </w:r>
-      <w:proofErr w:type="gramEnd"/>
-      <w:r>
-        <w:rPr>
-          <w:color w:val="FF0000"/>
-        </w:rPr>
-        <w:t xml:space="preserve"> </w:t>
-      </w:r>
-      <w:r>
-        <w:rPr>
-          <w:color w:val="FF0000"/>
-        </w:rPr>
-        <w:t xml:space="preserve">using </w:t>
-      </w:r>
-      <w:r>
-        <w:rPr>
-          <w:color w:val="FF0000"/>
-        </w:rPr>
-        <w:fldChar w:fldCharType="begin"/>
-      </w:r>
-      <w:r>
-        <w:rPr>
-          <w:color w:val="FF0000"/>
-        </w:rPr>
-        <w:instrText xml:space="preserve"> REF _Ref446496195 \h </w:instrText>
-      </w:r>
-      <w:r>
-        <w:rPr>
-          <w:color w:val="FF0000"/>
-        </w:rPr>
-      </w:r>
-      <w:r>
-        <w:rPr>
-          <w:color w:val="FF0000"/>
-        </w:rPr>
-        <w:fldChar w:fldCharType="separate"/>
-      </w:r>
-      <w:r>
-        <w:rPr>
-          <w:color w:val="FF0000"/>
-        </w:rPr>
-        <w:t xml:space="preserve">Table </w:t>
-      </w:r>
-      <w:r>
-        <w:rPr>
-          <w:noProof/>
-          <w:color w:val="FF0000"/>
-        </w:rPr>
-        <w:t>1</w:t>
-      </w:r>
-      <w:r>
-        <w:rPr>
-          <w:color w:val="FF0000"/>
-        </w:rPr>
-        <w:fldChar w:fldCharType="end"/>
-      </w:r>
-      <w:r>
-        <w:rPr>
-          <w:color w:val="FF0000"/>
-        </w:rPr>
-        <w:t xml:space="preserve"> as follows:</w:t>
-      </w:r>
-    </w:p>
-    <w:p>
-      <w:pPr>
-        <w:rPr>
-          <w:color w:val="FF0000"/>
-        </w:rPr>
-      </w:pPr>
-      <w:r>
-        <w:rPr>
-          <w:color w:val="FF0000"/>
-        </w:rPr>
-        <w:tab/>
-        <w:t xml:space="preserve"> (1</w:t>
-      </w:r>
-      <w:r>
-        <w:rPr>
-          <w:color w:val="FF0000"/>
-        </w:rPr>
-        <w:t>6 + 1</w:t>
-      </w:r>
-      <w:r>
-        <w:rPr>
-          <w:color w:val="FF0000"/>
-        </w:rPr>
-        <w:t>5 + 10</w:t>
-      </w:r>
-      <w:r>
-        <w:rPr>
-          <w:color w:val="FF0000"/>
-        </w:rPr>
-        <w:t>) / 190 = 0.2</w:t>
-      </w:r>
-      <w:r>
-        <w:rPr>
-          <w:color w:val="FF0000"/>
-        </w:rPr>
-        <w:t>16</w:t>
-      </w:r>
-      <w:r>
-        <w:rPr>
-          <w:color w:val="FF0000"/>
-        </w:rPr>
-        <w:t xml:space="preserve"> = 2</w:t>
-      </w:r>
-      <w:r>
-        <w:rPr>
-          <w:color w:val="FF0000"/>
-        </w:rPr>
-        <w:t>1</w:t>
-      </w:r>
-      <w:r>
-        <w:rPr>
-          <w:color w:val="FF0000"/>
-        </w:rPr>
-        <w:t>.6%</w:t>
-      </w:r>
-    </w:p>
-    <w:p>
-      <w:pPr>
-        <w:rPr>
-          <w:color w:val="FF0000"/>
-        </w:rPr>
-      </w:pPr>
-      <w:r>
-        <w:rPr>
-          <w:color w:val="FF0000"/>
-        </w:rPr>
-        <w:t>Overall, the Decision Tree</w:t>
-      </w:r>
-      <w:r>
-        <w:rPr>
-          <w:color w:val="FF0000"/>
-        </w:rPr>
-        <w:t xml:space="preserve"> classification seems to have performed with </w:t>
-      </w:r>
-      <w:r>
-        <w:rPr>
-          <w:color w:val="FF0000"/>
-        </w:rPr>
-        <w:t>just over a 20%</w:t>
-      </w:r>
-      <w:r>
-        <w:rPr>
-          <w:color w:val="FF0000"/>
-        </w:rPr>
-        <w:t xml:space="preserve"> error rate and</w:t>
-      </w:r>
-      <w:r>
-        <w:rPr>
-          <w:color w:val="FF0000"/>
-        </w:rPr>
-        <w:t xml:space="preserve"> just below an 80</w:t>
-      </w:r>
-      <w:r>
-        <w:rPr>
-          <w:color w:val="FF0000"/>
-        </w:rPr>
-        <w:t xml:space="preserve">% accuracy rate. The left-tipped and right-tipped values </w:t>
-      </w:r>
-      <w:proofErr w:type="gramStart"/>
-      <w:r>
-        <w:rPr>
-          <w:color w:val="FF0000"/>
-        </w:rPr>
-        <w:t>were evaluated</w:t>
-      </w:r>
-      <w:proofErr w:type="gramEnd"/>
-      <w:r>
-        <w:rPr>
-          <w:color w:val="FF0000"/>
-        </w:rPr>
-        <w:t xml:space="preserve"> very well with rate</w:t>
-      </w:r>
-      <w:r>
-        <w:rPr>
-          <w:color w:val="FF0000"/>
-        </w:rPr>
-        <w:t>s between 75% and 9</w:t>
-      </w:r>
-      <w:r>
-        <w:rPr>
-          <w:color w:val="FF0000"/>
-        </w:rPr>
-        <w:t>5%.</w:t>
-      </w:r>
-    </w:p>
-    <w:p>
-      <w:pPr>
         <w:pStyle w:val="Heading2"/>
         <w:rPr>
           <w:color w:val="FF0000"/>
@@ -5642,278 +3994,6 @@
     </w:p>
     <w:p>
       <w:pPr>
-        <w:rPr>
-          <w:color w:val="FF0000"/>
-        </w:rPr>
-      </w:pPr>
-      <w:r>
-        <w:rPr>
-          <w:color w:val="FF0000"/>
-        </w:rPr>
-        <w:t xml:space="preserve">The overall accuracy for the Naïve Bayes classification </w:t>
-      </w:r>
-      <w:proofErr w:type="gramStart"/>
-      <w:r>
-        <w:rPr>
-          <w:color w:val="FF0000"/>
-        </w:rPr>
-        <w:t>can be calculated</w:t>
-      </w:r>
-      <w:proofErr w:type="gramEnd"/>
-      <w:r>
-        <w:rPr>
-          <w:color w:val="FF0000"/>
-        </w:rPr>
-        <w:t xml:space="preserve"> using </w:t>
-      </w:r>
-      <w:r>
-        <w:rPr>
-          <w:color w:val="FF0000"/>
-        </w:rPr>
-        <w:fldChar w:fldCharType="begin"/>
-      </w:r>
-      <w:r>
-        <w:rPr>
-          <w:color w:val="FF0000"/>
-        </w:rPr>
-        <w:instrText xml:space="preserve"> REF _Ref446481322 \h </w:instrText>
-      </w:r>
-      <w:r>
-        <w:rPr>
-          <w:color w:val="FF0000"/>
-        </w:rPr>
-      </w:r>
-      <w:r>
-        <w:rPr>
-          <w:color w:val="FF0000"/>
-        </w:rPr>
-        <w:fldChar w:fldCharType="separate"/>
-      </w:r>
-      <w:r>
-        <w:rPr>
-          <w:color w:val="FF0000"/>
-        </w:rPr>
-        <w:t xml:space="preserve">Table </w:t>
-      </w:r>
-      <w:r>
-        <w:rPr>
-          <w:noProof/>
-          <w:color w:val="FF0000"/>
-        </w:rPr>
-        <w:t>2</w:t>
-      </w:r>
-      <w:r>
-        <w:rPr>
-          <w:color w:val="FF0000"/>
-        </w:rPr>
-        <w:fldChar w:fldCharType="end"/>
-      </w:r>
-      <w:r>
-        <w:rPr>
-          <w:color w:val="FF0000"/>
-        </w:rPr>
-        <w:t xml:space="preserve"> as follows:</w:t>
-      </w:r>
-    </w:p>
-    <w:p>
-      <w:pPr>
-        <w:rPr>
-          <w:color w:val="FF0000"/>
-        </w:rPr>
-      </w:pPr>
-      <w:r>
-        <w:rPr>
-          <w:color w:val="FF0000"/>
-        </w:rPr>
-        <w:tab/>
-        <w:t>(0 + 74 + 73)</w:t>
-      </w:r>
-      <w:r>
-        <w:rPr>
-          <w:color w:val="FF0000"/>
-        </w:rPr>
-        <w:t xml:space="preserve"> </w:t>
-      </w:r>
-      <w:r>
-        <w:rPr>
-          <w:color w:val="FF0000"/>
-        </w:rPr>
-        <w:t>/</w:t>
-      </w:r>
-      <w:r>
-        <w:rPr>
-          <w:color w:val="FF0000"/>
-        </w:rPr>
-        <w:t xml:space="preserve"> </w:t>
-      </w:r>
-      <w:r>
-        <w:rPr>
-          <w:color w:val="FF0000"/>
-        </w:rPr>
-        <w:t>190 = 0.774 = 77.4%</w:t>
-      </w:r>
-    </w:p>
-    <w:p>
-      <w:pPr>
-        <w:rPr>
-          <w:color w:val="FF0000"/>
-        </w:rPr>
-      </w:pPr>
-      <w:r>
-        <w:rPr>
-          <w:color w:val="FF0000"/>
-        </w:rPr>
-        <w:t xml:space="preserve">The overall error rate for the Naïve Bayes classification </w:t>
-      </w:r>
-      <w:proofErr w:type="gramStart"/>
-      <w:r>
-        <w:rPr>
-          <w:color w:val="FF0000"/>
-        </w:rPr>
-        <w:t>can be calculated</w:t>
-      </w:r>
-      <w:proofErr w:type="gramEnd"/>
-      <w:r>
-        <w:rPr>
-          <w:color w:val="FF0000"/>
-        </w:rPr>
-        <w:t xml:space="preserve"> using </w:t>
-      </w:r>
-      <w:r>
-        <w:rPr>
-          <w:color w:val="FF0000"/>
-        </w:rPr>
-        <w:fldChar w:fldCharType="begin"/>
-      </w:r>
-      <w:r>
-        <w:rPr>
-          <w:color w:val="FF0000"/>
-        </w:rPr>
-        <w:instrText xml:space="preserve"> REF _Ref446481322 \h </w:instrText>
-      </w:r>
-      <w:r>
-        <w:rPr>
-          <w:color w:val="FF0000"/>
-        </w:rPr>
-      </w:r>
-      <w:r>
-        <w:rPr>
-          <w:color w:val="FF0000"/>
-        </w:rPr>
-        <w:fldChar w:fldCharType="separate"/>
-      </w:r>
-      <w:r>
-        <w:rPr>
-          <w:color w:val="FF0000"/>
-        </w:rPr>
-        <w:t xml:space="preserve">Table </w:t>
-      </w:r>
-      <w:r>
-        <w:rPr>
-          <w:noProof/>
-          <w:color w:val="FF0000"/>
-        </w:rPr>
-        <w:t>2</w:t>
-      </w:r>
-      <w:r>
-        <w:rPr>
-          <w:color w:val="FF0000"/>
-        </w:rPr>
-        <w:fldChar w:fldCharType="end"/>
-      </w:r>
-      <w:r>
-        <w:rPr>
-          <w:color w:val="FF0000"/>
-        </w:rPr>
-        <w:t xml:space="preserve"> as follows:</w:t>
-      </w:r>
-    </w:p>
-    <w:p>
-      <w:pPr>
-        <w:rPr>
-          <w:color w:val="FF0000"/>
-        </w:rPr>
-      </w:pPr>
-      <w:r>
-        <w:rPr>
-          <w:color w:val="FF0000"/>
-        </w:rPr>
-        <w:tab/>
-        <w:t xml:space="preserve"> (16 + 13 + 14)</w:t>
-      </w:r>
-      <w:r>
-        <w:rPr>
-          <w:color w:val="FF0000"/>
-        </w:rPr>
-        <w:t xml:space="preserve"> </w:t>
-      </w:r>
-      <w:r>
-        <w:rPr>
-          <w:color w:val="FF0000"/>
-        </w:rPr>
-        <w:t>/</w:t>
-      </w:r>
-      <w:r>
-        <w:rPr>
-          <w:color w:val="FF0000"/>
-        </w:rPr>
-        <w:t xml:space="preserve"> </w:t>
-      </w:r>
-      <w:r>
-        <w:rPr>
-          <w:color w:val="FF0000"/>
-        </w:rPr>
-        <w:t>190 = 0.226 = 22.6%</w:t>
-      </w:r>
-    </w:p>
-    <w:p>
-      <w:pPr>
-        <w:rPr>
-          <w:color w:val="FF0000"/>
-        </w:rPr>
-      </w:pPr>
-      <w:r>
-        <w:rPr>
-          <w:color w:val="FF0000"/>
-        </w:rPr>
-        <w:t>Overall, the Naïve Bayes</w:t>
-      </w:r>
-      <w:r>
-        <w:rPr>
-          <w:color w:val="FF0000"/>
-        </w:rPr>
-        <w:t xml:space="preserve"> classification seems to have performed with a less than 25% error rate and above 75% accuracy rate. The left-tipped and right-tipped values </w:t>
-      </w:r>
-      <w:proofErr w:type="gramStart"/>
-      <w:r>
-        <w:rPr>
-          <w:color w:val="FF0000"/>
-        </w:rPr>
-        <w:t>were evaluated</w:t>
-      </w:r>
-      <w:proofErr w:type="gramEnd"/>
-      <w:r>
-        <w:rPr>
-          <w:color w:val="FF0000"/>
-        </w:rPr>
-        <w:t xml:space="preserve"> very well with rates between 75% and 85%.</w:t>
-      </w:r>
-      <w:r>
-        <w:rPr>
-          <w:color w:val="FF0000"/>
-        </w:rPr>
-        <w:t xml:space="preserve"> The Decision Tree classification </w:t>
-      </w:r>
-      <w:r>
-        <w:rPr>
-          <w:color w:val="FF0000"/>
-        </w:rPr>
-        <w:lastRenderedPageBreak/>
-        <w:t>seems to have performed better than the Naïve Bayes classification, but it was a very slight difference. Both classifications still appear to have issues classifying the balanced scale values.</w:t>
-      </w:r>
-    </w:p>
-    <w:p>
-      <w:pPr>
         <w:pStyle w:val="Heading2"/>
         <w:rPr>
           <w:color w:val="FF0000"/>
@@ -5924,481 +4004,6 @@
           <w:color w:val="FF0000"/>
         </w:rPr>
         <w:t>Random Forest Classification Evaluation Metrics</w:t>
-      </w:r>
-    </w:p>
-    <w:p>
-      <w:pPr>
-        <w:rPr>
-          <w:color w:val="FF0000"/>
-        </w:rPr>
-      </w:pPr>
-      <w:r>
-        <w:rPr>
-          <w:color w:val="FF0000"/>
-        </w:rPr>
-        <w:t xml:space="preserve">The overall accuracy for the </w:t>
-      </w:r>
-      <w:r>
-        <w:rPr>
-          <w:color w:val="FF0000"/>
-        </w:rPr>
-        <w:t xml:space="preserve">Random Forest </w:t>
-      </w:r>
-      <w:r>
-        <w:rPr>
-          <w:color w:val="FF0000"/>
-        </w:rPr>
-        <w:t xml:space="preserve">classification </w:t>
-      </w:r>
-      <w:proofErr w:type="gramStart"/>
-      <w:r>
-        <w:rPr>
-          <w:color w:val="FF0000"/>
-        </w:rPr>
-        <w:t>can be calculated</w:t>
-      </w:r>
-      <w:proofErr w:type="gramEnd"/>
-      <w:r>
-        <w:rPr>
-          <w:color w:val="FF0000"/>
-        </w:rPr>
-        <w:t xml:space="preserve"> using</w:t>
-      </w:r>
-      <w:r>
-        <w:rPr>
-          <w:color w:val="FF0000"/>
-        </w:rPr>
-        <w:t xml:space="preserve"> </w:t>
-      </w:r>
-      <w:r>
-        <w:rPr>
-          <w:color w:val="FF0000"/>
-        </w:rPr>
-        <w:fldChar w:fldCharType="begin"/>
-      </w:r>
-      <w:r>
-        <w:rPr>
-          <w:color w:val="FF0000"/>
-        </w:rPr>
-        <w:instrText xml:space="preserve"> REF _Ref446492896 \h </w:instrText>
-      </w:r>
-      <w:r>
-        <w:rPr>
-          <w:color w:val="FF0000"/>
-        </w:rPr>
-      </w:r>
-      <w:r>
-        <w:rPr>
-          <w:color w:val="FF0000"/>
-        </w:rPr>
-        <w:fldChar w:fldCharType="separate"/>
-      </w:r>
-      <w:r>
-        <w:rPr>
-          <w:color w:val="FF0000"/>
-        </w:rPr>
-        <w:t xml:space="preserve">Table </w:t>
-      </w:r>
-      <w:r>
-        <w:rPr>
-          <w:noProof/>
-          <w:color w:val="FF0000"/>
-        </w:rPr>
-        <w:t>3</w:t>
-      </w:r>
-      <w:r>
-        <w:rPr>
-          <w:color w:val="FF0000"/>
-        </w:rPr>
-        <w:fldChar w:fldCharType="end"/>
-      </w:r>
-      <w:r>
-        <w:rPr>
-          <w:color w:val="FF0000"/>
-        </w:rPr>
-        <w:t xml:space="preserve"> </w:t>
-      </w:r>
-      <w:r>
-        <w:rPr>
-          <w:color w:val="FF0000"/>
-        </w:rPr>
-        <w:t>as follows:</w:t>
-      </w:r>
-    </w:p>
-    <w:p>
-      <w:pPr>
-        <w:rPr>
-          <w:color w:val="FF0000"/>
-        </w:rPr>
-      </w:pPr>
-      <w:r>
-        <w:rPr>
-          <w:color w:val="FF0000"/>
-        </w:rPr>
-        <w:tab/>
-        <w:t xml:space="preserve">(0 + </w:t>
-      </w:r>
-      <w:r>
-        <w:rPr>
-          <w:color w:val="FF0000"/>
-        </w:rPr>
-        <w:t>189</w:t>
-      </w:r>
-      <w:r>
-        <w:rPr>
-          <w:color w:val="FF0000"/>
-        </w:rPr>
-        <w:t xml:space="preserve"> + </w:t>
-      </w:r>
-      <w:r>
-        <w:rPr>
-          <w:color w:val="FF0000"/>
-        </w:rPr>
-        <w:t>185</w:t>
-      </w:r>
-      <w:r>
-        <w:rPr>
-          <w:color w:val="FF0000"/>
-        </w:rPr>
-        <w:t>)</w:t>
-      </w:r>
-      <w:r>
-        <w:rPr>
-          <w:color w:val="FF0000"/>
-        </w:rPr>
-        <w:t xml:space="preserve"> </w:t>
-      </w:r>
-      <w:r>
-        <w:rPr>
-          <w:color w:val="FF0000"/>
-        </w:rPr>
-        <w:t>/</w:t>
-      </w:r>
-      <w:r>
-        <w:rPr>
-          <w:color w:val="FF0000"/>
-        </w:rPr>
-        <w:t xml:space="preserve"> 435</w:t>
-      </w:r>
-      <w:r>
-        <w:rPr>
-          <w:color w:val="FF0000"/>
-        </w:rPr>
-        <w:t xml:space="preserve"> = </w:t>
-      </w:r>
-      <w:r>
-        <w:rPr>
-          <w:color w:val="FF0000"/>
-        </w:rPr>
-        <w:t>0.86</w:t>
-      </w:r>
-      <w:r>
-        <w:rPr>
-          <w:color w:val="FF0000"/>
-        </w:rPr>
-        <w:t xml:space="preserve"> = </w:t>
-      </w:r>
-      <w:r>
-        <w:rPr>
-          <w:color w:val="FF0000"/>
-        </w:rPr>
-        <w:t>86</w:t>
-      </w:r>
-      <w:r>
-        <w:rPr>
-          <w:color w:val="FF0000"/>
-        </w:rPr>
-        <w:t>%</w:t>
-      </w:r>
-    </w:p>
-    <w:p>
-      <w:pPr>
-        <w:rPr>
-          <w:color w:val="FF0000"/>
-        </w:rPr>
-      </w:pPr>
-      <w:r>
-        <w:rPr>
-          <w:color w:val="FF0000"/>
-        </w:rPr>
-        <w:t xml:space="preserve">The overall error rate for </w:t>
-      </w:r>
-      <w:r>
-        <w:rPr>
-          <w:color w:val="FF0000"/>
-        </w:rPr>
-        <w:t>the Random Forest</w:t>
-      </w:r>
-      <w:r>
-        <w:rPr>
-          <w:color w:val="FF0000"/>
-        </w:rPr>
-        <w:t xml:space="preserve"> classification </w:t>
-      </w:r>
-      <w:proofErr w:type="gramStart"/>
-      <w:r>
-        <w:rPr>
-          <w:color w:val="FF0000"/>
-        </w:rPr>
-        <w:t>can be calculated</w:t>
-      </w:r>
-      <w:proofErr w:type="gramEnd"/>
-      <w:r>
-        <w:rPr>
-          <w:color w:val="FF0000"/>
-        </w:rPr>
-        <w:t xml:space="preserve"> </w:t>
-      </w:r>
-      <w:r>
-        <w:rPr>
-          <w:color w:val="FF0000"/>
-        </w:rPr>
-        <w:t xml:space="preserve">using </w:t>
-      </w:r>
-      <w:r>
-        <w:rPr>
-          <w:color w:val="FF0000"/>
-        </w:rPr>
-        <w:fldChar w:fldCharType="begin"/>
-      </w:r>
-      <w:r>
-        <w:rPr>
-          <w:color w:val="FF0000"/>
-        </w:rPr>
-        <w:instrText xml:space="preserve"> REF _Ref446492896 \h </w:instrText>
-      </w:r>
-      <w:r>
-        <w:rPr>
-          <w:color w:val="FF0000"/>
-        </w:rPr>
-      </w:r>
-      <w:r>
-        <w:rPr>
-          <w:color w:val="FF0000"/>
-        </w:rPr>
-        <w:fldChar w:fldCharType="separate"/>
-      </w:r>
-      <w:r>
-        <w:rPr>
-          <w:color w:val="FF0000"/>
-        </w:rPr>
-        <w:t xml:space="preserve">Table </w:t>
-      </w:r>
-      <w:r>
-        <w:rPr>
-          <w:noProof/>
-          <w:color w:val="FF0000"/>
-        </w:rPr>
-        <w:t>3</w:t>
-      </w:r>
-      <w:r>
-        <w:rPr>
-          <w:color w:val="FF0000"/>
-        </w:rPr>
-        <w:fldChar w:fldCharType="end"/>
-      </w:r>
-      <w:r>
-        <w:rPr>
-          <w:color w:val="FF0000"/>
-        </w:rPr>
-        <w:t xml:space="preserve"> as follows:</w:t>
-      </w:r>
-    </w:p>
-    <w:p>
-      <w:pPr>
-        <w:rPr>
-          <w:color w:val="FF0000"/>
-        </w:rPr>
-      </w:pPr>
-      <w:r>
-        <w:rPr>
-          <w:color w:val="FF0000"/>
-        </w:rPr>
-        <w:tab/>
-        <w:t xml:space="preserve"> (</w:t>
-      </w:r>
-      <w:r>
-        <w:rPr>
-          <w:color w:val="FF0000"/>
-        </w:rPr>
-        <w:t>7 + 9 + 16 + 17 + 7</w:t>
-      </w:r>
-      <w:r>
-        <w:rPr>
-          <w:color w:val="FF0000"/>
-        </w:rPr>
-        <w:t xml:space="preserve"> + </w:t>
-      </w:r>
-      <w:r>
-        <w:rPr>
-          <w:color w:val="FF0000"/>
-        </w:rPr>
-        <w:t>5</w:t>
-      </w:r>
-      <w:r>
-        <w:rPr>
-          <w:color w:val="FF0000"/>
-        </w:rPr>
-        <w:t>)</w:t>
-      </w:r>
-      <w:r>
-        <w:rPr>
-          <w:color w:val="FF0000"/>
-        </w:rPr>
-        <w:t xml:space="preserve"> </w:t>
-      </w:r>
-      <w:r>
-        <w:rPr>
-          <w:color w:val="FF0000"/>
-        </w:rPr>
-        <w:t>/</w:t>
-      </w:r>
-      <w:r>
-        <w:rPr>
-          <w:color w:val="FF0000"/>
-        </w:rPr>
-        <w:t xml:space="preserve"> </w:t>
-      </w:r>
-      <w:r>
-        <w:rPr>
-          <w:color w:val="FF0000"/>
-        </w:rPr>
-        <w:t>190 = 0.</w:t>
-      </w:r>
-      <w:r>
-        <w:rPr>
-          <w:color w:val="FF0000"/>
-        </w:rPr>
-        <w:t>14</w:t>
-      </w:r>
-      <w:r>
-        <w:rPr>
-          <w:color w:val="FF0000"/>
-        </w:rPr>
-        <w:t xml:space="preserve"> = </w:t>
-      </w:r>
-      <w:r>
-        <w:rPr>
-          <w:color w:val="FF0000"/>
-        </w:rPr>
-        <w:t>14</w:t>
-      </w:r>
-      <w:r>
-        <w:rPr>
-          <w:color w:val="FF0000"/>
-        </w:rPr>
-        <w:t>%</w:t>
-      </w:r>
-    </w:p>
-    <w:p>
-      <w:pPr>
-        <w:rPr>
-          <w:color w:val="FF0000"/>
-        </w:rPr>
-      </w:pPr>
-      <w:r>
-        <w:rPr>
-          <w:color w:val="FF0000"/>
-        </w:rPr>
-        <w:t>Overall,</w:t>
-      </w:r>
-      <w:r>
-        <w:rPr>
-          <w:color w:val="FF0000"/>
-        </w:rPr>
-        <w:t xml:space="preserve"> th</w:t>
-      </w:r>
-      <w:r>
-        <w:rPr>
-          <w:color w:val="FF0000"/>
-        </w:rPr>
-        <w:t xml:space="preserve">e Random Forest </w:t>
-      </w:r>
-      <w:r>
-        <w:rPr>
-          <w:color w:val="FF0000"/>
-        </w:rPr>
-        <w:t xml:space="preserve">classification seems to have performed </w:t>
-      </w:r>
-      <w:r>
-        <w:rPr>
-          <w:color w:val="FF0000"/>
-        </w:rPr>
-        <w:t xml:space="preserve">even better than the </w:t>
-      </w:r>
-      <w:r>
-        <w:rPr>
-          <w:color w:val="FF0000"/>
-        </w:rPr>
-        <w:t xml:space="preserve">Decision Tree and </w:t>
-      </w:r>
-      <w:r>
-        <w:rPr>
-          <w:color w:val="FF0000"/>
-        </w:rPr>
-        <w:t xml:space="preserve">Naïve Bayes </w:t>
-      </w:r>
-      <w:r>
-        <w:rPr>
-          <w:color w:val="FF0000"/>
-        </w:rPr>
-        <w:t xml:space="preserve">with a less than </w:t>
-      </w:r>
-      <w:r>
-        <w:rPr>
-          <w:color w:val="FF0000"/>
-        </w:rPr>
-        <w:t>15% error rate and above 8</w:t>
-      </w:r>
-      <w:r>
-        <w:rPr>
-          <w:color w:val="FF0000"/>
-        </w:rPr>
-        <w:t xml:space="preserve">5% accuracy rate. The left-tipped and right-tipped values </w:t>
-      </w:r>
-      <w:proofErr w:type="gramStart"/>
-      <w:r>
-        <w:rPr>
-          <w:color w:val="FF0000"/>
-        </w:rPr>
-        <w:t>were evaluated</w:t>
-      </w:r>
-      <w:proofErr w:type="gramEnd"/>
-      <w:r>
-        <w:rPr>
-          <w:color w:val="FF0000"/>
-        </w:rPr>
-        <w:t xml:space="preserve"> very well with rates between </w:t>
-      </w:r>
-      <w:r>
-        <w:rPr>
-          <w:color w:val="FF0000"/>
-        </w:rPr>
-        <w:t>89</w:t>
-      </w:r>
-      <w:r>
-        <w:rPr>
-          <w:color w:val="FF0000"/>
-        </w:rPr>
-        <w:t xml:space="preserve">% and </w:t>
-      </w:r>
-      <w:r>
-        <w:rPr>
-          <w:color w:val="FF0000"/>
-        </w:rPr>
-        <w:t>96</w:t>
-      </w:r>
-      <w:r>
-        <w:rPr>
-          <w:color w:val="FF0000"/>
-        </w:rPr>
-        <w:t>%.</w:t>
-      </w:r>
-      <w:r>
-        <w:rPr>
-          <w:color w:val="FF0000"/>
-        </w:rPr>
-        <w:t xml:space="preserve"> This seems to be the best fit of the all the classifications.</w:t>
       </w:r>
     </w:p>
     <w:p>
@@ -8531,7 +6136,7 @@
 </file>
 
 <file path=customXml/itemProps1.xml><?xml version="1.0" encoding="utf-8"?>
-<ds:datastoreItem xmlns:ds="http://schemas.openxmlformats.org/officeDocument/2006/customXml" ds:itemID="{0E59B1F1-BCB4-47F0-B384-A0C72333CDFA}">
+<ds:datastoreItem xmlns:ds="http://schemas.openxmlformats.org/officeDocument/2006/customXml" ds:itemID="{A8DEC346-091A-4667-9618-FEE04BE7E240}">
   <ds:schemaRefs>
     <ds:schemaRef ds:uri="http://schemas.openxmlformats.org/officeDocument/2006/bibliography"/>
   </ds:schemaRefs>

</xml_diff>

<commit_message>
Possibly 'final' version of Assignment 3 write-up
</commit_message>
<xml_diff>
--- a/Assignments/Assignment 3/COSC 757 Data Mining Assignment 3 - MJS.docx
+++ b/Assignments/Assignment 3/COSC 757 Data Mining Assignment 3 - MJS.docx
@@ -271,16 +271,7 @@
         <w:t xml:space="preserve"> Dendrogram;</w:t>
       </w:r>
       <w:r>
-        <w:rPr>
-          <w:color w:val="FF0000"/>
-        </w:rPr>
-        <w:t xml:space="preserve"> Specificity; Precision; Recall; F Measure</w:t>
-      </w:r>
-      <w:r>
-        <w:rPr>
-          <w:color w:val="FF0000"/>
-        </w:rPr>
-        <w:t>;</w:t>
+        <w:t xml:space="preserve"> Agglomerative Coefficient;</w:t>
       </w:r>
     </w:p>
     <w:p>
@@ -2280,10 +2271,7 @@
     </w:p>
     <w:p>
       <w:r>
-        <w:t>Running</w:t>
-      </w:r>
-      <w:r>
-        <w:t xml:space="preserve"> k-means clustering on the data for </w:t>
+        <w:t xml:space="preserve">Running k-means clustering on the data for </w:t>
       </w:r>
       <w:r>
         <w:rPr>
@@ -2307,15 +2295,12 @@
         <w:t>=8</w:t>
       </w:r>
       <w:r>
+        <w:t xml:space="preserve"> (see</w:t>
+      </w:r>
+      <w:r>
         <w:t xml:space="preserve"> </w:t>
       </w:r>
       <w:r>
-        <w:t>(see</w:t>
-      </w:r>
-      <w:r>
-        <w:t xml:space="preserve"> </w:t>
-      </w:r>
-      <w:r>
         <w:fldChar w:fldCharType="begin"/>
       </w:r>
       <w:r>
@@ -2337,13 +2322,7 @@
         <w:fldChar w:fldCharType="end"/>
       </w:r>
       <w:r>
-        <w:t xml:space="preserve">) with </w:t>
-      </w:r>
-      <w:r>
-        <w:t>a few possible visible outliers</w:t>
-      </w:r>
-      <w:r>
-        <w:t>.</w:t>
+        <w:t>) with a few possible visible outliers.</w:t>
       </w:r>
     </w:p>
     <w:p>
@@ -2765,23 +2744,16 @@
       </w:r>
     </w:p>
     <w:p>
-      <w:pPr>
-        <w:rPr>
-          <w:color w:val="FF0000"/>
-        </w:rPr>
-      </w:pPr>
-      <w:r>
-        <w:rPr>
-          <w:color w:val="FF0000"/>
-        </w:rPr>
-        <w:t>The single linkage clustering  on the data ..</w:t>
-      </w:r>
-      <w:bookmarkStart w:id="8" w:name="_GoBack"/>
-      <w:bookmarkEnd w:id="8"/>
-      <w:r>
-        <w:rPr>
-          <w:color w:val="FF0000"/>
-        </w:rPr>
+      <w:r>
+        <w:t xml:space="preserve">The single linkage clustering </w:t>
+      </w:r>
+      <w:r>
+        <w:t>on the data</w:t>
+      </w:r>
+      <w:r>
+        <w:t xml:space="preserve"> did not take very many steps per data point. The dendrogram of the resulting clustering shows the max was barely over 15 and most of the data points were clustered in under 5 steps</w:t>
+      </w:r>
+      <w:r>
         <w:t>.</w:t>
       </w:r>
     </w:p>
@@ -2876,15 +2848,18 @@
     <w:p>
       <w:pPr>
         <w:jc w:val="left"/>
-        <w:rPr>
-          <w:color w:val="FF0000"/>
-        </w:rPr>
-      </w:pPr>
-      <w:r>
-        <w:rPr>
-          <w:color w:val="FF0000"/>
-        </w:rPr>
-        <w:t>As shown below, each of the four attributes used in the classification (right-weight, right-distance, left-weight, left-distance) have a fairly equal importance.</w:t>
+      </w:pPr>
+      <w:r>
+        <w:t>The complete linkage clustering on the data</w:t>
+      </w:r>
+      <w:r>
+        <w:t xml:space="preserve"> took many more steps than the single linkage clustering. The dendrogram shows that many of the data points took less than 20 steps, but this was still magnitudes larger than with the single linkage. The complete linkage dendrogram did appear more balanced in its clustering, but that does not mean it was more efficient</w:t>
+      </w:r>
+      <w:r>
+        <w:t xml:space="preserve"> or effective</w:t>
+      </w:r>
+      <w:r>
+        <w:t>.</w:t>
       </w:r>
     </w:p>
     <w:p>
@@ -2970,6 +2945,7 @@
         <w:pStyle w:val="Heading2"/>
       </w:pPr>
       <w:r>
+        <w:lastRenderedPageBreak/>
         <w:t>Density-based Approach</w:t>
       </w:r>
     </w:p>
@@ -2982,84 +2958,210 @@
       </w:r>
     </w:p>
     <w:p>
-      <w:pPr>
-        <w:rPr>
-          <w:color w:val="FF0000"/>
-        </w:rPr>
-      </w:pPr>
-      <w:r>
-        <w:rPr>
-          <w:color w:val="FF0000"/>
-        </w:rPr>
-        <w:t xml:space="preserve">The Random Forest classification while similar to Decision Tree classification did produce different results. While there were still no true positive values for a balanced scale (see </w:t>
-      </w:r>
-      <w:r>
-        <w:rPr>
-          <w:color w:val="FF0000"/>
-        </w:rPr>
+      <w:r>
+        <w:t xml:space="preserve">I first ran the DBSCAN with an Eps value of 5. The results (see </w:t>
+      </w:r>
+      <w:r>
         <w:fldChar w:fldCharType="begin"/>
       </w:r>
       <w:r>
-        <w:rPr>
-          <w:color w:val="FF0000"/>
-        </w:rPr>
-        <w:instrText xml:space="preserve"> REF _Ref446492896 \h </w:instrText>
-      </w:r>
-      <w:r>
-        <w:rPr>
-          <w:color w:val="FF0000"/>
-        </w:rPr>
-      </w:r>
-      <w:r>
-        <w:rPr>
-          <w:color w:val="FF0000"/>
-        </w:rPr>
+        <w:instrText xml:space="preserve"> REF _Ref448337308 \h </w:instrText>
+      </w:r>
+      <w:r>
+        <w:fldChar w:fldCharType="end"/>
+      </w:r>
+      <w:r>
+        <w:fldChar w:fldCharType="begin"/>
+      </w:r>
+      <w:r>
+        <w:instrText xml:space="preserve"> REF _Ref448337312 \h </w:instrText>
+      </w:r>
+      <w:r>
         <w:fldChar w:fldCharType="separate"/>
       </w:r>
       <w:r>
-        <w:rPr>
-          <w:color w:val="FF0000"/>
-        </w:rPr>
-        <w:t xml:space="preserve">Table </w:t>
-      </w:r>
+        <w:t xml:space="preserve">Figure </w:t>
+      </w:r>
+      <w:r>
+        <w:rPr>
+          <w:noProof/>
+        </w:rPr>
+        <w:t>10</w:t>
+      </w:r>
+      <w:r>
+        <w:fldChar w:fldCharType="end"/>
+      </w:r>
+      <w:r>
+        <w:t>) showed some clustering but still many outliers. I then re-ran the DBSCAN with an Eps value of 10</w:t>
+      </w:r>
+      <w:r>
+        <w:t>.</w:t>
+      </w:r>
+      <w:r>
+        <w:t xml:space="preserve"> The results (see </w:t>
+      </w:r>
+      <w:r>
+        <w:fldChar w:fldCharType="begin"/>
+      </w:r>
+      <w:r>
+        <w:instrText xml:space="preserve"> REF _Ref448337380 \h </w:instrText>
+      </w:r>
+      <w:r>
+        <w:fldChar w:fldCharType="separate"/>
+      </w:r>
+      <w:r>
+        <w:t xml:space="preserve">Figure </w:t>
+      </w:r>
+      <w:r>
+        <w:rPr>
+          <w:noProof/>
+        </w:rPr>
+        <w:t>11</w:t>
+      </w:r>
+      <w:r>
+        <w:fldChar w:fldCharType="end"/>
+      </w:r>
+      <w:r>
+        <w:t>) were much improved; however, there were still a few outliers.</w:t>
+      </w:r>
+      <w:r>
+        <w:t xml:space="preserve"> </w:t>
+      </w:r>
+      <w:r>
+        <w:t>I decided t</w:t>
+      </w:r>
+      <w:r>
+        <w:t xml:space="preserve">o </w:t>
+      </w:r>
+      <w:r>
+        <w:t xml:space="preserve">see </w:t>
+      </w:r>
+      <w:r>
+        <w:t>if it was possible to eliminate the remaining outliers</w:t>
+      </w:r>
+      <w:r>
+        <w:t xml:space="preserve">. To do this I again increased the Eps value to 15 and re-ran the test. This result (see </w:t>
+      </w:r>
+      <w:r>
+        <w:fldChar w:fldCharType="begin"/>
+      </w:r>
+      <w:r>
+        <w:instrText xml:space="preserve"> REF _Ref448338999 \h </w:instrText>
+      </w:r>
+      <w:r>
+        <w:fldChar w:fldCharType="separate"/>
+      </w:r>
+      <w:r>
+        <w:t xml:space="preserve">Figure </w:t>
+      </w:r>
+      <w:r>
+        <w:rPr>
+          <w:noProof/>
+        </w:rPr>
+        <w:t>12</w:t>
+      </w:r>
+      <w:r>
+        <w:fldChar w:fldCharType="end"/>
+      </w:r>
+      <w:r>
+        <w:t xml:space="preserve">) was not well clustered at all, so I knew I needed a Eps value closer to the last good clustering or Eps of 10. I tried a few other Eps values </w:t>
+      </w:r>
+      <w:r>
+        <w:t xml:space="preserve">(see results for Eps 11 in </w:t>
+      </w:r>
+      <w:r>
+        <w:fldChar w:fldCharType="begin"/>
+      </w:r>
+      <w:r>
+        <w:instrText xml:space="preserve"> REF _Ref448340749 \h </w:instrText>
+      </w:r>
+      <w:r>
+        <w:fldChar w:fldCharType="separate"/>
+      </w:r>
+      <w:r>
+        <w:t xml:space="preserve">Figure </w:t>
+      </w:r>
+      <w:r>
+        <w:rPr>
+          <w:noProof/>
+        </w:rPr>
+        <w:t>13</w:t>
+      </w:r>
+      <w:r>
+        <w:fldChar w:fldCharType="end"/>
+      </w:r>
+      <w:r>
+        <w:t xml:space="preserve"> and Eps 11.5 in </w:t>
+      </w:r>
+      <w:r>
+        <w:fldChar w:fldCharType="begin"/>
+      </w:r>
+      <w:r>
+        <w:instrText xml:space="preserve"> REF _Ref448340757 \h </w:instrText>
+      </w:r>
+      <w:r>
+        <w:fldChar w:fldCharType="separate"/>
+      </w:r>
+      <w:r>
+        <w:t xml:space="preserve">Figure </w:t>
+      </w:r>
+      <w:r>
+        <w:rPr>
+          <w:noProof/>
+        </w:rPr>
+        <w:t>14</w:t>
+      </w:r>
+      <w:r>
+        <w:fldChar w:fldCharType="end"/>
+      </w:r>
+      <w:r>
+        <w:t xml:space="preserve">) </w:t>
+      </w:r>
+      <w:r>
+        <w:t xml:space="preserve">until I found the results I considered the best for Eps value of 11.1 (see </w:t>
+      </w:r>
+      <w:r>
+        <w:fldChar w:fldCharType="begin"/>
+      </w:r>
+      <w:r>
+        <w:instrText xml:space="preserve"> REF _Ref448339336 \h </w:instrText>
+      </w:r>
+      <w:r>
+        <w:fldChar w:fldCharType="separate"/>
+      </w:r>
+      <w:r>
+        <w:t xml:space="preserve">Figure </w:t>
+      </w:r>
+      <w:r>
+        <w:rPr>
+          <w:noProof/>
+        </w:rPr>
+        <w:t>15</w:t>
+      </w:r>
+      <w:r>
+        <w:fldChar w:fldCharType="end"/>
+      </w:r>
+      <w:r>
+        <w:t>)</w:t>
+      </w:r>
+      <w:r>
+        <w:t xml:space="preserve"> with as few outliers as possible</w:t>
+      </w:r>
+      <w:r>
+        <w:t>.</w:t>
+      </w:r>
+    </w:p>
+    <w:p>
+      <w:pPr>
+        <w:keepNext/>
+      </w:pPr>
       <w:r>
         <w:rPr>
           <w:noProof/>
           <w:color w:val="FF0000"/>
         </w:rPr>
-        <w:t>3</w:t>
-      </w:r>
-      <w:r>
-        <w:rPr>
-          <w:color w:val="FF0000"/>
-        </w:rPr>
-        <w:fldChar w:fldCharType="end"/>
-      </w:r>
-      <w:r>
-        <w:rPr>
-          <w:color w:val="FF0000"/>
-        </w:rPr>
-        <w:t xml:space="preserve"> below), </w:t>
-      </w:r>
-      <w:r>
-        <w:rPr>
-          <w:color w:val="FF0000"/>
-        </w:rPr>
-        <w:lastRenderedPageBreak/>
-        <w:t>there was lot higher percentage of true positives and conversely a lower percentage of false negatives/false positives overall.</w:t>
-      </w:r>
-    </w:p>
-    <w:p>
-      <w:pPr>
-        <w:keepNext/>
-      </w:pPr>
-      <w:r>
-        <w:rPr>
-          <w:noProof/>
-          <w:color w:val="FF0000"/>
-        </w:rPr>
         <w:drawing>
-          <wp:inline distT="0" distB="0" distL="0" distR="0" wp14:anchorId="2A7DF82C" wp14:editId="3DA67A3D">
+          <wp:inline distT="0" distB="0" distL="0" distR="0" wp14:anchorId="43EC724E" wp14:editId="60EA0375">
             <wp:extent cx="3049270" cy="1836069"/>
             <wp:effectExtent l="0" t="0" r="0" b="0"/>
             <wp:docPr id="25" name="Picture 25"/>
@@ -3112,6 +3214,8 @@
       <w:pPr>
         <w:pStyle w:val="Caption"/>
       </w:pPr>
+      <w:bookmarkStart w:id="8" w:name="_Ref448337312"/>
+      <w:bookmarkStart w:id="9" w:name="_Ref448337308"/>
       <w:r>
         <w:t xml:space="preserve">Figure </w:t>
       </w:r>
@@ -3123,9 +3227,11 @@
           <w:t>10</w:t>
         </w:r>
       </w:fldSimple>
+      <w:bookmarkEnd w:id="8"/>
       <w:r>
         <w:t>. DBSCAN Clustering for Eps=5</w:t>
       </w:r>
+      <w:bookmarkEnd w:id="9"/>
     </w:p>
     <w:p>
       <w:pPr>
@@ -3136,7 +3242,7 @@
           <w:noProof/>
         </w:rPr>
         <w:drawing>
-          <wp:inline distT="0" distB="0" distL="0" distR="0" wp14:anchorId="6B5BD495" wp14:editId="3CF7399D">
+          <wp:inline distT="0" distB="0" distL="0" distR="0" wp14:anchorId="0C9399A4" wp14:editId="1579DEE7">
             <wp:extent cx="3049270" cy="1832539"/>
             <wp:effectExtent l="0" t="0" r="0" b="0"/>
             <wp:docPr id="26" name="Picture 26"/>
@@ -3189,6 +3295,7 @@
       <w:pPr>
         <w:pStyle w:val="Caption"/>
       </w:pPr>
+      <w:bookmarkStart w:id="10" w:name="_Ref448337380"/>
       <w:r>
         <w:t xml:space="preserve">Figure </w:t>
       </w:r>
@@ -3200,6 +3307,7 @@
           <w:t>11</w:t>
         </w:r>
       </w:fldSimple>
+      <w:bookmarkEnd w:id="10"/>
       <w:r>
         <w:t>.</w:t>
       </w:r>
@@ -3219,7 +3327,7 @@
           <w:noProof/>
         </w:rPr>
         <w:drawing>
-          <wp:inline distT="0" distB="0" distL="0" distR="0" wp14:anchorId="4A8EEBDD" wp14:editId="67FB65CF">
+          <wp:inline distT="0" distB="0" distL="0" distR="0" wp14:anchorId="7F6911D7" wp14:editId="7CDE61B5">
             <wp:extent cx="3049270" cy="1825478"/>
             <wp:effectExtent l="0" t="0" r="0" b="3810"/>
             <wp:docPr id="27" name="Picture 27"/>
@@ -3272,6 +3380,7 @@
       <w:pPr>
         <w:pStyle w:val="Caption"/>
       </w:pPr>
+      <w:bookmarkStart w:id="11" w:name="_Ref448338999"/>
       <w:r>
         <w:t xml:space="preserve">Figure </w:t>
       </w:r>
@@ -3283,6 +3392,7 @@
           <w:t>12</w:t>
         </w:r>
       </w:fldSimple>
+      <w:bookmarkEnd w:id="11"/>
       <w:r>
         <w:t xml:space="preserve">. </w:t>
       </w:r>
@@ -3305,7 +3415,7 @@
           <w:noProof/>
         </w:rPr>
         <w:drawing>
-          <wp:inline distT="0" distB="0" distL="0" distR="0" wp14:anchorId="7B28C525" wp14:editId="66202316">
+          <wp:inline distT="0" distB="0" distL="0" distR="0" wp14:anchorId="7A575FA7" wp14:editId="04FD7019">
             <wp:extent cx="3049270" cy="1832539"/>
             <wp:effectExtent l="0" t="0" r="0" b="0"/>
             <wp:docPr id="28" name="Picture 28"/>
@@ -3358,6 +3468,7 @@
       <w:pPr>
         <w:pStyle w:val="Caption"/>
       </w:pPr>
+      <w:bookmarkStart w:id="12" w:name="_Ref448340749"/>
       <w:r>
         <w:t xml:space="preserve">Figure </w:t>
       </w:r>
@@ -3369,6 +3480,7 @@
           <w:t>13</w:t>
         </w:r>
       </w:fldSimple>
+      <w:bookmarkEnd w:id="12"/>
       <w:r>
         <w:t>. DBSCAN Clustering for Eps=11</w:t>
       </w:r>
@@ -3382,7 +3494,7 @@
           <w:noProof/>
         </w:rPr>
         <w:drawing>
-          <wp:inline distT="0" distB="0" distL="0" distR="0" wp14:anchorId="0EA13FB6" wp14:editId="5B15F4CB">
+          <wp:inline distT="0" distB="0" distL="0" distR="0" wp14:anchorId="09C22E40" wp14:editId="79750571">
             <wp:extent cx="3049270" cy="1832539"/>
             <wp:effectExtent l="0" t="0" r="0" b="0"/>
             <wp:docPr id="29" name="Picture 29"/>
@@ -3435,6 +3547,7 @@
       <w:pPr>
         <w:pStyle w:val="Caption"/>
       </w:pPr>
+      <w:bookmarkStart w:id="13" w:name="_Ref448340757"/>
       <w:r>
         <w:t xml:space="preserve">Figure </w:t>
       </w:r>
@@ -3446,6 +3559,7 @@
           <w:t>14</w:t>
         </w:r>
       </w:fldSimple>
+      <w:bookmarkEnd w:id="13"/>
       <w:r>
         <w:t>. DBSCAN Clustering for Eps=11.5</w:t>
       </w:r>
@@ -3459,7 +3573,7 @@
           <w:noProof/>
         </w:rPr>
         <w:drawing>
-          <wp:inline distT="0" distB="0" distL="0" distR="0" wp14:anchorId="31F05AFD" wp14:editId="6CDF77FF">
+          <wp:inline distT="0" distB="0" distL="0" distR="0" wp14:anchorId="587243AF" wp14:editId="329B7461">
             <wp:extent cx="3049270" cy="1829009"/>
             <wp:effectExtent l="0" t="0" r="0" b="0"/>
             <wp:docPr id="30" name="Picture 30"/>
@@ -3512,6 +3626,7 @@
       <w:pPr>
         <w:pStyle w:val="Caption"/>
       </w:pPr>
+      <w:bookmarkStart w:id="14" w:name="_Ref448339336"/>
       <w:r>
         <w:t xml:space="preserve">Figure </w:t>
       </w:r>
@@ -3523,6 +3638,7 @@
           <w:t>15</w:t>
         </w:r>
       </w:fldSimple>
+      <w:bookmarkEnd w:id="14"/>
       <w:r>
         <w:t>. DBSCAN Clustering for Eps=11.1</w:t>
       </w:r>
@@ -3531,14 +3647,8 @@
       <w:pPr>
         <w:pStyle w:val="Heading1"/>
         <w:spacing w:before="120"/>
-        <w:rPr>
-          <w:color w:val="FF0000"/>
-        </w:rPr>
-      </w:pPr>
-      <w:r>
-        <w:rPr>
-          <w:color w:val="FF0000"/>
-        </w:rPr>
+      </w:pPr>
+      <w:r>
         <w:t>CONCLUSIONS</w:t>
       </w:r>
     </w:p>
@@ -3548,7 +3658,15 @@
         <w:spacing w:before="120"/>
       </w:pPr>
       <w:r>
-        <w:t>Evaluation Metrics</w:t>
+        <w:t>Evaluation Metri</w:t>
+      </w:r>
+      <w:bookmarkStart w:id="15" w:name="_GoBack"/>
+      <w:r>
+        <w:t>c</w:t>
+      </w:r>
+      <w:bookmarkEnd w:id="15"/>
+      <w:r>
+        <w:t>s</w:t>
       </w:r>
     </w:p>
     <w:p>
@@ -3663,7 +3781,13 @@
         <w:t>m</w:t>
       </w:r>
       <w:r>
-        <w:t xml:space="preserve">(i) its dissimilarty to the first cluster it is merged with, divided by the dissimilarity of the merger in the final step of the algorithm. The </w:t>
+        <w:t xml:space="preserve">(i) its </w:t>
+      </w:r>
+      <w:r>
+        <w:t>dissimilarity</w:t>
+      </w:r>
+      <w:r>
+        <w:t xml:space="preserve"> to the first cluster it is merged with, divided by the dissimilarity of the merger in the final step of the algorithm. The </w:t>
       </w:r>
       <w:r>
         <w:t>Average</w:t>
@@ -3687,14 +3811,8 @@
     <w:p>
       <w:pPr>
         <w:pStyle w:val="Heading2"/>
-        <w:rPr>
-          <w:color w:val="FF0000"/>
-        </w:rPr>
-      </w:pPr>
-      <w:r>
-        <w:rPr>
-          <w:color w:val="FF0000"/>
-        </w:rPr>
+      </w:pPr>
+      <w:r>
         <w:t>Partitioning Approaches</w:t>
       </w:r>
     </w:p>
@@ -3799,7 +3917,7 @@
       <w:pPr>
         <w:pStyle w:val="Caption"/>
       </w:pPr>
-      <w:bookmarkStart w:id="9" w:name="_Ref448332916"/>
+      <w:bookmarkStart w:id="16" w:name="_Ref448332916"/>
       <w:r>
         <w:t xml:space="preserve">Figure </w:t>
       </w:r>
@@ -3811,7 +3929,7 @@
           <w:t>16</w:t>
         </w:r>
       </w:fldSimple>
-      <w:bookmarkEnd w:id="9"/>
+      <w:bookmarkEnd w:id="16"/>
       <w:r>
         <w:t xml:space="preserve">. K-Means Silhouette Plot for </w:t>
       </w:r>
@@ -3966,7 +4084,7 @@
           <w:i/>
         </w:rPr>
       </w:pPr>
-      <w:bookmarkStart w:id="10" w:name="_Ref448332934"/>
+      <w:bookmarkStart w:id="17" w:name="_Ref448332934"/>
       <w:r>
         <w:t xml:space="preserve">Figure </w:t>
       </w:r>
@@ -3978,7 +4096,7 @@
           <w:t>17</w:t>
         </w:r>
       </w:fldSimple>
-      <w:bookmarkEnd w:id="10"/>
+      <w:bookmarkEnd w:id="17"/>
       <w:r>
         <w:t xml:space="preserve">. K-Means Silhouette Plot for </w:t>
       </w:r>
@@ -3987,6 +4105,119 @@
           <w:i/>
         </w:rPr>
         <w:t>k=10</w:t>
+      </w:r>
+    </w:p>
+    <w:p>
+      <w:pPr>
+        <w:rPr>
+          <w:lang w:eastAsia="en-AU"/>
+        </w:rPr>
+      </w:pPr>
+      <w:r>
+        <w:rPr>
+          <w:lang w:eastAsia="en-AU"/>
+        </w:rPr>
+        <w:t xml:space="preserve">Statistics for the both </w:t>
+      </w:r>
+      <w:r>
+        <w:rPr>
+          <w:i/>
+          <w:lang w:eastAsia="en-AU"/>
+        </w:rPr>
+        <w:t xml:space="preserve">k </w:t>
+      </w:r>
+      <w:r>
+        <w:rPr>
+          <w:lang w:eastAsia="en-AU"/>
+        </w:rPr>
+        <w:t xml:space="preserve">values </w:t>
+      </w:r>
+      <w:r>
+        <w:rPr>
+          <w:lang w:eastAsia="en-AU"/>
+        </w:rPr>
+        <w:t xml:space="preserve">used </w:t>
+      </w:r>
+      <w:r>
+        <w:rPr>
+          <w:lang w:eastAsia="en-AU"/>
+        </w:rPr>
+        <w:t>in the k-means approach show similar average between and within value</w:t>
+      </w:r>
+      <w:r>
+        <w:rPr>
+          <w:lang w:eastAsia="en-AU"/>
+        </w:rPr>
+        <w:t>s</w:t>
+      </w:r>
+      <w:r>
+        <w:rPr>
+          <w:lang w:eastAsia="en-AU"/>
+        </w:rPr>
+        <w:t xml:space="preserve"> (see </w:t>
+      </w:r>
+      <w:r>
+        <w:rPr>
+          <w:lang w:eastAsia="en-AU"/>
+        </w:rPr>
+        <w:fldChar w:fldCharType="begin"/>
+      </w:r>
+      <w:r>
+        <w:rPr>
+          <w:lang w:eastAsia="en-AU"/>
+        </w:rPr>
+        <w:instrText xml:space="preserve"> REF _Ref448343732 \h </w:instrText>
+      </w:r>
+      <w:r>
+        <w:rPr>
+          <w:lang w:eastAsia="en-AU"/>
+        </w:rPr>
+      </w:r>
+      <w:r>
+        <w:rPr>
+          <w:lang w:eastAsia="en-AU"/>
+        </w:rPr>
+        <w:fldChar w:fldCharType="separate"/>
+      </w:r>
+      <w:r>
+        <w:t xml:space="preserve">Figure </w:t>
+      </w:r>
+      <w:r>
+        <w:rPr>
+          <w:noProof/>
+        </w:rPr>
+        <w:t>18</w:t>
+      </w:r>
+      <w:r>
+        <w:rPr>
+          <w:lang w:eastAsia="en-AU"/>
+        </w:rPr>
+        <w:fldChar w:fldCharType="end"/>
+      </w:r>
+      <w:r>
+        <w:rPr>
+          <w:lang w:eastAsia="en-AU"/>
+        </w:rPr>
+        <w:t>).</w:t>
+      </w:r>
+      <w:r>
+        <w:rPr>
+          <w:lang w:eastAsia="en-AU"/>
+        </w:rPr>
+        <w:t xml:space="preserve"> A </w:t>
+      </w:r>
+      <w:r>
+        <w:rPr>
+          <w:i/>
+          <w:lang w:eastAsia="en-AU"/>
+        </w:rPr>
+        <w:t>k</w:t>
+      </w:r>
+      <w:r>
+        <w:rPr>
+          <w:lang w:eastAsia="en-AU"/>
+        </w:rPr>
+        <w:t xml:space="preserve"> value of 8 had slightly higher results for both average between as well as average within values.</w:t>
       </w:r>
     </w:p>
     <w:p>
@@ -3999,7 +4230,7 @@
           <w:noProof/>
         </w:rPr>
         <w:drawing>
-          <wp:inline distT="0" distB="0" distL="0" distR="0" wp14:anchorId="1384A06A" wp14:editId="620ACB43">
+          <wp:inline distT="0" distB="0" distL="0" distR="0" wp14:anchorId="52DBF6A7" wp14:editId="5B923F68">
             <wp:extent cx="1822544" cy="990651"/>
             <wp:effectExtent l="0" t="0" r="6350" b="0"/>
             <wp:docPr id="33" name="Picture 33"/>
@@ -4045,6 +4276,7 @@
       <w:pPr>
         <w:pStyle w:val="Caption"/>
       </w:pPr>
+      <w:bookmarkStart w:id="18" w:name="_Ref448343732"/>
       <w:r>
         <w:t xml:space="preserve">Figure </w:t>
       </w:r>
@@ -4056,6 +4288,7 @@
           <w:t>18</w:t>
         </w:r>
       </w:fldSimple>
+      <w:bookmarkEnd w:id="18"/>
       <w:r>
         <w:t>. K-Means Statistics</w:t>
       </w:r>
@@ -4091,7 +4324,19 @@
         <w:rPr>
           <w:lang w:eastAsia="en-AU"/>
         </w:rPr>
-        <w:t xml:space="preserve">=8 for the k-medoids partitioning approach gave the best average silhoutette width for the k-medoids method, but still slightly lower than the k-means for </w:t>
+        <w:t xml:space="preserve">=8 for the k-medoids partitioning approach gave the best average </w:t>
+      </w:r>
+      <w:r>
+        <w:rPr>
+          <w:lang w:eastAsia="en-AU"/>
+        </w:rPr>
+        <w:t>silhouette</w:t>
+      </w:r>
+      <w:r>
+        <w:rPr>
+          <w:lang w:eastAsia="en-AU"/>
+        </w:rPr>
+        <w:t xml:space="preserve"> width for the k-medoids method, but still slightly lower than the k-means for </w:t>
       </w:r>
       <w:r>
         <w:rPr>
@@ -4217,7 +4462,7 @@
       <w:pPr>
         <w:pStyle w:val="Caption"/>
       </w:pPr>
-      <w:bookmarkStart w:id="11" w:name="_Ref448332956"/>
+      <w:bookmarkStart w:id="19" w:name="_Ref448332956"/>
       <w:r>
         <w:t xml:space="preserve">Figure </w:t>
       </w:r>
@@ -4229,7 +4474,7 @@
           <w:t>19</w:t>
         </w:r>
       </w:fldSimple>
-      <w:bookmarkEnd w:id="11"/>
+      <w:bookmarkEnd w:id="19"/>
       <w:r>
         <w:t xml:space="preserve">. K-Medoids Silhouette Plot for </w:t>
       </w:r>
@@ -4381,7 +4626,7 @@
       <w:pPr>
         <w:pStyle w:val="Caption"/>
       </w:pPr>
-      <w:bookmarkStart w:id="12" w:name="_Ref448332973"/>
+      <w:bookmarkStart w:id="20" w:name="_Ref448332973"/>
       <w:r>
         <w:t xml:space="preserve">Figure </w:t>
       </w:r>
@@ -4393,7 +4638,7 @@
           <w:t>20</w:t>
         </w:r>
       </w:fldSimple>
-      <w:bookmarkEnd w:id="12"/>
+      <w:bookmarkEnd w:id="20"/>
       <w:r>
         <w:t xml:space="preserve">. K-Medoids Silhouette Plot for </w:t>
       </w:r>
@@ -4405,6 +4650,162 @@
       </w:r>
       <w:r>
         <w:t>=10</w:t>
+      </w:r>
+    </w:p>
+    <w:p>
+      <w:pPr>
+        <w:rPr>
+          <w:lang w:eastAsia="en-AU"/>
+        </w:rPr>
+      </w:pPr>
+      <w:r>
+        <w:rPr>
+          <w:lang w:eastAsia="en-AU"/>
+        </w:rPr>
+        <w:t xml:space="preserve">Statistics for the both </w:t>
+      </w:r>
+      <w:r>
+        <w:rPr>
+          <w:i/>
+          <w:lang w:eastAsia="en-AU"/>
+        </w:rPr>
+        <w:t xml:space="preserve">k </w:t>
+      </w:r>
+      <w:r>
+        <w:rPr>
+          <w:lang w:eastAsia="en-AU"/>
+        </w:rPr>
+        <w:t xml:space="preserve">values </w:t>
+      </w:r>
+      <w:r>
+        <w:rPr>
+          <w:lang w:eastAsia="en-AU"/>
+        </w:rPr>
+        <w:t xml:space="preserve">used </w:t>
+      </w:r>
+      <w:r>
+        <w:rPr>
+          <w:lang w:eastAsia="en-AU"/>
+        </w:rPr>
+        <w:t>in the k-me</w:t>
+      </w:r>
+      <w:r>
+        <w:rPr>
+          <w:lang w:eastAsia="en-AU"/>
+        </w:rPr>
+        <w:t>doid</w:t>
+      </w:r>
+      <w:r>
+        <w:rPr>
+          <w:lang w:eastAsia="en-AU"/>
+        </w:rPr>
+        <w:t>s approach show similar average between and within value</w:t>
+      </w:r>
+      <w:r>
+        <w:rPr>
+          <w:lang w:eastAsia="en-AU"/>
+        </w:rPr>
+        <w:t>s</w:t>
+      </w:r>
+      <w:r>
+        <w:rPr>
+          <w:lang w:eastAsia="en-AU"/>
+        </w:rPr>
+        <w:t xml:space="preserve"> (see</w:t>
+      </w:r>
+      <w:r>
+        <w:rPr>
+          <w:lang w:eastAsia="en-AU"/>
+        </w:rPr>
+        <w:t xml:space="preserve"> </w:t>
+      </w:r>
+      <w:r>
+        <w:rPr>
+          <w:lang w:eastAsia="en-AU"/>
+        </w:rPr>
+        <w:fldChar w:fldCharType="begin"/>
+      </w:r>
+      <w:r>
+        <w:rPr>
+          <w:lang w:eastAsia="en-AU"/>
+        </w:rPr>
+        <w:instrText xml:space="preserve"> REF _Ref448344212 \h </w:instrText>
+      </w:r>
+      <w:r>
+        <w:rPr>
+          <w:lang w:eastAsia="en-AU"/>
+        </w:rPr>
+      </w:r>
+      <w:r>
+        <w:rPr>
+          <w:lang w:eastAsia="en-AU"/>
+        </w:rPr>
+        <w:fldChar w:fldCharType="separate"/>
+      </w:r>
+      <w:r>
+        <w:t xml:space="preserve">Figure </w:t>
+      </w:r>
+      <w:r>
+        <w:rPr>
+          <w:noProof/>
+        </w:rPr>
+        <w:t>21</w:t>
+      </w:r>
+      <w:r>
+        <w:rPr>
+          <w:lang w:eastAsia="en-AU"/>
+        </w:rPr>
+        <w:fldChar w:fldCharType="end"/>
+      </w:r>
+      <w:r>
+        <w:rPr>
+          <w:lang w:eastAsia="en-AU"/>
+        </w:rPr>
+        <w:t>).</w:t>
+      </w:r>
+      <w:r>
+        <w:rPr>
+          <w:lang w:eastAsia="en-AU"/>
+        </w:rPr>
+        <w:t xml:space="preserve"> A </w:t>
+      </w:r>
+      <w:r>
+        <w:rPr>
+          <w:i/>
+          <w:lang w:eastAsia="en-AU"/>
+        </w:rPr>
+        <w:t>k</w:t>
+      </w:r>
+      <w:r>
+        <w:rPr>
+          <w:lang w:eastAsia="en-AU"/>
+        </w:rPr>
+        <w:t xml:space="preserve"> value of 8 had slightly higher results for both average between as well as average within values</w:t>
+      </w:r>
+      <w:r>
+        <w:rPr>
+          <w:lang w:eastAsia="en-AU"/>
+        </w:rPr>
+        <w:t xml:space="preserve">, with more difference between the values for each </w:t>
+      </w:r>
+      <w:r>
+        <w:rPr>
+          <w:i/>
+          <w:lang w:eastAsia="en-AU"/>
+        </w:rPr>
+        <w:t>k</w:t>
+      </w:r>
+      <w:r>
+        <w:rPr>
+          <w:lang w:eastAsia="en-AU"/>
+        </w:rPr>
+        <w:t xml:space="preserve"> value than using the k-means approach</w:t>
+      </w:r>
+      <w:r>
+        <w:rPr>
+          <w:lang w:eastAsia="en-AU"/>
+        </w:rPr>
+        <w:t>.</w:t>
       </w:r>
     </w:p>
     <w:p>
@@ -4416,8 +4817,9 @@
         <w:rPr>
           <w:noProof/>
         </w:rPr>
+        <w:lastRenderedPageBreak/>
         <w:drawing>
-          <wp:inline distT="0" distB="0" distL="0" distR="0" wp14:anchorId="48D2021E" wp14:editId="3BA80B8C">
+          <wp:inline distT="0" distB="0" distL="0" distR="0" wp14:anchorId="7E66793D" wp14:editId="3C460F9F">
             <wp:extent cx="1917799" cy="990651"/>
             <wp:effectExtent l="0" t="0" r="6350" b="0"/>
             <wp:docPr id="34" name="Picture 34"/>
@@ -4463,6 +4865,7 @@
       <w:pPr>
         <w:pStyle w:val="Caption"/>
       </w:pPr>
+      <w:bookmarkStart w:id="21" w:name="_Ref448344212"/>
       <w:r>
         <w:t xml:space="preserve">Figure </w:t>
       </w:r>
@@ -4474,6 +4877,7 @@
           <w:t>21</w:t>
         </w:r>
       </w:fldSimple>
+      <w:bookmarkEnd w:id="21"/>
       <w:r>
         <w:t>. K-Medoids Statistics</w:t>
       </w:r>
@@ -4481,15 +4885,8 @@
     <w:p>
       <w:pPr>
         <w:pStyle w:val="Heading2"/>
-        <w:rPr>
-          <w:color w:val="FF0000"/>
-        </w:rPr>
-      </w:pPr>
-      <w:r>
-        <w:rPr>
-          <w:color w:val="FF0000"/>
-        </w:rPr>
-        <w:lastRenderedPageBreak/>
+      </w:pPr>
+      <w:r>
         <w:t>Hierarchical Approach</w:t>
       </w:r>
     </w:p>
@@ -4503,11 +4900,44 @@
     </w:p>
     <w:p>
       <w:r>
+        <w:t xml:space="preserve">For single linkage, the agglomerative coefficient (AC) was used to measure how well the clustering portrays the original data structure. Values over 0.75 are generally considered to be good, so with a 0.87 (see </w:t>
+      </w:r>
+      <w:r>
+        <w:fldChar w:fldCharType="begin"/>
+      </w:r>
+      <w:r>
+        <w:instrText xml:space="preserve"> REF _Ref448342711 \h </w:instrText>
+      </w:r>
+      <w:r>
+        <w:fldChar w:fldCharType="separate"/>
+      </w:r>
+      <w:r>
+        <w:t xml:space="preserve">Figure </w:t>
+      </w:r>
+      <w:r>
         <w:rPr>
           <w:noProof/>
         </w:rPr>
+        <w:t>22</w:t>
+      </w:r>
+      <w:r>
+        <w:fldChar w:fldCharType="end"/>
+      </w:r>
+      <w:r>
+        <w:t>), this approached worked well with this dataset.</w:t>
+      </w:r>
+    </w:p>
+    <w:p>
+      <w:pPr>
+        <w:keepNext/>
+        <w:jc w:val="center"/>
+      </w:pPr>
+      <w:r>
+        <w:rPr>
+          <w:noProof/>
+        </w:rPr>
         <w:drawing>
-          <wp:inline distT="0" distB="0" distL="0" distR="0">
+          <wp:inline distT="0" distB="0" distL="0" distR="0" wp14:anchorId="4FDE291B" wp14:editId="18DBDF8E">
             <wp:extent cx="895396" cy="254013"/>
             <wp:effectExtent l="0" t="0" r="0" b="0"/>
             <wp:docPr id="31" name="Picture 31"/>
@@ -4551,6 +4981,27 @@
     </w:p>
     <w:p>
       <w:pPr>
+        <w:pStyle w:val="Caption"/>
+      </w:pPr>
+      <w:bookmarkStart w:id="22" w:name="_Ref448342711"/>
+      <w:r>
+        <w:t xml:space="preserve">Figure </w:t>
+      </w:r>
+      <w:fldSimple w:instr=" SEQ Figure \* ARABIC ">
+        <w:r>
+          <w:rPr>
+            <w:noProof/>
+          </w:rPr>
+          <w:t>22</w:t>
+        </w:r>
+      </w:fldSimple>
+      <w:bookmarkEnd w:id="22"/>
+      <w:r>
+        <w:t>. Agglomerative Coefficient for Single Linkage</w:t>
+      </w:r>
+    </w:p>
+    <w:p>
+      <w:pPr>
         <w:pStyle w:val="Heading3"/>
       </w:pPr>
       <w:r>
@@ -4559,11 +5010,89 @@
     </w:p>
     <w:p>
       <w:r>
+        <w:t xml:space="preserve">For </w:t>
+      </w:r>
+      <w:r>
+        <w:t>complete linkage,</w:t>
+      </w:r>
+      <w:r>
+        <w:t xml:space="preserve"> the </w:t>
+      </w:r>
+      <w:r>
+        <w:t xml:space="preserve">AC again </w:t>
+      </w:r>
+      <w:r>
+        <w:t xml:space="preserve">was used to measure how well the clustering portrays the original data structure. </w:t>
+      </w:r>
+      <w:r>
+        <w:t>As stated previously, v</w:t>
+      </w:r>
+      <w:r>
+        <w:t xml:space="preserve">alues over 0.75 are </w:t>
+      </w:r>
+      <w:r>
+        <w:t xml:space="preserve">considered </w:t>
+      </w:r>
+      <w:r>
+        <w:t>good</w:t>
+      </w:r>
+      <w:r>
+        <w:t xml:space="preserve"> and the results on this dataset were ~0.98</w:t>
+      </w:r>
+      <w:r>
+        <w:t xml:space="preserve"> (see</w:t>
+      </w:r>
+      <w:r>
+        <w:t xml:space="preserve"> </w:t>
+      </w:r>
+      <w:r>
+        <w:fldChar w:fldCharType="begin"/>
+      </w:r>
+      <w:r>
+        <w:instrText xml:space="preserve"> REF _Ref448342950 \h </w:instrText>
+      </w:r>
+      <w:r>
+        <w:fldChar w:fldCharType="separate"/>
+      </w:r>
+      <w:r>
+        <w:t xml:space="preserve">Figure </w:t>
+      </w:r>
+      <w:r>
         <w:rPr>
           <w:noProof/>
         </w:rPr>
+        <w:t>23</w:t>
+      </w:r>
+      <w:r>
+        <w:fldChar w:fldCharType="end"/>
+      </w:r>
+      <w:r>
+        <w:t>)</w:t>
+      </w:r>
+      <w:r>
+        <w:t>. This approac</w:t>
+      </w:r>
+      <w:r>
+        <w:t xml:space="preserve">hed worked </w:t>
+      </w:r>
+      <w:r>
+        <w:t xml:space="preserve">even better than the single linkage </w:t>
+      </w:r>
+      <w:r>
+        <w:t>with this dataset.</w:t>
+      </w:r>
+    </w:p>
+    <w:p>
+      <w:pPr>
+        <w:keepNext/>
+        <w:jc w:val="center"/>
+      </w:pPr>
+      <w:r>
+        <w:rPr>
+          <w:noProof/>
+        </w:rPr>
         <w:drawing>
-          <wp:inline distT="0" distB="0" distL="0" distR="0">
+          <wp:inline distT="0" distB="0" distL="0" distR="0" wp14:anchorId="76778172" wp14:editId="61ADEF2B">
             <wp:extent cx="933498" cy="273064"/>
             <wp:effectExtent l="0" t="0" r="0" b="0"/>
             <wp:docPr id="32" name="Picture 32"/>
@@ -4607,15 +5136,30 @@
     </w:p>
     <w:p>
       <w:pPr>
+        <w:pStyle w:val="Caption"/>
+      </w:pPr>
+      <w:bookmarkStart w:id="23" w:name="_Ref448342950"/>
+      <w:r>
+        <w:t xml:space="preserve">Figure </w:t>
+      </w:r>
+      <w:fldSimple w:instr=" SEQ Figure \* ARABIC ">
+        <w:r>
+          <w:rPr>
+            <w:noProof/>
+          </w:rPr>
+          <w:t>23</w:t>
+        </w:r>
+      </w:fldSimple>
+      <w:bookmarkEnd w:id="23"/>
+      <w:r>
+        <w:t>. Agglomerative Coefficient for Complete Linkage</w:t>
+      </w:r>
+    </w:p>
+    <w:p>
+      <w:pPr>
         <w:pStyle w:val="Heading2"/>
-        <w:rPr>
-          <w:color w:val="FF0000"/>
-        </w:rPr>
-      </w:pPr>
-      <w:r>
-        <w:rPr>
-          <w:color w:val="FF0000"/>
-        </w:rPr>
+      </w:pPr>
+      <w:r>
         <w:t>Density-based Approach</w:t>
       </w:r>
     </w:p>
@@ -4627,6 +5171,75 @@
         <w:t>DBSCAN</w:t>
       </w:r>
     </w:p>
+    <w:p>
+      <w:pPr>
+        <w:rPr>
+          <w:lang w:eastAsia="en-AU"/>
+        </w:rPr>
+      </w:pPr>
+      <w:r>
+        <w:rPr>
+          <w:lang w:eastAsia="en-AU"/>
+        </w:rPr>
+        <w:t xml:space="preserve">The silhouette plot for DBSCAN with Eps of 11.1 shows even with this value there were still a few outliers. Also, the average silhouette width is lower than either of the </w:t>
+      </w:r>
+      <w:r>
+        <w:rPr>
+          <w:i/>
+          <w:lang w:eastAsia="en-AU"/>
+        </w:rPr>
+        <w:t>k</w:t>
+      </w:r>
+      <w:r>
+        <w:rPr>
+          <w:lang w:eastAsia="en-AU"/>
+        </w:rPr>
+        <w:t xml:space="preserve"> values used in both the k-means and k-medoids approaches.</w:t>
+      </w:r>
+      <w:r>
+        <w:rPr>
+          <w:lang w:eastAsia="en-AU"/>
+        </w:rPr>
+        <w:t xml:space="preserve"> So</w:t>
+      </w:r>
+      <w:r>
+        <w:rPr>
+          <w:lang w:eastAsia="en-AU"/>
+        </w:rPr>
+        <w:t xml:space="preserve"> for this dataset</w:t>
+      </w:r>
+      <w:r>
+        <w:rPr>
+          <w:lang w:eastAsia="en-AU"/>
+        </w:rPr>
+        <w:t>, the</w:t>
+      </w:r>
+      <w:r>
+        <w:rPr>
+          <w:lang w:eastAsia="en-AU"/>
+        </w:rPr>
+        <w:t xml:space="preserve"> </w:t>
+      </w:r>
+      <w:r>
+        <w:rPr>
+          <w:lang w:eastAsia="en-AU"/>
+        </w:rPr>
+        <w:t>density-based approach did not do as well as the either of the partitioning approaches</w:t>
+      </w:r>
+      <w:r>
+        <w:rPr>
+          <w:lang w:eastAsia="en-AU"/>
+        </w:rPr>
+        <w:t>.</w:t>
+      </w:r>
+      <w:r>
+        <w:rPr>
+          <w:lang w:eastAsia="en-AU"/>
+        </w:rPr>
+        <w:t xml:space="preserve"> This may be the case because the clusters determined by the partitioning approaches are larger to encompass all the data, but less not very dense especially at the edges. This would lead to the nodes near the edges not being included by DBSCAN and therefore there would be more outliers in the resulting DBSCAN clustering.</w:t>
+      </w:r>
+    </w:p>
+    <w:p/>
     <w:p>
       <w:pPr>
         <w:keepNext/>
@@ -4698,22 +5311,18 @@
         <w:rPr>
           <w:noProof/>
         </w:rPr>
-        <w:t>22</w:t>
-      </w:r>
-      <w:r>
+        <w:t>24</w:t>
+      </w:r>
+      <w:r>
+        <w:rPr>
+          <w:noProof/>
+        </w:rPr>
         <w:fldChar w:fldCharType="end"/>
       </w:r>
       <w:r>
-        <w:t xml:space="preserve">. DBSCAN Silhouette Plot </w:t>
-      </w:r>
-      <w:r>
-        <w:t>of</w:t>
-      </w:r>
-      <w:r>
-        <w:t xml:space="preserve"> Eps=11.1</w:t>
-      </w:r>
-    </w:p>
-    <w:p/>
+        <w:t>. DBSCAN Silhouette Plot of Eps=11.1</w:t>
+      </w:r>
+    </w:p>
     <w:p>
       <w:pPr>
         <w:pStyle w:val="Heading1"/>
@@ -6434,7 +7043,7 @@
 </file>
 
 <file path=customXml/itemProps1.xml><?xml version="1.0" encoding="utf-8"?>
-<ds:datastoreItem xmlns:ds="http://schemas.openxmlformats.org/officeDocument/2006/customXml" ds:itemID="{8B80ED65-036E-4719-8345-7512D222E20F}">
+<ds:datastoreItem xmlns:ds="http://schemas.openxmlformats.org/officeDocument/2006/customXml" ds:itemID="{040D8F45-22A1-4490-BF3C-02601F2732FA}">
   <ds:schemaRefs>
     <ds:schemaRef ds:uri="http://schemas.openxmlformats.org/officeDocument/2006/bibliography"/>
   </ds:schemaRefs>

</xml_diff>

<commit_message>
Pdf version of Assignment 3 w/final updates
</commit_message>
<xml_diff>
--- a/Assignments/Assignment 3/COSC 757 Data Mining Assignment 3 - MJS.docx
+++ b/Assignments/Assignment 3/COSC 757 Data Mining Assignment 3 - MJS.docx
@@ -353,7 +353,10 @@
         <w:t xml:space="preserve"> instances </w:t>
       </w:r>
       <w:r>
-        <w:t>with no missing values and contains 5</w:t>
+        <w:t xml:space="preserve">with no missing values and contains </w:t>
+      </w:r>
+      <w:r>
+        <w:t>5</w:t>
       </w:r>
       <w:r>
         <w:t xml:space="preserve"> attributes: </w:t>
@@ -1190,7 +1193,13 @@
         <w:ind w:firstLine="0"/>
       </w:pPr>
       <w:r>
-        <w:t xml:space="preserve">The hierarchical approach is not without its weaknesses. In creating the hierarchy a previous step can never be undone. The approach also has a time complexity of </w:t>
+        <w:t xml:space="preserve">The hierarchical approach is not without its weaknesses. In creating the </w:t>
+      </w:r>
+      <w:r>
+        <w:t>hierarchy,</w:t>
+      </w:r>
+      <w:r>
+        <w:t xml:space="preserve"> a previous step can never be undone. The approach also has a time complexity of </w:t>
       </w:r>
       <w:r>
         <w:rPr>
@@ -1257,7 +1266,10 @@
         <w:ind w:firstLine="0"/>
       </w:pPr>
       <w:r>
-        <w:t>Single linkages uses the smallest distance between an element in one cluster and an element in another:</w:t>
+        <w:t>Single linkage clustering</w:t>
+      </w:r>
+      <w:r>
+        <w:t xml:space="preserve"> uses the smallest distance between an element in one cluster and an element in another:</w:t>
       </w:r>
     </w:p>
     <w:p>
@@ -1447,7 +1459,10 @@
         <w:ind w:firstLine="0"/>
       </w:pPr>
       <w:r>
-        <w:t>Conplete linkages uses the largest distance between an element in one cluster and an element in another:</w:t>
+        <w:t xml:space="preserve">Complete linkage clustering </w:t>
+      </w:r>
+      <w:r>
+        <w:t>uses the largest distance between an element in one cluster and an element in another:</w:t>
       </w:r>
     </w:p>
     <w:p>
@@ -2751,7 +2766,13 @@
         <w:t>on the data</w:t>
       </w:r>
       <w:r>
-        <w:t xml:space="preserve"> did not take very many steps per data point. The dendrogram of the resulting clustering shows the max was barely over 15 and most of the data points were clustered in under 5 steps</w:t>
+        <w:t xml:space="preserve"> did not take very many steps per data point. The dendrogram of the resulting clustering shows the max was barely over 15 </w:t>
+      </w:r>
+      <w:r>
+        <w:t xml:space="preserve">steps </w:t>
+      </w:r>
+      <w:r>
+        <w:t>and most of the data points were clustered in under 5 steps</w:t>
       </w:r>
       <w:r>
         <w:t>.</w:t>
@@ -2968,6 +2989,21 @@
         <w:instrText xml:space="preserve"> REF _Ref448337308 \h </w:instrText>
       </w:r>
       <w:r>
+        <w:fldChar w:fldCharType="separate"/>
+      </w:r>
+      <w:r>
+        <w:t xml:space="preserve">Figure </w:t>
+      </w:r>
+      <w:r>
+        <w:rPr>
+          <w:noProof/>
+        </w:rPr>
+        <w:t>10</w:t>
+      </w:r>
+      <w:r>
+        <w:t>. DBSCAN Clustering for Eps=5</w:t>
+      </w:r>
+      <w:r>
         <w:fldChar w:fldCharType="end"/>
       </w:r>
       <w:r>
@@ -3410,6 +3446,7 @@
       <w:pPr>
         <w:keepNext/>
       </w:pPr>
+      <w:bookmarkStart w:id="12" w:name="_GoBack"/>
       <w:r>
         <w:rPr>
           <w:noProof/>
@@ -3463,12 +3500,13 @@
           </wp:inline>
         </w:drawing>
       </w:r>
+      <w:bookmarkEnd w:id="12"/>
     </w:p>
     <w:p>
       <w:pPr>
         <w:pStyle w:val="Caption"/>
       </w:pPr>
-      <w:bookmarkStart w:id="12" w:name="_Ref448340749"/>
+      <w:bookmarkStart w:id="13" w:name="_Ref448340749"/>
       <w:r>
         <w:t xml:space="preserve">Figure </w:t>
       </w:r>
@@ -3480,7 +3518,7 @@
           <w:t>13</w:t>
         </w:r>
       </w:fldSimple>
-      <w:bookmarkEnd w:id="12"/>
+      <w:bookmarkEnd w:id="13"/>
       <w:r>
         <w:t>. DBSCAN Clustering for Eps=11</w:t>
       </w:r>
@@ -3547,7 +3585,7 @@
       <w:pPr>
         <w:pStyle w:val="Caption"/>
       </w:pPr>
-      <w:bookmarkStart w:id="13" w:name="_Ref448340757"/>
+      <w:bookmarkStart w:id="14" w:name="_Ref448340757"/>
       <w:r>
         <w:t xml:space="preserve">Figure </w:t>
       </w:r>
@@ -3559,7 +3597,7 @@
           <w:t>14</w:t>
         </w:r>
       </w:fldSimple>
-      <w:bookmarkEnd w:id="13"/>
+      <w:bookmarkEnd w:id="14"/>
       <w:r>
         <w:t>. DBSCAN Clustering for Eps=11.5</w:t>
       </w:r>
@@ -3626,7 +3664,7 @@
       <w:pPr>
         <w:pStyle w:val="Caption"/>
       </w:pPr>
-      <w:bookmarkStart w:id="14" w:name="_Ref448339336"/>
+      <w:bookmarkStart w:id="15" w:name="_Ref448339336"/>
       <w:r>
         <w:t xml:space="preserve">Figure </w:t>
       </w:r>
@@ -3638,7 +3676,7 @@
           <w:t>15</w:t>
         </w:r>
       </w:fldSimple>
-      <w:bookmarkEnd w:id="14"/>
+      <w:bookmarkEnd w:id="15"/>
       <w:r>
         <w:t>. DBSCAN Clustering for Eps=11.1</w:t>
       </w:r>
@@ -3658,15 +3696,7 @@
         <w:spacing w:before="120"/>
       </w:pPr>
       <w:r>
-        <w:t>Evaluation Metri</w:t>
-      </w:r>
-      <w:bookmarkStart w:id="15" w:name="_GoBack"/>
-      <w:r>
-        <w:t>c</w:t>
-      </w:r>
-      <w:bookmarkEnd w:id="15"/>
-      <w:r>
-        <w:t>s</w:t>
+        <w:t>Evaluation Metrics</w:t>
       </w:r>
     </w:p>
     <w:p>
@@ -3761,7 +3791,13 @@
     </w:p>
     <w:p>
       <w:r>
-        <w:t>The Agglomerative Coefficient (AC) is computed by the AGNES clustering method. It measures the clustering structure of the data set and can be defined as</w:t>
+        <w:t xml:space="preserve">The Agglomerative Coefficient (AC) is computed by the AGNES clustering method. </w:t>
+      </w:r>
+      <w:r>
+        <w:t>The AC</w:t>
+      </w:r>
+      <w:r>
+        <w:t xml:space="preserve"> measures the clustering structure of the data set and can be defined as</w:t>
       </w:r>
       <w:r>
         <w:t xml:space="preserve"> follows:</w:t>
@@ -4780,13 +4816,7 @@
         <w:rPr>
           <w:lang w:eastAsia="en-AU"/>
         </w:rPr>
-        <w:t xml:space="preserve"> value of 8 had slightly higher results for both average between as well as average within values</w:t>
-      </w:r>
-      <w:r>
-        <w:rPr>
-          <w:lang w:eastAsia="en-AU"/>
-        </w:rPr>
-        <w:t xml:space="preserve">, with more difference between the values for each </w:t>
+        <w:t xml:space="preserve"> value of 8 had slightly higher results for both average between as well as average within values, with more difference between the values for each </w:t>
       </w:r>
       <w:r>
         <w:rPr>
@@ -4799,13 +4829,7 @@
         <w:rPr>
           <w:lang w:eastAsia="en-AU"/>
         </w:rPr>
-        <w:t xml:space="preserve"> value than using the k-means approach</w:t>
-      </w:r>
-      <w:r>
-        <w:rPr>
-          <w:lang w:eastAsia="en-AU"/>
-        </w:rPr>
-        <w:t>.</w:t>
+        <w:t xml:space="preserve"> value than using the k-means approach.</w:t>
       </w:r>
     </w:p>
     <w:p>
@@ -5010,40 +5034,7 @@
     </w:p>
     <w:p>
       <w:r>
-        <w:t xml:space="preserve">For </w:t>
-      </w:r>
-      <w:r>
-        <w:t>complete linkage,</w:t>
-      </w:r>
-      <w:r>
-        <w:t xml:space="preserve"> the </w:t>
-      </w:r>
-      <w:r>
-        <w:t xml:space="preserve">AC again </w:t>
-      </w:r>
-      <w:r>
-        <w:t xml:space="preserve">was used to measure how well the clustering portrays the original data structure. </w:t>
-      </w:r>
-      <w:r>
-        <w:t>As stated previously, v</w:t>
-      </w:r>
-      <w:r>
-        <w:t xml:space="preserve">alues over 0.75 are </w:t>
-      </w:r>
-      <w:r>
-        <w:t xml:space="preserve">considered </w:t>
-      </w:r>
-      <w:r>
-        <w:t>good</w:t>
-      </w:r>
-      <w:r>
-        <w:t xml:space="preserve"> and the results on this dataset were ~0.98</w:t>
-      </w:r>
-      <w:r>
-        <w:t xml:space="preserve"> (see</w:t>
-      </w:r>
-      <w:r>
-        <w:t xml:space="preserve"> </w:t>
+        <w:t xml:space="preserve">For complete linkage, the AC again was used to measure how well the clustering portrays the original data structure. As stated previously, values over 0.75 are considered good and the results on this dataset were ~0.98 (see </w:t>
       </w:r>
       <w:r>
         <w:fldChar w:fldCharType="begin"/>
@@ -5067,19 +5058,7 @@
         <w:fldChar w:fldCharType="end"/>
       </w:r>
       <w:r>
-        <w:t>)</w:t>
-      </w:r>
-      <w:r>
-        <w:t>. This approac</w:t>
-      </w:r>
-      <w:r>
-        <w:t xml:space="preserve">hed worked </w:t>
-      </w:r>
-      <w:r>
-        <w:t xml:space="preserve">even better than the single linkage </w:t>
-      </w:r>
-      <w:r>
-        <w:t>with this dataset.</w:t>
+        <w:t>). This approached worked even better than the single linkage with this dataset.</w:t>
       </w:r>
     </w:p>
     <w:p>
@@ -5181,7 +5160,19 @@
         <w:rPr>
           <w:lang w:eastAsia="en-AU"/>
         </w:rPr>
-        <w:t xml:space="preserve">The silhouette plot for DBSCAN with Eps of 11.1 shows even with this value there were still a few outliers. Also, the average silhouette width is lower than either of the </w:t>
+        <w:t xml:space="preserve">The silhouette plot for DBSCAN with Eps of 11.1 shows even with this value there were still a few outliers. </w:t>
+      </w:r>
+      <w:r>
+        <w:rPr>
+          <w:lang w:eastAsia="en-AU"/>
+        </w:rPr>
+        <w:t>In addition</w:t>
+      </w:r>
+      <w:r>
+        <w:rPr>
+          <w:lang w:eastAsia="en-AU"/>
+        </w:rPr>
+        <w:t xml:space="preserve">, the average silhouette width is lower than either of the </w:t>
       </w:r>
       <w:r>
         <w:rPr>
@@ -5194,7 +5185,19 @@
         <w:rPr>
           <w:lang w:eastAsia="en-AU"/>
         </w:rPr>
-        <w:t xml:space="preserve"> values used in both the k-means and k-medoids approaches.</w:t>
+        <w:t xml:space="preserve"> values used in both the k-means and </w:t>
+      </w:r>
+      <w:r>
+        <w:rPr>
+          <w:lang w:eastAsia="en-AU"/>
+        </w:rPr>
+        <w:t xml:space="preserve">the </w:t>
+      </w:r>
+      <w:r>
+        <w:rPr>
+          <w:lang w:eastAsia="en-AU"/>
+        </w:rPr>
+        <w:t>k-medoids approaches.</w:t>
       </w:r>
       <w:r>
         <w:rPr>
@@ -5206,7 +5209,13 @@
         <w:rPr>
           <w:lang w:eastAsia="en-AU"/>
         </w:rPr>
-        <w:t xml:space="preserve"> for this dataset</w:t>
+        <w:t xml:space="preserve"> for this </w:t>
+      </w:r>
+      <w:r>
+        <w:rPr>
+          <w:lang w:eastAsia="en-AU"/>
+        </w:rPr>
+        <w:t>dataset</w:t>
       </w:r>
       <w:r>
         <w:rPr>
@@ -5218,19 +5227,7 @@
         <w:rPr>
           <w:lang w:eastAsia="en-AU"/>
         </w:rPr>
-        <w:t xml:space="preserve"> </w:t>
-      </w:r>
-      <w:r>
-        <w:rPr>
-          <w:lang w:eastAsia="en-AU"/>
-        </w:rPr>
-        <w:t>density-based approach did not do as well as the either of the partitioning approaches</w:t>
-      </w:r>
-      <w:r>
-        <w:rPr>
-          <w:lang w:eastAsia="en-AU"/>
-        </w:rPr>
-        <w:t>.</w:t>
+        <w:t xml:space="preserve"> density-based approach did not do as well as the either of the partitioning approaches.</w:t>
       </w:r>
       <w:r>
         <w:rPr>
@@ -5340,19 +5337,19 @@
         <w:t>Larose, D</w:t>
       </w:r>
       <w:r>
+        <w:t>.</w:t>
+      </w:r>
+      <w:r>
+        <w:t xml:space="preserve"> and Larose, C</w:t>
+      </w:r>
+      <w:r>
+        <w:t>.</w:t>
+      </w:r>
+      <w:r>
+        <w:t>D</w:t>
+      </w:r>
+      <w:r>
         <w:t xml:space="preserve">. </w:t>
-      </w:r>
-      <w:r>
-        <w:t xml:space="preserve"> and Larose, C</w:t>
-      </w:r>
-      <w:r>
-        <w:t>.</w:t>
-      </w:r>
-      <w:r>
-        <w:t>D</w:t>
-      </w:r>
-      <w:r>
-        <w:t xml:space="preserve">.  </w:t>
       </w:r>
       <w:r>
         <w:rPr>
@@ -7043,7 +7040,7 @@
 </file>
 
 <file path=customXml/itemProps1.xml><?xml version="1.0" encoding="utf-8"?>
-<ds:datastoreItem xmlns:ds="http://schemas.openxmlformats.org/officeDocument/2006/customXml" ds:itemID="{040D8F45-22A1-4490-BF3C-02601F2732FA}">
+<ds:datastoreItem xmlns:ds="http://schemas.openxmlformats.org/officeDocument/2006/customXml" ds:itemID="{BAB9C00A-8B88-4DB2-ACF5-478B956BF5E6}">
   <ds:schemaRefs>
     <ds:schemaRef ds:uri="http://schemas.openxmlformats.org/officeDocument/2006/bibliography"/>
   </ds:schemaRefs>

</xml_diff>

<commit_message>
Last minute updates to Assignment 3
</commit_message>
<xml_diff>
--- a/Assignments/Assignment 3/COSC 757 Data Mining Assignment 3 - MJS.docx
+++ b/Assignments/Assignment 3/COSC 757 Data Mining Assignment 3 - MJS.docx
@@ -7,6 +7,8 @@
         <w:pStyle w:val="Paper-Title"/>
         <w:spacing w:after="60"/>
       </w:pPr>
+      <w:bookmarkStart w:id="0" w:name="_GoBack"/>
+      <w:bookmarkEnd w:id="0"/>
       <w:r>
         <w:t>C</w:t>
       </w:r>
@@ -262,16 +264,28 @@
         <w:t>; Cluster Analysis</w:t>
       </w:r>
       <w:r>
-        <w:t xml:space="preserve">; Clustering Approaches; Partitioning Approach; k-means; k-medoids; Hierarchical Approach; AGNES; Single Linkage; Complete Linkage; Density-based Approach; DBSCAN; </w:t>
+        <w:t xml:space="preserve">; Partitioning Approach; k-means; k-medoids; Hierarchical Approach; AGNES; Single Linkage; Complete Linkage; Density-based Approach; </w:t>
+      </w:r>
+      <w:r>
+        <w:t>Density-Based Spatial Clustering of Applications with Noise (DBSCAN)</w:t>
+      </w:r>
+      <w:r>
+        <w:t xml:space="preserve">; </w:t>
+      </w:r>
+      <w:r>
+        <w:t>Partitioning Around Medoids</w:t>
+      </w:r>
+      <w:r>
+        <w:t xml:space="preserve"> (PAM); </w:t>
       </w:r>
       <w:r>
         <w:t>Silhouette Plot;</w:t>
       </w:r>
       <w:r>
-        <w:t xml:space="preserve"> Dendrogram;</w:t>
-      </w:r>
-      <w:r>
-        <w:t xml:space="preserve"> Agglomerative Coefficient;</w:t>
+        <w:t xml:space="preserve"> </w:t>
+      </w:r>
+      <w:r>
+        <w:t>Dendrogram; Agglomerative Coefficient</w:t>
       </w:r>
     </w:p>
     <w:p>
@@ -494,7 +508,10 @@
         <w:t xml:space="preserve"> two keyword attributes, which varied in their degree of granularity, </w:t>
       </w:r>
       <w:r>
-        <w:t xml:space="preserve">one more simplistic (Keywords) and one more categorical (High-Level Keyword(s)). </w:t>
+        <w:t xml:space="preserve">one more simplistic (Keywords) and one more </w:t>
+      </w:r>
+      <w:r>
+        <w:t xml:space="preserve">categorical (High-Level Keyword(s)). </w:t>
       </w:r>
       <w:r>
         <w:t xml:space="preserve">I </w:t>
@@ -506,10 +523,7 @@
         <w:t>eliminate</w:t>
       </w:r>
       <w:r>
-        <w:t xml:space="preserve"> the </w:t>
-      </w:r>
-      <w:r>
-        <w:t>more simplistic Keywords</w:t>
+        <w:t xml:space="preserve"> the more simplistic Keywords</w:t>
       </w:r>
       <w:r>
         <w:t xml:space="preserve"> attribute </w:t>
@@ -610,8 +624,8 @@
       <w:pPr>
         <w:pStyle w:val="Caption"/>
       </w:pPr>
-      <w:bookmarkStart w:id="0" w:name="_Ref448312262"/>
-      <w:bookmarkStart w:id="1" w:name="_Ref448312258"/>
+      <w:bookmarkStart w:id="1" w:name="_Ref448312262"/>
+      <w:bookmarkStart w:id="2" w:name="_Ref448312258"/>
       <w:r>
         <w:t xml:space="preserve">Figure </w:t>
       </w:r>
@@ -623,11 +637,11 @@
           <w:t>1</w:t>
         </w:r>
       </w:fldSimple>
-      <w:bookmarkEnd w:id="0"/>
+      <w:bookmarkEnd w:id="1"/>
       <w:r>
         <w:t>. AAAI 2014 Accepted Papers Dataset Attributes</w:t>
       </w:r>
-      <w:bookmarkEnd w:id="1"/>
+      <w:bookmarkEnd w:id="2"/>
     </w:p>
     <w:p>
       <w:pPr>
@@ -691,7 +705,7 @@
       <w:pPr>
         <w:pStyle w:val="Caption"/>
       </w:pPr>
-      <w:bookmarkStart w:id="2" w:name="_Ref448312478"/>
+      <w:bookmarkStart w:id="3" w:name="_Ref448312478"/>
       <w:r>
         <w:t xml:space="preserve">Figure </w:t>
       </w:r>
@@ -703,7 +717,7 @@
           <w:t>2</w:t>
         </w:r>
       </w:fldSimple>
-      <w:bookmarkEnd w:id="2"/>
+      <w:bookmarkEnd w:id="3"/>
       <w:r>
         <w:t>. Topics and High-Level Keyword(s) for Clustering</w:t>
       </w:r>
@@ -2101,7 +2115,7 @@
       <w:pPr>
         <w:pStyle w:val="Caption"/>
       </w:pPr>
-      <w:bookmarkStart w:id="3" w:name="_Ref448313401"/>
+      <w:bookmarkStart w:id="4" w:name="_Ref448313401"/>
       <w:r>
         <w:t xml:space="preserve">Figure </w:t>
       </w:r>
@@ -2113,7 +2127,7 @@
           <w:t>3</w:t>
         </w:r>
       </w:fldSimple>
-      <w:bookmarkEnd w:id="3"/>
+      <w:bookmarkEnd w:id="4"/>
       <w:r>
         <w:t>.</w:t>
       </w:r>
@@ -2258,7 +2272,7 @@
       <w:pPr>
         <w:pStyle w:val="Caption"/>
       </w:pPr>
-      <w:bookmarkStart w:id="4" w:name="_Ref448333128"/>
+      <w:bookmarkStart w:id="5" w:name="_Ref448333128"/>
       <w:r>
         <w:t xml:space="preserve">Figure </w:t>
       </w:r>
@@ -2270,7 +2284,7 @@
           <w:t>4</w:t>
         </w:r>
       </w:fldSimple>
-      <w:bookmarkEnd w:id="4"/>
+      <w:bookmarkEnd w:id="5"/>
       <w:r>
         <w:t xml:space="preserve">. K-means for </w:t>
       </w:r>
@@ -2402,7 +2416,7 @@
       <w:pPr>
         <w:pStyle w:val="Caption"/>
       </w:pPr>
-      <w:bookmarkStart w:id="5" w:name="_Ref448333302"/>
+      <w:bookmarkStart w:id="6" w:name="_Ref448333302"/>
       <w:r>
         <w:t xml:space="preserve">Figure </w:t>
       </w:r>
@@ -2414,7 +2428,7 @@
           <w:t>5</w:t>
         </w:r>
       </w:fldSimple>
-      <w:bookmarkEnd w:id="5"/>
+      <w:bookmarkEnd w:id="6"/>
       <w:r>
         <w:t xml:space="preserve">. K-means for </w:t>
       </w:r>
@@ -2560,7 +2574,7 @@
       <w:pPr>
         <w:pStyle w:val="Caption"/>
       </w:pPr>
-      <w:bookmarkStart w:id="6" w:name="_Ref448333293"/>
+      <w:bookmarkStart w:id="7" w:name="_Ref448333293"/>
       <w:r>
         <w:t xml:space="preserve">Figure </w:t>
       </w:r>
@@ -2572,7 +2586,7 @@
           <w:t>6</w:t>
         </w:r>
       </w:fldSimple>
-      <w:bookmarkEnd w:id="6"/>
+      <w:bookmarkEnd w:id="7"/>
       <w:r>
         <w:t xml:space="preserve">. K-medoids for </w:t>
       </w:r>
@@ -2716,7 +2730,7 @@
       <w:pPr>
         <w:pStyle w:val="Caption"/>
       </w:pPr>
-      <w:bookmarkStart w:id="7" w:name="_Ref448333344"/>
+      <w:bookmarkStart w:id="8" w:name="_Ref448333344"/>
       <w:r>
         <w:t xml:space="preserve">Figure </w:t>
       </w:r>
@@ -2728,7 +2742,7 @@
           <w:t>7</w:t>
         </w:r>
       </w:fldSimple>
-      <w:bookmarkEnd w:id="7"/>
+      <w:bookmarkEnd w:id="8"/>
       <w:r>
         <w:t xml:space="preserve">. K-medoids for </w:t>
       </w:r>
@@ -3250,8 +3264,8 @@
       <w:pPr>
         <w:pStyle w:val="Caption"/>
       </w:pPr>
-      <w:bookmarkStart w:id="8" w:name="_Ref448337312"/>
-      <w:bookmarkStart w:id="9" w:name="_Ref448337308"/>
+      <w:bookmarkStart w:id="9" w:name="_Ref448337312"/>
+      <w:bookmarkStart w:id="10" w:name="_Ref448337308"/>
       <w:r>
         <w:t xml:space="preserve">Figure </w:t>
       </w:r>
@@ -3263,11 +3277,11 @@
           <w:t>10</w:t>
         </w:r>
       </w:fldSimple>
-      <w:bookmarkEnd w:id="8"/>
+      <w:bookmarkEnd w:id="9"/>
       <w:r>
         <w:t>. DBSCAN Clustering for Eps=5</w:t>
       </w:r>
-      <w:bookmarkEnd w:id="9"/>
+      <w:bookmarkEnd w:id="10"/>
     </w:p>
     <w:p>
       <w:pPr>
@@ -3331,7 +3345,7 @@
       <w:pPr>
         <w:pStyle w:val="Caption"/>
       </w:pPr>
-      <w:bookmarkStart w:id="10" w:name="_Ref448337380"/>
+      <w:bookmarkStart w:id="11" w:name="_Ref448337380"/>
       <w:r>
         <w:t xml:space="preserve">Figure </w:t>
       </w:r>
@@ -3343,7 +3357,7 @@
           <w:t>11</w:t>
         </w:r>
       </w:fldSimple>
-      <w:bookmarkEnd w:id="10"/>
+      <w:bookmarkEnd w:id="11"/>
       <w:r>
         <w:t>.</w:t>
       </w:r>
@@ -3416,7 +3430,7 @@
       <w:pPr>
         <w:pStyle w:val="Caption"/>
       </w:pPr>
-      <w:bookmarkStart w:id="11" w:name="_Ref448338999"/>
+      <w:bookmarkStart w:id="12" w:name="_Ref448338999"/>
       <w:r>
         <w:t xml:space="preserve">Figure </w:t>
       </w:r>
@@ -3428,7 +3442,7 @@
           <w:t>12</w:t>
         </w:r>
       </w:fldSimple>
-      <w:bookmarkEnd w:id="11"/>
+      <w:bookmarkEnd w:id="12"/>
       <w:r>
         <w:t xml:space="preserve">. </w:t>
       </w:r>
@@ -3446,7 +3460,6 @@
       <w:pPr>
         <w:keepNext/>
       </w:pPr>
-      <w:bookmarkStart w:id="12" w:name="_GoBack"/>
       <w:r>
         <w:rPr>
           <w:noProof/>
@@ -3500,7 +3513,6 @@
           </wp:inline>
         </w:drawing>
       </w:r>
-      <w:bookmarkEnd w:id="12"/>
     </w:p>
     <w:p>
       <w:pPr>
@@ -7040,7 +7052,7 @@
 </file>
 
 <file path=customXml/itemProps1.xml><?xml version="1.0" encoding="utf-8"?>
-<ds:datastoreItem xmlns:ds="http://schemas.openxmlformats.org/officeDocument/2006/customXml" ds:itemID="{BAB9C00A-8B88-4DB2-ACF5-478B956BF5E6}">
+<ds:datastoreItem xmlns:ds="http://schemas.openxmlformats.org/officeDocument/2006/customXml" ds:itemID="{D1CAFE42-9D72-4088-83E6-A91AE4F5D080}">
   <ds:schemaRefs>
     <ds:schemaRef ds:uri="http://schemas.openxmlformats.org/officeDocument/2006/bibliography"/>
   </ds:schemaRefs>

</xml_diff>